<commit_message>
Added Spring Security Related Information
</commit_message>
<xml_diff>
--- a/Microservices Spring Boot and Spring Cloud.docx
+++ b/Microservices Spring Boot and Spring Cloud.docx
@@ -756,7 +756,15 @@
               <w:ind w:left="0"/>
             </w:pPr>
             <w:r>
-              <w:t>Short-lived, Single-task microservices</w:t>
+              <w:t xml:space="preserve">Short-lived, </w:t>
+            </w:r>
+            <w:proofErr w:type="gramStart"/>
+            <w:r>
+              <w:t>Single-task</w:t>
+            </w:r>
+            <w:proofErr w:type="gramEnd"/>
+            <w:r>
+              <w:t xml:space="preserve"> microservices</w:t>
             </w:r>
           </w:p>
         </w:tc>
@@ -1180,7 +1188,15 @@
         <w:spacing w:after="0"/>
       </w:pPr>
       <w:r>
-        <w:t>Editing the application.properties file</w:t>
+        <w:t xml:space="preserve">Editing the </w:t>
+      </w:r>
+      <w:proofErr w:type="gramStart"/>
+      <w:r>
+        <w:t>application.properties</w:t>
+      </w:r>
+      <w:proofErr w:type="gramEnd"/>
+      <w:r>
+        <w:t xml:space="preserve"> file</w:t>
       </w:r>
     </w:p>
     <w:p>
@@ -1235,8 +1251,13 @@
         <w:spacing w:after="0"/>
         <w:ind w:firstLine="720"/>
       </w:pPr>
-      <w:r>
-        <w:t>application.properties configuration</w:t>
+      <w:proofErr w:type="gramStart"/>
+      <w:r>
+        <w:t>application.properties</w:t>
+      </w:r>
+      <w:proofErr w:type="gramEnd"/>
+      <w:r>
+        <w:t xml:space="preserve"> configuration</w:t>
       </w:r>
     </w:p>
     <w:p>
@@ -1244,8 +1265,13 @@
         <w:spacing w:after="0"/>
         <w:ind w:left="720" w:firstLine="720"/>
       </w:pPr>
-      <w:r>
-        <w:t>server.port=8080</w:t>
+      <w:proofErr w:type="gramStart"/>
+      <w:r>
+        <w:t>server.port</w:t>
+      </w:r>
+      <w:proofErr w:type="gramEnd"/>
+      <w:r>
+        <w:t>=8080</w:t>
       </w:r>
     </w:p>
     <w:p>
@@ -1253,8 +1279,13 @@
         <w:spacing w:after="0"/>
         <w:ind w:left="720" w:firstLine="720"/>
       </w:pPr>
-      <w:r>
-        <w:t xml:space="preserve">management.endpoints.web.exposure.include=* </w:t>
+      <w:proofErr w:type="gramStart"/>
+      <w:r>
+        <w:t>management.endpoints.web.exposure</w:t>
+      </w:r>
+      <w:proofErr w:type="gramEnd"/>
+      <w:r>
+        <w:t xml:space="preserve">.include=* </w:t>
       </w:r>
     </w:p>
     <w:p>
@@ -1262,8 +1293,13 @@
         <w:spacing w:after="0"/>
         <w:ind w:left="720" w:firstLine="720"/>
       </w:pPr>
-      <w:r>
-        <w:t>management.trace.http.enabled=true</w:t>
+      <w:proofErr w:type="gramStart"/>
+      <w:r>
+        <w:t>management.trace</w:t>
+      </w:r>
+      <w:proofErr w:type="gramEnd"/>
+      <w:r>
+        <w:t>.http.enabled=true</w:t>
       </w:r>
     </w:p>
     <w:p>
@@ -2553,6 +2589,7 @@
           <w:szCs w:val="20"/>
         </w:rPr>
       </w:pPr>
+      <w:proofErr w:type="gramStart"/>
       <w:r>
         <w:rPr>
           <w:rFonts w:ascii="Consolas" w:hAnsi="Consolas" w:cs="Consolas"/>
@@ -2560,7 +2597,17 @@
           <w:sz w:val="20"/>
           <w:szCs w:val="20"/>
         </w:rPr>
-        <w:t>server.port=</w:t>
+        <w:t>server.port</w:t>
+      </w:r>
+      <w:proofErr w:type="gramEnd"/>
+      <w:r>
+        <w:rPr>
+          <w:rFonts w:ascii="Consolas" w:hAnsi="Consolas" w:cs="Consolas"/>
+          <w:color w:val="000000"/>
+          <w:sz w:val="20"/>
+          <w:szCs w:val="20"/>
+        </w:rPr>
+        <w:t>=</w:t>
       </w:r>
       <w:r>
         <w:rPr>
@@ -2590,6 +2637,7 @@
         </w:rPr>
       </w:pPr>
       <w:proofErr w:type="spellStart"/>
+      <w:proofErr w:type="gramStart"/>
       <w:r>
         <w:rPr>
           <w:rFonts w:ascii="Consolas" w:hAnsi="Consolas" w:cs="Consolas"/>
@@ -2597,9 +2645,9 @@
           <w:sz w:val="20"/>
           <w:szCs w:val="20"/>
         </w:rPr>
-        <w:t>spring.profiles.active</w:t>
-      </w:r>
-      <w:proofErr w:type="spellEnd"/>
+        <w:t>spring.profiles</w:t>
+      </w:r>
+      <w:proofErr w:type="gramEnd"/>
       <w:r>
         <w:rPr>
           <w:rFonts w:ascii="Consolas" w:hAnsi="Consolas" w:cs="Consolas"/>
@@ -2607,6 +2655,16 @@
           <w:sz w:val="20"/>
           <w:szCs w:val="20"/>
         </w:rPr>
+        <w:t>.active</w:t>
+      </w:r>
+      <w:proofErr w:type="spellEnd"/>
+      <w:r>
+        <w:rPr>
+          <w:rFonts w:ascii="Consolas" w:hAnsi="Consolas" w:cs="Consolas"/>
+          <w:color w:val="000000"/>
+          <w:sz w:val="20"/>
+          <w:szCs w:val="20"/>
+        </w:rPr>
         <w:t>=</w:t>
       </w:r>
       <w:r>
@@ -2628,6 +2686,7 @@
         </w:numPr>
         <w:spacing w:after="0"/>
       </w:pPr>
+      <w:proofErr w:type="gramStart"/>
       <w:r>
         <w:rPr>
           <w:rFonts w:ascii="Consolas" w:hAnsi="Consolas" w:cs="Consolas"/>
@@ -2635,7 +2694,17 @@
           <w:sz w:val="20"/>
           <w:szCs w:val="20"/>
         </w:rPr>
-        <w:t>management.endpoints.web.exposure.include=</w:t>
+        <w:t>management.endpoints.web.exposure</w:t>
+      </w:r>
+      <w:proofErr w:type="gramEnd"/>
+      <w:r>
+        <w:rPr>
+          <w:rFonts w:ascii="Consolas" w:hAnsi="Consolas" w:cs="Consolas"/>
+          <w:color w:val="000000"/>
+          <w:sz w:val="20"/>
+          <w:szCs w:val="20"/>
+        </w:rPr>
+        <w:t>.include=</w:t>
       </w:r>
       <w:r>
         <w:rPr>
@@ -4543,8 +4612,13 @@
         </w:numPr>
         <w:spacing w:after="0"/>
       </w:pPr>
-      <w:r>
-        <w:t>bootstrap.properties for loading configuration quickly</w:t>
+      <w:proofErr w:type="gramStart"/>
+      <w:r>
+        <w:t>bootstrap.properties</w:t>
+      </w:r>
+      <w:proofErr w:type="gramEnd"/>
+      <w:r>
+        <w:t xml:space="preserve"> for loading configuration quickly</w:t>
       </w:r>
     </w:p>
     <w:p>
@@ -4614,22 +4688,840 @@
     </w:p>
     <w:p>
       <w:pPr>
-        <w:spacing w:after="0"/>
-      </w:pPr>
-    </w:p>
-    <w:p>
-      <w:pPr>
-        <w:spacing w:after="0"/>
-      </w:pPr>
-    </w:p>
-    <w:p>
-      <w:pPr>
-        <w:spacing w:after="0"/>
-      </w:pPr>
-    </w:p>
-    <w:p>
-      <w:pPr>
-        <w:spacing w:after="0"/>
+        <w:pStyle w:val="ListParagraph"/>
+        <w:numPr>
+          <w:ilvl w:val="0"/>
+          <w:numId w:val="15"/>
+        </w:numPr>
+        <w:spacing w:after="0"/>
+      </w:pPr>
+      <w:r>
+        <w:t>Integrated Security via Spring Security</w:t>
+      </w:r>
+    </w:p>
+    <w:p>
+      <w:pPr>
+        <w:pStyle w:val="ListParagraph"/>
+        <w:numPr>
+          <w:ilvl w:val="0"/>
+          <w:numId w:val="15"/>
+        </w:numPr>
+        <w:spacing w:after="0"/>
+      </w:pPr>
+      <w:r>
+        <w:t xml:space="preserve">Default </w:t>
+      </w:r>
+      <w:r>
+        <w:tab/>
+        <w:t>HTTP Basic, but other options like OAuth2</w:t>
+      </w:r>
+    </w:p>
+    <w:p>
+      <w:pPr>
+        <w:pStyle w:val="ListParagraph"/>
+        <w:numPr>
+          <w:ilvl w:val="0"/>
+          <w:numId w:val="15"/>
+        </w:numPr>
+        <w:spacing w:after="0"/>
+      </w:pPr>
+      <w:r>
+        <w:t>Configured in properties, YAML files</w:t>
+      </w:r>
+    </w:p>
+    <w:p>
+      <w:pPr>
+        <w:pStyle w:val="ListParagraph"/>
+        <w:numPr>
+          <w:ilvl w:val="0"/>
+          <w:numId w:val="15"/>
+        </w:numPr>
+        <w:spacing w:after="0"/>
+      </w:pPr>
+      <w:r>
+        <w:t>Could be unique per profile</w:t>
+      </w:r>
+    </w:p>
+    <w:p>
+      <w:pPr>
+        <w:pStyle w:val="ListParagraph"/>
+        <w:numPr>
+          <w:ilvl w:val="0"/>
+          <w:numId w:val="15"/>
+        </w:numPr>
+        <w:spacing w:after="0"/>
+      </w:pPr>
+      <w:r>
+        <w:t>Look to also secure with network security, API gateways</w:t>
+      </w:r>
+    </w:p>
+    <w:p>
+      <w:pPr>
+        <w:spacing w:after="0"/>
+      </w:pPr>
+    </w:p>
+    <w:p>
+      <w:pPr>
+        <w:spacing w:after="0"/>
+      </w:pPr>
+    </w:p>
+    <w:p>
+      <w:pPr>
+        <w:spacing w:after="0"/>
+        <w:rPr>
+          <w:b/>
+          <w:bCs/>
+        </w:rPr>
+      </w:pPr>
+      <w:r>
+        <w:rPr>
+          <w:b/>
+          <w:bCs/>
+        </w:rPr>
+        <w:t>DEMO: Applying Access Security to Configuration</w:t>
+      </w:r>
+    </w:p>
+    <w:p>
+      <w:pPr>
+        <w:pStyle w:val="ListParagraph"/>
+        <w:numPr>
+          <w:ilvl w:val="0"/>
+          <w:numId w:val="14"/>
+        </w:numPr>
+        <w:spacing w:after="0"/>
+      </w:pPr>
+      <w:r>
+        <w:t>Add POM dependency for springboot-starter-security</w:t>
+      </w:r>
+    </w:p>
+    <w:p>
+      <w:pPr>
+        <w:autoSpaceDE w:val="0"/>
+        <w:autoSpaceDN w:val="0"/>
+        <w:adjustRightInd w:val="0"/>
+        <w:spacing w:after="0" w:line="240" w:lineRule="auto"/>
+        <w:ind w:left="1440"/>
+        <w:rPr>
+          <w:rFonts w:ascii="Consolas" w:hAnsi="Consolas" w:cs="Consolas"/>
+          <w:sz w:val="20"/>
+          <w:szCs w:val="20"/>
+        </w:rPr>
+      </w:pPr>
+      <w:r>
+        <w:rPr>
+          <w:rFonts w:ascii="Consolas" w:hAnsi="Consolas" w:cs="Consolas"/>
+          <w:color w:val="008080"/>
+          <w:sz w:val="20"/>
+          <w:szCs w:val="20"/>
+        </w:rPr>
+        <w:t>&lt;</w:t>
+      </w:r>
+      <w:r>
+        <w:rPr>
+          <w:rFonts w:ascii="Consolas" w:hAnsi="Consolas" w:cs="Consolas"/>
+          <w:color w:val="3F7F7F"/>
+          <w:sz w:val="20"/>
+          <w:szCs w:val="20"/>
+        </w:rPr>
+        <w:t>dependency</w:t>
+      </w:r>
+      <w:r>
+        <w:rPr>
+          <w:rFonts w:ascii="Consolas" w:hAnsi="Consolas" w:cs="Consolas"/>
+          <w:color w:val="008080"/>
+          <w:sz w:val="20"/>
+          <w:szCs w:val="20"/>
+        </w:rPr>
+        <w:t>&gt;</w:t>
+      </w:r>
+    </w:p>
+    <w:p>
+      <w:pPr>
+        <w:autoSpaceDE w:val="0"/>
+        <w:autoSpaceDN w:val="0"/>
+        <w:adjustRightInd w:val="0"/>
+        <w:spacing w:after="0" w:line="240" w:lineRule="auto"/>
+        <w:rPr>
+          <w:rFonts w:ascii="Consolas" w:hAnsi="Consolas" w:cs="Consolas"/>
+          <w:sz w:val="20"/>
+          <w:szCs w:val="20"/>
+        </w:rPr>
+      </w:pPr>
+      <w:r>
+        <w:rPr>
+          <w:rFonts w:ascii="Consolas" w:hAnsi="Consolas" w:cs="Consolas"/>
+          <w:color w:val="000000"/>
+          <w:sz w:val="20"/>
+          <w:szCs w:val="20"/>
+        </w:rPr>
+        <w:tab/>
+      </w:r>
+      <w:r>
+        <w:rPr>
+          <w:rFonts w:ascii="Consolas" w:hAnsi="Consolas" w:cs="Consolas"/>
+          <w:color w:val="000000"/>
+          <w:sz w:val="20"/>
+          <w:szCs w:val="20"/>
+        </w:rPr>
+        <w:tab/>
+      </w:r>
+      <w:r>
+        <w:rPr>
+          <w:rFonts w:ascii="Consolas" w:hAnsi="Consolas" w:cs="Consolas"/>
+          <w:color w:val="000000"/>
+          <w:sz w:val="20"/>
+          <w:szCs w:val="20"/>
+        </w:rPr>
+        <w:tab/>
+      </w:r>
+      <w:proofErr w:type="gramStart"/>
+      <w:r>
+        <w:rPr>
+          <w:rFonts w:ascii="Consolas" w:hAnsi="Consolas" w:cs="Consolas"/>
+          <w:color w:val="008080"/>
+          <w:sz w:val="20"/>
+          <w:szCs w:val="20"/>
+        </w:rPr>
+        <w:t>&lt;</w:t>
+      </w:r>
+      <w:proofErr w:type="spellStart"/>
+      <w:r>
+        <w:rPr>
+          <w:rFonts w:ascii="Consolas" w:hAnsi="Consolas" w:cs="Consolas"/>
+          <w:color w:val="3F7F7F"/>
+          <w:sz w:val="20"/>
+          <w:szCs w:val="20"/>
+        </w:rPr>
+        <w:t>groupId</w:t>
+      </w:r>
+      <w:proofErr w:type="spellEnd"/>
+      <w:r>
+        <w:rPr>
+          <w:rFonts w:ascii="Consolas" w:hAnsi="Consolas" w:cs="Consolas"/>
+          <w:color w:val="008080"/>
+          <w:sz w:val="20"/>
+          <w:szCs w:val="20"/>
+        </w:rPr>
+        <w:t>&gt;</w:t>
+      </w:r>
+      <w:proofErr w:type="spellStart"/>
+      <w:r>
+        <w:rPr>
+          <w:rFonts w:ascii="Consolas" w:hAnsi="Consolas" w:cs="Consolas"/>
+          <w:color w:val="000000"/>
+          <w:sz w:val="20"/>
+          <w:szCs w:val="20"/>
+        </w:rPr>
+        <w:t>org.springframework.boot</w:t>
+      </w:r>
+      <w:proofErr w:type="spellEnd"/>
+      <w:proofErr w:type="gramEnd"/>
+      <w:r>
+        <w:rPr>
+          <w:rFonts w:ascii="Consolas" w:hAnsi="Consolas" w:cs="Consolas"/>
+          <w:color w:val="008080"/>
+          <w:sz w:val="20"/>
+          <w:szCs w:val="20"/>
+        </w:rPr>
+        <w:t>&lt;/</w:t>
+      </w:r>
+      <w:proofErr w:type="spellStart"/>
+      <w:r>
+        <w:rPr>
+          <w:rFonts w:ascii="Consolas" w:hAnsi="Consolas" w:cs="Consolas"/>
+          <w:color w:val="3F7F7F"/>
+          <w:sz w:val="20"/>
+          <w:szCs w:val="20"/>
+        </w:rPr>
+        <w:t>groupId</w:t>
+      </w:r>
+      <w:proofErr w:type="spellEnd"/>
+      <w:r>
+        <w:rPr>
+          <w:rFonts w:ascii="Consolas" w:hAnsi="Consolas" w:cs="Consolas"/>
+          <w:color w:val="008080"/>
+          <w:sz w:val="20"/>
+          <w:szCs w:val="20"/>
+        </w:rPr>
+        <w:t>&gt;</w:t>
+      </w:r>
+    </w:p>
+    <w:p>
+      <w:pPr>
+        <w:autoSpaceDE w:val="0"/>
+        <w:autoSpaceDN w:val="0"/>
+        <w:adjustRightInd w:val="0"/>
+        <w:spacing w:after="0" w:line="240" w:lineRule="auto"/>
+        <w:rPr>
+          <w:rFonts w:ascii="Consolas" w:hAnsi="Consolas" w:cs="Consolas"/>
+          <w:sz w:val="20"/>
+          <w:szCs w:val="20"/>
+        </w:rPr>
+      </w:pPr>
+      <w:r>
+        <w:rPr>
+          <w:rFonts w:ascii="Consolas" w:hAnsi="Consolas" w:cs="Consolas"/>
+          <w:color w:val="000000"/>
+          <w:sz w:val="20"/>
+          <w:szCs w:val="20"/>
+        </w:rPr>
+        <w:tab/>
+      </w:r>
+      <w:r>
+        <w:rPr>
+          <w:rFonts w:ascii="Consolas" w:hAnsi="Consolas" w:cs="Consolas"/>
+          <w:color w:val="000000"/>
+          <w:sz w:val="20"/>
+          <w:szCs w:val="20"/>
+        </w:rPr>
+        <w:tab/>
+      </w:r>
+      <w:r>
+        <w:rPr>
+          <w:rFonts w:ascii="Consolas" w:hAnsi="Consolas" w:cs="Consolas"/>
+          <w:color w:val="000000"/>
+          <w:sz w:val="20"/>
+          <w:szCs w:val="20"/>
+        </w:rPr>
+        <w:tab/>
+      </w:r>
+      <w:r>
+        <w:rPr>
+          <w:rFonts w:ascii="Consolas" w:hAnsi="Consolas" w:cs="Consolas"/>
+          <w:color w:val="008080"/>
+          <w:sz w:val="20"/>
+          <w:szCs w:val="20"/>
+        </w:rPr>
+        <w:t>&lt;</w:t>
+      </w:r>
+      <w:proofErr w:type="spellStart"/>
+      <w:r>
+        <w:rPr>
+          <w:rFonts w:ascii="Consolas" w:hAnsi="Consolas" w:cs="Consolas"/>
+          <w:color w:val="3F7F7F"/>
+          <w:sz w:val="20"/>
+          <w:szCs w:val="20"/>
+        </w:rPr>
+        <w:t>artifactId</w:t>
+      </w:r>
+      <w:proofErr w:type="spellEnd"/>
+      <w:r>
+        <w:rPr>
+          <w:rFonts w:ascii="Consolas" w:hAnsi="Consolas" w:cs="Consolas"/>
+          <w:color w:val="008080"/>
+          <w:sz w:val="20"/>
+          <w:szCs w:val="20"/>
+        </w:rPr>
+        <w:t>&gt;</w:t>
+      </w:r>
+      <w:r>
+        <w:rPr>
+          <w:rFonts w:ascii="Consolas" w:hAnsi="Consolas" w:cs="Consolas"/>
+          <w:color w:val="000000"/>
+          <w:sz w:val="20"/>
+          <w:szCs w:val="20"/>
+        </w:rPr>
+        <w:t>spring-boot-starter-security</w:t>
+      </w:r>
+      <w:r>
+        <w:rPr>
+          <w:rFonts w:ascii="Consolas" w:hAnsi="Consolas" w:cs="Consolas"/>
+          <w:color w:val="008080"/>
+          <w:sz w:val="20"/>
+          <w:szCs w:val="20"/>
+        </w:rPr>
+        <w:t>&lt;/</w:t>
+      </w:r>
+      <w:proofErr w:type="spellStart"/>
+      <w:r>
+        <w:rPr>
+          <w:rFonts w:ascii="Consolas" w:hAnsi="Consolas" w:cs="Consolas"/>
+          <w:color w:val="3F7F7F"/>
+          <w:sz w:val="20"/>
+          <w:szCs w:val="20"/>
+        </w:rPr>
+        <w:t>artifactId</w:t>
+      </w:r>
+      <w:proofErr w:type="spellEnd"/>
+      <w:r>
+        <w:rPr>
+          <w:rFonts w:ascii="Consolas" w:hAnsi="Consolas" w:cs="Consolas"/>
+          <w:color w:val="008080"/>
+          <w:sz w:val="20"/>
+          <w:szCs w:val="20"/>
+        </w:rPr>
+        <w:t>&gt;</w:t>
+      </w:r>
+    </w:p>
+    <w:p>
+      <w:pPr>
+        <w:pStyle w:val="ListParagraph"/>
+        <w:spacing w:after="0"/>
+        <w:ind w:left="1440"/>
+      </w:pPr>
+      <w:r>
+        <w:rPr>
+          <w:rFonts w:ascii="Consolas" w:hAnsi="Consolas" w:cs="Consolas"/>
+          <w:color w:val="008080"/>
+          <w:sz w:val="20"/>
+          <w:szCs w:val="20"/>
+        </w:rPr>
+        <w:t>&lt;/</w:t>
+      </w:r>
+      <w:r>
+        <w:rPr>
+          <w:rFonts w:ascii="Consolas" w:hAnsi="Consolas" w:cs="Consolas"/>
+          <w:color w:val="3F7F7F"/>
+          <w:sz w:val="20"/>
+          <w:szCs w:val="20"/>
+        </w:rPr>
+        <w:t>dependency</w:t>
+      </w:r>
+      <w:r>
+        <w:rPr>
+          <w:rFonts w:ascii="Consolas" w:hAnsi="Consolas" w:cs="Consolas"/>
+          <w:color w:val="008080"/>
+          <w:sz w:val="20"/>
+          <w:szCs w:val="20"/>
+        </w:rPr>
+        <w:t>&gt;</w:t>
+      </w:r>
+    </w:p>
+    <w:p>
+      <w:pPr>
+        <w:pStyle w:val="ListParagraph"/>
+        <w:numPr>
+          <w:ilvl w:val="0"/>
+          <w:numId w:val="14"/>
+        </w:numPr>
+        <w:spacing w:after="0"/>
+      </w:pPr>
+      <w:r>
+        <w:t>Test project and get authentication error</w:t>
+      </w:r>
+    </w:p>
+    <w:p>
+      <w:pPr>
+        <w:pStyle w:val="ListParagraph"/>
+        <w:numPr>
+          <w:ilvl w:val="1"/>
+          <w:numId w:val="14"/>
+        </w:numPr>
+        <w:spacing w:after="0"/>
+        <w:rPr>
+          <w:rStyle w:val="Hyperlink"/>
+        </w:rPr>
+      </w:pPr>
+      <w:r>
+        <w:rPr>
+          <w:rStyle w:val="Hyperlink"/>
+        </w:rPr>
+        <w:t>http://localhost:8888/s1rates/default</w:t>
+      </w:r>
+    </w:p>
+    <w:p>
+      <w:pPr>
+        <w:pStyle w:val="ListParagraph"/>
+        <w:numPr>
+          <w:ilvl w:val="0"/>
+          <w:numId w:val="14"/>
+        </w:numPr>
+        <w:spacing w:after="0"/>
+      </w:pPr>
+      <w:r>
+        <w:t>Add Basic Auth credentials</w:t>
+      </w:r>
+    </w:p>
+    <w:p>
+      <w:pPr>
+        <w:autoSpaceDE w:val="0"/>
+        <w:autoSpaceDN w:val="0"/>
+        <w:adjustRightInd w:val="0"/>
+        <w:spacing w:after="0" w:line="240" w:lineRule="auto"/>
+        <w:ind w:left="1440"/>
+        <w:rPr>
+          <w:rFonts w:ascii="Consolas" w:hAnsi="Consolas" w:cs="Consolas"/>
+          <w:sz w:val="20"/>
+          <w:szCs w:val="20"/>
+        </w:rPr>
+      </w:pPr>
+      <w:r>
+        <w:rPr>
+          <w:rFonts w:ascii="Consolas" w:hAnsi="Consolas" w:cs="Consolas"/>
+          <w:color w:val="268BD2"/>
+          <w:sz w:val="20"/>
+          <w:szCs w:val="20"/>
+        </w:rPr>
+        <w:t>spring</w:t>
+      </w:r>
+      <w:r>
+        <w:rPr>
+          <w:rFonts w:ascii="Consolas" w:hAnsi="Consolas" w:cs="Consolas"/>
+          <w:color w:val="000000"/>
+          <w:sz w:val="20"/>
+          <w:szCs w:val="20"/>
+        </w:rPr>
+        <w:t>:</w:t>
+      </w:r>
+    </w:p>
+    <w:p>
+      <w:pPr>
+        <w:autoSpaceDE w:val="0"/>
+        <w:autoSpaceDN w:val="0"/>
+        <w:adjustRightInd w:val="0"/>
+        <w:spacing w:after="0" w:line="240" w:lineRule="auto"/>
+        <w:ind w:left="1440"/>
+        <w:rPr>
+          <w:rFonts w:ascii="Consolas" w:hAnsi="Consolas" w:cs="Consolas"/>
+          <w:sz w:val="20"/>
+          <w:szCs w:val="20"/>
+        </w:rPr>
+      </w:pPr>
+      <w:r>
+        <w:rPr>
+          <w:rFonts w:ascii="Consolas" w:hAnsi="Consolas" w:cs="Consolas"/>
+          <w:color w:val="000000"/>
+          <w:sz w:val="20"/>
+          <w:szCs w:val="20"/>
+        </w:rPr>
+        <w:t xml:space="preserve">  </w:t>
+      </w:r>
+      <w:r>
+        <w:rPr>
+          <w:rFonts w:ascii="Consolas" w:hAnsi="Consolas" w:cs="Consolas"/>
+          <w:color w:val="268BD2"/>
+          <w:sz w:val="20"/>
+          <w:szCs w:val="20"/>
+        </w:rPr>
+        <w:t>security</w:t>
+      </w:r>
+      <w:r>
+        <w:rPr>
+          <w:rFonts w:ascii="Consolas" w:hAnsi="Consolas" w:cs="Consolas"/>
+          <w:color w:val="000000"/>
+          <w:sz w:val="20"/>
+          <w:szCs w:val="20"/>
+        </w:rPr>
+        <w:t>:</w:t>
+      </w:r>
+    </w:p>
+    <w:p>
+      <w:pPr>
+        <w:autoSpaceDE w:val="0"/>
+        <w:autoSpaceDN w:val="0"/>
+        <w:adjustRightInd w:val="0"/>
+        <w:spacing w:after="0" w:line="240" w:lineRule="auto"/>
+        <w:ind w:left="1440"/>
+        <w:rPr>
+          <w:rFonts w:ascii="Consolas" w:hAnsi="Consolas" w:cs="Consolas"/>
+          <w:sz w:val="20"/>
+          <w:szCs w:val="20"/>
+        </w:rPr>
+      </w:pPr>
+      <w:r>
+        <w:rPr>
+          <w:rFonts w:ascii="Consolas" w:hAnsi="Consolas" w:cs="Consolas"/>
+          <w:color w:val="000000"/>
+          <w:sz w:val="20"/>
+          <w:szCs w:val="20"/>
+        </w:rPr>
+        <w:t xml:space="preserve">    </w:t>
+      </w:r>
+      <w:r>
+        <w:rPr>
+          <w:rFonts w:ascii="Consolas" w:hAnsi="Consolas" w:cs="Consolas"/>
+          <w:color w:val="268BD2"/>
+          <w:sz w:val="20"/>
+          <w:szCs w:val="20"/>
+        </w:rPr>
+        <w:t>user</w:t>
+      </w:r>
+      <w:r>
+        <w:rPr>
+          <w:rFonts w:ascii="Consolas" w:hAnsi="Consolas" w:cs="Consolas"/>
+          <w:color w:val="000000"/>
+          <w:sz w:val="20"/>
+          <w:szCs w:val="20"/>
+        </w:rPr>
+        <w:t>:</w:t>
+      </w:r>
+    </w:p>
+    <w:p>
+      <w:pPr>
+        <w:autoSpaceDE w:val="0"/>
+        <w:autoSpaceDN w:val="0"/>
+        <w:adjustRightInd w:val="0"/>
+        <w:spacing w:after="0" w:line="240" w:lineRule="auto"/>
+        <w:ind w:left="1440"/>
+        <w:rPr>
+          <w:rFonts w:ascii="Consolas" w:hAnsi="Consolas" w:cs="Consolas"/>
+          <w:sz w:val="20"/>
+          <w:szCs w:val="20"/>
+        </w:rPr>
+      </w:pPr>
+      <w:r>
+        <w:rPr>
+          <w:rFonts w:ascii="Consolas" w:hAnsi="Consolas" w:cs="Consolas"/>
+          <w:color w:val="000000"/>
+          <w:sz w:val="20"/>
+          <w:szCs w:val="20"/>
+        </w:rPr>
+        <w:t xml:space="preserve">      </w:t>
+      </w:r>
+      <w:r>
+        <w:rPr>
+          <w:rFonts w:ascii="Consolas" w:hAnsi="Consolas" w:cs="Consolas"/>
+          <w:color w:val="268BD2"/>
+          <w:sz w:val="20"/>
+          <w:szCs w:val="20"/>
+        </w:rPr>
+        <w:t>name</w:t>
+      </w:r>
+      <w:r>
+        <w:rPr>
+          <w:rFonts w:ascii="Consolas" w:hAnsi="Consolas" w:cs="Consolas"/>
+          <w:color w:val="000000"/>
+          <w:sz w:val="20"/>
+          <w:szCs w:val="20"/>
+        </w:rPr>
+        <w:t xml:space="preserve">: </w:t>
+      </w:r>
+      <w:r>
+        <w:rPr>
+          <w:rFonts w:ascii="Consolas" w:hAnsi="Consolas" w:cs="Consolas"/>
+          <w:color w:val="2AA198"/>
+          <w:sz w:val="20"/>
+          <w:szCs w:val="20"/>
+        </w:rPr>
+        <w:t>&lt;UserName&gt;</w:t>
+      </w:r>
+    </w:p>
+    <w:p>
+      <w:pPr>
+        <w:spacing w:after="0"/>
+        <w:ind w:left="1440" w:firstLine="720"/>
+      </w:pPr>
+      <w:r>
+        <w:rPr>
+          <w:rFonts w:ascii="Consolas" w:hAnsi="Consolas" w:cs="Consolas"/>
+          <w:color w:val="268BD2"/>
+          <w:sz w:val="20"/>
+          <w:szCs w:val="20"/>
+        </w:rPr>
+        <w:t>password</w:t>
+      </w:r>
+      <w:r>
+        <w:rPr>
+          <w:rFonts w:ascii="Consolas" w:hAnsi="Consolas" w:cs="Consolas"/>
+          <w:color w:val="000000"/>
+          <w:sz w:val="20"/>
+          <w:szCs w:val="20"/>
+        </w:rPr>
+        <w:t xml:space="preserve">: </w:t>
+      </w:r>
+      <w:r>
+        <w:rPr>
+          <w:rFonts w:ascii="Consolas" w:hAnsi="Consolas" w:cs="Consolas"/>
+          <w:color w:val="2AA198"/>
+          <w:sz w:val="20"/>
+          <w:szCs w:val="20"/>
+        </w:rPr>
+        <w:t>&lt;Password&gt;</w:t>
+      </w:r>
+    </w:p>
+    <w:p>
+      <w:pPr>
+        <w:pStyle w:val="ListParagraph"/>
+        <w:numPr>
+          <w:ilvl w:val="0"/>
+          <w:numId w:val="14"/>
+        </w:numPr>
+        <w:spacing w:after="0"/>
+      </w:pPr>
+      <w:r>
+        <w:t>Call API with valid credentials</w:t>
+      </w:r>
+    </w:p>
+    <w:p>
+      <w:pPr>
+        <w:pStyle w:val="ListParagraph"/>
+        <w:numPr>
+          <w:ilvl w:val="1"/>
+          <w:numId w:val="14"/>
+        </w:numPr>
+        <w:spacing w:after="0"/>
+      </w:pPr>
+      <w:r>
+        <w:t>Add Authorization as Basic Auth</w:t>
+      </w:r>
+      <w:r>
+        <w:t xml:space="preserve"> with UserName and Password</w:t>
+      </w:r>
+    </w:p>
+    <w:p>
+      <w:pPr>
+        <w:pStyle w:val="ListParagraph"/>
+        <w:numPr>
+          <w:ilvl w:val="1"/>
+          <w:numId w:val="14"/>
+        </w:numPr>
+        <w:spacing w:after="0"/>
+        <w:rPr>
+          <w:rStyle w:val="Hyperlink"/>
+        </w:rPr>
+      </w:pPr>
+      <w:hyperlink r:id="rId27" w:history="1">
+        <w:r>
+          <w:rPr>
+            <w:rStyle w:val="Hyperlink"/>
+          </w:rPr>
+          <w:t>http://localhost:8888/s1rates/default</w:t>
+        </w:r>
+      </w:hyperlink>
+    </w:p>
+    <w:p>
+      <w:pPr>
+        <w:pStyle w:val="ListParagraph"/>
+        <w:numPr>
+          <w:ilvl w:val="0"/>
+          <w:numId w:val="14"/>
+        </w:numPr>
+        <w:spacing w:after="0"/>
+      </w:pPr>
+      <w:r>
+        <w:t>Update Client app with credentials</w:t>
+      </w:r>
+    </w:p>
+    <w:p>
+      <w:pPr>
+        <w:pStyle w:val="ListParagraph"/>
+        <w:numPr>
+          <w:ilvl w:val="1"/>
+          <w:numId w:val="14"/>
+        </w:numPr>
+        <w:spacing w:after="0"/>
+      </w:pPr>
+      <w:r>
+        <w:t xml:space="preserve">Add Security Configuration in </w:t>
+      </w:r>
+      <w:proofErr w:type="gramStart"/>
+      <w:r>
+        <w:t>bootstrap.properties</w:t>
+      </w:r>
+      <w:proofErr w:type="gramEnd"/>
+      <w:r>
+        <w:t xml:space="preserve"> of Client App</w:t>
+      </w:r>
+    </w:p>
+    <w:p>
+      <w:pPr>
+        <w:pStyle w:val="ListParagraph"/>
+        <w:numPr>
+          <w:ilvl w:val="2"/>
+          <w:numId w:val="14"/>
+        </w:numPr>
+        <w:spacing w:after="0"/>
+        <w:rPr>
+          <w:rFonts w:ascii="Consolas" w:hAnsi="Consolas" w:cs="Consolas"/>
+          <w:sz w:val="20"/>
+          <w:szCs w:val="20"/>
+        </w:rPr>
+      </w:pPr>
+      <w:proofErr w:type="spellStart"/>
+      <w:proofErr w:type="gramStart"/>
+      <w:r>
+        <w:rPr>
+          <w:rFonts w:ascii="Consolas" w:hAnsi="Consolas" w:cs="Consolas"/>
+          <w:color w:val="000000"/>
+          <w:sz w:val="20"/>
+          <w:szCs w:val="20"/>
+        </w:rPr>
+        <w:t>spring.cloud</w:t>
+      </w:r>
+      <w:proofErr w:type="gramEnd"/>
+      <w:r>
+        <w:rPr>
+          <w:rFonts w:ascii="Consolas" w:hAnsi="Consolas" w:cs="Consolas"/>
+          <w:color w:val="000000"/>
+          <w:sz w:val="20"/>
+          <w:szCs w:val="20"/>
+        </w:rPr>
+        <w:t>.config.username</w:t>
+      </w:r>
+      <w:proofErr w:type="spellEnd"/>
+      <w:r>
+        <w:rPr>
+          <w:rFonts w:ascii="Consolas" w:hAnsi="Consolas" w:cs="Consolas"/>
+          <w:color w:val="000000"/>
+          <w:sz w:val="20"/>
+          <w:szCs w:val="20"/>
+        </w:rPr>
+        <w:t>=</w:t>
+      </w:r>
+      <w:r>
+        <w:rPr>
+          <w:rFonts w:ascii="Consolas" w:hAnsi="Consolas" w:cs="Consolas"/>
+          <w:color w:val="2A00FF"/>
+          <w:sz w:val="20"/>
+          <w:szCs w:val="20"/>
+        </w:rPr>
+        <w:t>&lt;UserName&gt;</w:t>
+      </w:r>
+    </w:p>
+    <w:p>
+      <w:pPr>
+        <w:pStyle w:val="ListParagraph"/>
+        <w:numPr>
+          <w:ilvl w:val="2"/>
+          <w:numId w:val="14"/>
+        </w:numPr>
+        <w:spacing w:after="0"/>
+      </w:pPr>
+      <w:proofErr w:type="spellStart"/>
+      <w:proofErr w:type="gramStart"/>
+      <w:r>
+        <w:rPr>
+          <w:rFonts w:ascii="Consolas" w:hAnsi="Consolas" w:cs="Consolas"/>
+          <w:color w:val="000000"/>
+          <w:sz w:val="20"/>
+          <w:szCs w:val="20"/>
+        </w:rPr>
+        <w:t>spring.cloud</w:t>
+      </w:r>
+      <w:proofErr w:type="gramEnd"/>
+      <w:r>
+        <w:rPr>
+          <w:rFonts w:ascii="Consolas" w:hAnsi="Consolas" w:cs="Consolas"/>
+          <w:color w:val="000000"/>
+          <w:sz w:val="20"/>
+          <w:szCs w:val="20"/>
+        </w:rPr>
+        <w:t>.config.password</w:t>
+      </w:r>
+      <w:proofErr w:type="spellEnd"/>
+      <w:r>
+        <w:rPr>
+          <w:rFonts w:ascii="Consolas" w:hAnsi="Consolas" w:cs="Consolas"/>
+          <w:color w:val="000000"/>
+          <w:sz w:val="20"/>
+          <w:szCs w:val="20"/>
+        </w:rPr>
+        <w:t>=</w:t>
+      </w:r>
+      <w:r>
+        <w:rPr>
+          <w:rFonts w:ascii="Consolas" w:hAnsi="Consolas" w:cs="Consolas"/>
+          <w:color w:val="2A00FF"/>
+          <w:sz w:val="20"/>
+          <w:szCs w:val="20"/>
+        </w:rPr>
+        <w:t>&lt;Password&gt;</w:t>
+      </w:r>
+    </w:p>
+    <w:p>
+      <w:pPr>
+        <w:spacing w:after="0"/>
+        <w:ind w:left="360"/>
       </w:pPr>
     </w:p>
     <w:p>
@@ -5157,6 +6049,119 @@
     </w:lvl>
   </w:abstractNum>
   <w:abstractNum w:abstractNumId="4" w15:restartNumberingAfterBreak="0">
+    <w:nsid w:val="1D630728"/>
+    <w:multiLevelType w:val="hybridMultilevel"/>
+    <w:tmpl w:val="5FE2F570"/>
+    <w:lvl w:ilvl="0" w:tplc="04090001">
+      <w:start w:val="1"/>
+      <w:numFmt w:val="bullet"/>
+      <w:lvlText w:val=""/>
+      <w:lvlJc w:val="left"/>
+      <w:pPr>
+        <w:ind w:left="720" w:hanging="360"/>
+      </w:pPr>
+      <w:rPr>
+        <w:rFonts w:ascii="Symbol" w:hAnsi="Symbol" w:hint="default"/>
+      </w:rPr>
+    </w:lvl>
+    <w:lvl w:ilvl="1" w:tplc="04090003" w:tentative="1">
+      <w:start w:val="1"/>
+      <w:numFmt w:val="bullet"/>
+      <w:lvlText w:val="o"/>
+      <w:lvlJc w:val="left"/>
+      <w:pPr>
+        <w:ind w:left="1440" w:hanging="360"/>
+      </w:pPr>
+      <w:rPr>
+        <w:rFonts w:ascii="Courier New" w:hAnsi="Courier New" w:cs="Courier New" w:hint="default"/>
+      </w:rPr>
+    </w:lvl>
+    <w:lvl w:ilvl="2" w:tplc="04090005" w:tentative="1">
+      <w:start w:val="1"/>
+      <w:numFmt w:val="bullet"/>
+      <w:lvlText w:val=""/>
+      <w:lvlJc w:val="left"/>
+      <w:pPr>
+        <w:ind w:left="2160" w:hanging="360"/>
+      </w:pPr>
+      <w:rPr>
+        <w:rFonts w:ascii="Wingdings" w:hAnsi="Wingdings" w:hint="default"/>
+      </w:rPr>
+    </w:lvl>
+    <w:lvl w:ilvl="3" w:tplc="04090001" w:tentative="1">
+      <w:start w:val="1"/>
+      <w:numFmt w:val="bullet"/>
+      <w:lvlText w:val=""/>
+      <w:lvlJc w:val="left"/>
+      <w:pPr>
+        <w:ind w:left="2880" w:hanging="360"/>
+      </w:pPr>
+      <w:rPr>
+        <w:rFonts w:ascii="Symbol" w:hAnsi="Symbol" w:hint="default"/>
+      </w:rPr>
+    </w:lvl>
+    <w:lvl w:ilvl="4" w:tplc="04090003" w:tentative="1">
+      <w:start w:val="1"/>
+      <w:numFmt w:val="bullet"/>
+      <w:lvlText w:val="o"/>
+      <w:lvlJc w:val="left"/>
+      <w:pPr>
+        <w:ind w:left="3600" w:hanging="360"/>
+      </w:pPr>
+      <w:rPr>
+        <w:rFonts w:ascii="Courier New" w:hAnsi="Courier New" w:cs="Courier New" w:hint="default"/>
+      </w:rPr>
+    </w:lvl>
+    <w:lvl w:ilvl="5" w:tplc="04090005" w:tentative="1">
+      <w:start w:val="1"/>
+      <w:numFmt w:val="bullet"/>
+      <w:lvlText w:val=""/>
+      <w:lvlJc w:val="left"/>
+      <w:pPr>
+        <w:ind w:left="4320" w:hanging="360"/>
+      </w:pPr>
+      <w:rPr>
+        <w:rFonts w:ascii="Wingdings" w:hAnsi="Wingdings" w:hint="default"/>
+      </w:rPr>
+    </w:lvl>
+    <w:lvl w:ilvl="6" w:tplc="04090001" w:tentative="1">
+      <w:start w:val="1"/>
+      <w:numFmt w:val="bullet"/>
+      <w:lvlText w:val=""/>
+      <w:lvlJc w:val="left"/>
+      <w:pPr>
+        <w:ind w:left="5040" w:hanging="360"/>
+      </w:pPr>
+      <w:rPr>
+        <w:rFonts w:ascii="Symbol" w:hAnsi="Symbol" w:hint="default"/>
+      </w:rPr>
+    </w:lvl>
+    <w:lvl w:ilvl="7" w:tplc="04090003" w:tentative="1">
+      <w:start w:val="1"/>
+      <w:numFmt w:val="bullet"/>
+      <w:lvlText w:val="o"/>
+      <w:lvlJc w:val="left"/>
+      <w:pPr>
+        <w:ind w:left="5760" w:hanging="360"/>
+      </w:pPr>
+      <w:rPr>
+        <w:rFonts w:ascii="Courier New" w:hAnsi="Courier New" w:cs="Courier New" w:hint="default"/>
+      </w:rPr>
+    </w:lvl>
+    <w:lvl w:ilvl="8" w:tplc="04090005" w:tentative="1">
+      <w:start w:val="1"/>
+      <w:numFmt w:val="bullet"/>
+      <w:lvlText w:val=""/>
+      <w:lvlJc w:val="left"/>
+      <w:pPr>
+        <w:ind w:left="6480" w:hanging="360"/>
+      </w:pPr>
+      <w:rPr>
+        <w:rFonts w:ascii="Wingdings" w:hAnsi="Wingdings" w:hint="default"/>
+      </w:rPr>
+    </w:lvl>
+  </w:abstractNum>
+  <w:abstractNum w:abstractNumId="5" w15:restartNumberingAfterBreak="0">
     <w:nsid w:val="1F0E12D0"/>
     <w:multiLevelType w:val="hybridMultilevel"/>
     <w:tmpl w:val="07EAD658"/>
@@ -5269,7 +6274,7 @@
       </w:rPr>
     </w:lvl>
   </w:abstractNum>
-  <w:abstractNum w:abstractNumId="5" w15:restartNumberingAfterBreak="0">
+  <w:abstractNum w:abstractNumId="6" w15:restartNumberingAfterBreak="0">
     <w:nsid w:val="27034CE1"/>
     <w:multiLevelType w:val="hybridMultilevel"/>
     <w:tmpl w:val="2A4AB9C6"/>
@@ -5382,7 +6387,7 @@
       </w:rPr>
     </w:lvl>
   </w:abstractNum>
-  <w:abstractNum w:abstractNumId="6" w15:restartNumberingAfterBreak="0">
+  <w:abstractNum w:abstractNumId="7" w15:restartNumberingAfterBreak="0">
     <w:nsid w:val="2B5355CD"/>
     <w:multiLevelType w:val="hybridMultilevel"/>
     <w:tmpl w:val="F32EEAD6"/>
@@ -5495,7 +6500,7 @@
       </w:rPr>
     </w:lvl>
   </w:abstractNum>
-  <w:abstractNum w:abstractNumId="7" w15:restartNumberingAfterBreak="0">
+  <w:abstractNum w:abstractNumId="8" w15:restartNumberingAfterBreak="0">
     <w:nsid w:val="2BDB2B56"/>
     <w:multiLevelType w:val="hybridMultilevel"/>
     <w:tmpl w:val="78F4C288"/>
@@ -5608,7 +6613,7 @@
       </w:rPr>
     </w:lvl>
   </w:abstractNum>
-  <w:abstractNum w:abstractNumId="8" w15:restartNumberingAfterBreak="0">
+  <w:abstractNum w:abstractNumId="9" w15:restartNumberingAfterBreak="0">
     <w:nsid w:val="379A5983"/>
     <w:multiLevelType w:val="hybridMultilevel"/>
     <w:tmpl w:val="F29CF81C"/>
@@ -5721,7 +6726,7 @@
       </w:rPr>
     </w:lvl>
   </w:abstractNum>
-  <w:abstractNum w:abstractNumId="9" w15:restartNumberingAfterBreak="0">
+  <w:abstractNum w:abstractNumId="10" w15:restartNumberingAfterBreak="0">
     <w:nsid w:val="57BC0414"/>
     <w:multiLevelType w:val="hybridMultilevel"/>
     <w:tmpl w:val="61069144"/>
@@ -5749,7 +6754,7 @@
         <w:rFonts w:ascii="Courier New" w:hAnsi="Courier New" w:cs="Courier New" w:hint="default"/>
       </w:rPr>
     </w:lvl>
-    <w:lvl w:ilvl="2" w:tplc="04090005" w:tentative="1">
+    <w:lvl w:ilvl="2" w:tplc="04090005">
       <w:start w:val="1"/>
       <w:numFmt w:val="bullet"/>
       <w:lvlText w:val=""/>
@@ -5834,7 +6839,7 @@
       </w:rPr>
     </w:lvl>
   </w:abstractNum>
-  <w:abstractNum w:abstractNumId="10" w15:restartNumberingAfterBreak="0">
+  <w:abstractNum w:abstractNumId="11" w15:restartNumberingAfterBreak="0">
     <w:nsid w:val="5FF3358F"/>
     <w:multiLevelType w:val="hybridMultilevel"/>
     <w:tmpl w:val="0DC6CA90"/>
@@ -5947,7 +6952,7 @@
       </w:rPr>
     </w:lvl>
   </w:abstractNum>
-  <w:abstractNum w:abstractNumId="11" w15:restartNumberingAfterBreak="0">
+  <w:abstractNum w:abstractNumId="12" w15:restartNumberingAfterBreak="0">
     <w:nsid w:val="733A4AAF"/>
     <w:multiLevelType w:val="hybridMultilevel"/>
     <w:tmpl w:val="B6242F6C"/>
@@ -6060,7 +7065,7 @@
       </w:rPr>
     </w:lvl>
   </w:abstractNum>
-  <w:abstractNum w:abstractNumId="12" w15:restartNumberingAfterBreak="0">
+  <w:abstractNum w:abstractNumId="13" w15:restartNumberingAfterBreak="0">
     <w:nsid w:val="79352755"/>
     <w:multiLevelType w:val="hybridMultilevel"/>
     <w:tmpl w:val="ACD4C058"/>
@@ -6173,7 +7178,7 @@
       </w:rPr>
     </w:lvl>
   </w:abstractNum>
-  <w:abstractNum w:abstractNumId="13" w15:restartNumberingAfterBreak="0">
+  <w:abstractNum w:abstractNumId="14" w15:restartNumberingAfterBreak="0">
     <w:nsid w:val="7A1D061A"/>
     <w:multiLevelType w:val="hybridMultilevel"/>
     <w:tmpl w:val="AA8EAF4C"/>
@@ -6290,7 +7295,7 @@
     <w:abstractNumId w:val="3"/>
   </w:num>
   <w:num w:numId="2">
-    <w:abstractNumId w:val="7"/>
+    <w:abstractNumId w:val="8"/>
   </w:num>
   <w:num w:numId="3">
     <w:abstractNumId w:val="2"/>
@@ -6299,34 +7304,37 @@
     <w:abstractNumId w:val="1"/>
   </w:num>
   <w:num w:numId="5">
+    <w:abstractNumId w:val="7"/>
+  </w:num>
+  <w:num w:numId="6">
+    <w:abstractNumId w:val="11"/>
+  </w:num>
+  <w:num w:numId="7">
+    <w:abstractNumId w:val="12"/>
+  </w:num>
+  <w:num w:numId="8">
+    <w:abstractNumId w:val="14"/>
+  </w:num>
+  <w:num w:numId="9">
     <w:abstractNumId w:val="6"/>
   </w:num>
-  <w:num w:numId="6">
-    <w:abstractNumId w:val="10"/>
+  <w:num w:numId="10">
+    <w:abstractNumId w:val="9"/>
   </w:num>
-  <w:num w:numId="7">
-    <w:abstractNumId w:val="11"/>
-  </w:num>
-  <w:num w:numId="8">
-    <w:abstractNumId w:val="13"/>
-  </w:num>
-  <w:num w:numId="9">
+  <w:num w:numId="11">
     <w:abstractNumId w:val="5"/>
   </w:num>
-  <w:num w:numId="10">
-    <w:abstractNumId w:val="8"/>
-  </w:num>
-  <w:num w:numId="11">
-    <w:abstractNumId w:val="4"/>
-  </w:num>
   <w:num w:numId="12">
-    <w:abstractNumId w:val="12"/>
+    <w:abstractNumId w:val="13"/>
   </w:num>
   <w:num w:numId="13">
     <w:abstractNumId w:val="0"/>
   </w:num>
   <w:num w:numId="14">
-    <w:abstractNumId w:val="9"/>
+    <w:abstractNumId w:val="10"/>
+  </w:num>
+  <w:num w:numId="15">
+    <w:abstractNumId w:val="4"/>
   </w:num>
 </w:numbering>
 </file>

</xml_diff>

<commit_message>
Added Encrypt and Decrypt info
</commit_message>
<xml_diff>
--- a/Microservices Spring Boot and Spring Cloud.docx
+++ b/Microservices Spring Boot and Spring Cloud.docx
@@ -5527,6 +5527,477 @@
     <w:p>
       <w:pPr>
         <w:spacing w:after="0"/>
+        <w:rPr>
+          <w:b/>
+          <w:bCs/>
+        </w:rPr>
+      </w:pPr>
+      <w:r>
+        <w:rPr>
+          <w:b/>
+          <w:bCs/>
+        </w:rPr>
+        <w:t>Encrypting and Decrypting Configurations</w:t>
+      </w:r>
+    </w:p>
+    <w:p>
+      <w:pPr>
+        <w:pStyle w:val="ListParagraph"/>
+        <w:numPr>
+          <w:ilvl w:val="0"/>
+          <w:numId w:val="16"/>
+        </w:numPr>
+        <w:spacing w:after="0"/>
+      </w:pPr>
+      <w:r>
+        <w:t>Property values not stored in plain text</w:t>
+      </w:r>
+    </w:p>
+    <w:p>
+      <w:pPr>
+        <w:pStyle w:val="ListParagraph"/>
+        <w:numPr>
+          <w:ilvl w:val="0"/>
+          <w:numId w:val="16"/>
+        </w:numPr>
+        <w:spacing w:after="0"/>
+      </w:pPr>
+      <w:r>
+        <w:t>Symmetric or Asymmetric options</w:t>
+      </w:r>
+    </w:p>
+    <w:p>
+      <w:pPr>
+        <w:pStyle w:val="ListParagraph"/>
+        <w:numPr>
+          <w:ilvl w:val="1"/>
+          <w:numId w:val="16"/>
+        </w:numPr>
+        <w:spacing w:after="0"/>
+      </w:pPr>
+      <w:r>
+        <w:t>Symmetric option share key</w:t>
+      </w:r>
+    </w:p>
+    <w:p>
+      <w:pPr>
+        <w:pStyle w:val="ListParagraph"/>
+        <w:numPr>
+          <w:ilvl w:val="1"/>
+          <w:numId w:val="16"/>
+        </w:numPr>
+        <w:spacing w:after="0"/>
+      </w:pPr>
+      <w:r>
+        <w:t xml:space="preserve">Asymmetric share key </w:t>
+      </w:r>
+      <w:r>
+        <w:t xml:space="preserve">value </w:t>
+      </w:r>
+      <w:r>
+        <w:t>pair</w:t>
+      </w:r>
+      <w:r>
+        <w:t xml:space="preserve"> and it is more secure</w:t>
+      </w:r>
+    </w:p>
+    <w:p>
+      <w:pPr>
+        <w:pStyle w:val="ListParagraph"/>
+        <w:numPr>
+          <w:ilvl w:val="0"/>
+          <w:numId w:val="16"/>
+        </w:numPr>
+        <w:spacing w:after="0"/>
+      </w:pPr>
+      <w:r>
+        <w:t>Server offers /encrypt and /decrypt endpoint</w:t>
+      </w:r>
+    </w:p>
+    <w:p>
+      <w:pPr>
+        <w:pStyle w:val="ListParagraph"/>
+        <w:numPr>
+          <w:ilvl w:val="0"/>
+          <w:numId w:val="16"/>
+        </w:numPr>
+        <w:spacing w:after="0"/>
+      </w:pPr>
+      <w:r>
+        <w:t>Can decrypt on Server not in the Client</w:t>
+      </w:r>
+    </w:p>
+    <w:p>
+      <w:r>
+        <w:br w:type="page"/>
+      </w:r>
+    </w:p>
+    <w:p>
+      <w:pPr>
+        <w:spacing w:after="0"/>
+        <w:rPr>
+          <w:b/>
+          <w:bCs/>
+        </w:rPr>
+      </w:pPr>
+      <w:r>
+        <w:rPr>
+          <w:b/>
+          <w:bCs/>
+        </w:rPr>
+        <w:lastRenderedPageBreak/>
+        <w:t xml:space="preserve">DEMO: </w:t>
+      </w:r>
+      <w:r>
+        <w:rPr>
+          <w:b/>
+          <w:bCs/>
+        </w:rPr>
+        <w:t>Encrypting and Decrypting Configurations</w:t>
+      </w:r>
+    </w:p>
+    <w:p>
+      <w:pPr>
+        <w:pStyle w:val="ListParagraph"/>
+        <w:numPr>
+          <w:ilvl w:val="0"/>
+          <w:numId w:val="17"/>
+        </w:numPr>
+        <w:spacing w:after="0"/>
+      </w:pPr>
+      <w:r>
+        <w:t>Download full-strength JCE (Java Cryptography Extension)</w:t>
+      </w:r>
+    </w:p>
+    <w:p>
+      <w:pPr>
+        <w:pStyle w:val="ListParagraph"/>
+        <w:numPr>
+          <w:ilvl w:val="0"/>
+          <w:numId w:val="17"/>
+        </w:numPr>
+        <w:spacing w:after="0"/>
+      </w:pPr>
+      <w:r>
+        <w:t>Add key to bootstrap file</w:t>
+      </w:r>
+    </w:p>
+    <w:p>
+      <w:pPr>
+        <w:pStyle w:val="ListParagraph"/>
+        <w:numPr>
+          <w:ilvl w:val="0"/>
+          <w:numId w:val="17"/>
+        </w:numPr>
+        <w:spacing w:after="0"/>
+      </w:pPr>
+      <w:r>
+        <w:t>Generate encrypted value and add to properties file</w:t>
+      </w:r>
+    </w:p>
+    <w:p>
+      <w:pPr>
+        <w:pStyle w:val="ListParagraph"/>
+        <w:numPr>
+          <w:ilvl w:val="0"/>
+          <w:numId w:val="17"/>
+        </w:numPr>
+        <w:spacing w:after="0"/>
+      </w:pPr>
+      <w:r>
+        <w:t>Retrieve configuration via API</w:t>
+      </w:r>
+    </w:p>
+    <w:p>
+      <w:pPr>
+        <w:pStyle w:val="ListParagraph"/>
+        <w:numPr>
+          <w:ilvl w:val="0"/>
+          <w:numId w:val="17"/>
+        </w:numPr>
+        <w:spacing w:after="0"/>
+      </w:pPr>
+      <w:r>
+        <w:t xml:space="preserve">Test Client app with </w:t>
+      </w:r>
+      <w:r>
+        <w:rPr>
+          <w:b/>
+          <w:bCs/>
+        </w:rPr>
+        <w:t>S</w:t>
+      </w:r>
+      <w:r>
+        <w:rPr>
+          <w:b/>
+          <w:bCs/>
+        </w:rPr>
+        <w:t>erver-</w:t>
+      </w:r>
+      <w:r>
+        <w:rPr>
+          <w:b/>
+          <w:bCs/>
+        </w:rPr>
+        <w:t>S</w:t>
+      </w:r>
+      <w:r>
+        <w:rPr>
+          <w:b/>
+          <w:bCs/>
+        </w:rPr>
+        <w:t>ide</w:t>
+      </w:r>
+      <w:r>
+        <w:t xml:space="preserve"> decrypt value</w:t>
+      </w:r>
+    </w:p>
+    <w:p>
+      <w:pPr>
+        <w:pStyle w:val="ListParagraph"/>
+        <w:numPr>
+          <w:ilvl w:val="0"/>
+          <w:numId w:val="17"/>
+        </w:numPr>
+        <w:spacing w:after="0"/>
+      </w:pPr>
+      <w:r>
+        <w:t xml:space="preserve">Update Server to require </w:t>
+      </w:r>
+      <w:r>
+        <w:rPr>
+          <w:b/>
+          <w:bCs/>
+        </w:rPr>
+        <w:t>Client-Side</w:t>
+      </w:r>
+      <w:r>
+        <w:rPr>
+          <w:b/>
+          <w:bCs/>
+        </w:rPr>
+        <w:t xml:space="preserve"> </w:t>
+      </w:r>
+      <w:r>
+        <w:t>decryption</w:t>
+      </w:r>
+    </w:p>
+    <w:p>
+      <w:pPr>
+        <w:pStyle w:val="ListParagraph"/>
+        <w:numPr>
+          <w:ilvl w:val="0"/>
+          <w:numId w:val="17"/>
+        </w:numPr>
+        <w:spacing w:after="0"/>
+      </w:pPr>
+      <w:r>
+        <w:t>Change client to decrypt</w:t>
+      </w:r>
+    </w:p>
+    <w:p>
+      <w:pPr>
+        <w:spacing w:after="0"/>
+      </w:pPr>
+    </w:p>
+    <w:p>
+      <w:pPr>
+        <w:spacing w:after="0"/>
+      </w:pPr>
+    </w:p>
+    <w:p>
+      <w:pPr>
+        <w:spacing w:after="0"/>
+      </w:pPr>
+    </w:p>
+    <w:p>
+      <w:pPr>
+        <w:spacing w:after="0"/>
+      </w:pPr>
+    </w:p>
+    <w:p>
+      <w:pPr>
+        <w:spacing w:after="0"/>
+      </w:pPr>
+    </w:p>
+    <w:p>
+      <w:pPr>
+        <w:spacing w:after="0"/>
+      </w:pPr>
+    </w:p>
+    <w:p>
+      <w:pPr>
+        <w:spacing w:after="0"/>
+      </w:pPr>
+    </w:p>
+    <w:p>
+      <w:pPr>
+        <w:spacing w:after="0"/>
+      </w:pPr>
+    </w:p>
+    <w:p>
+      <w:pPr>
+        <w:spacing w:after="0"/>
+      </w:pPr>
+    </w:p>
+    <w:p>
+      <w:pPr>
+        <w:spacing w:after="0"/>
+      </w:pPr>
+    </w:p>
+    <w:p>
+      <w:pPr>
+        <w:spacing w:after="0"/>
+      </w:pPr>
+    </w:p>
+    <w:p>
+      <w:pPr>
+        <w:spacing w:after="0"/>
+      </w:pPr>
+    </w:p>
+    <w:p>
+      <w:pPr>
+        <w:spacing w:after="0"/>
+      </w:pPr>
+    </w:p>
+    <w:p>
+      <w:pPr>
+        <w:spacing w:after="0"/>
+      </w:pPr>
+    </w:p>
+    <w:p>
+      <w:pPr>
+        <w:spacing w:after="0"/>
+      </w:pPr>
+    </w:p>
+    <w:p>
+      <w:pPr>
+        <w:spacing w:after="0"/>
+      </w:pPr>
+    </w:p>
+    <w:p>
+      <w:pPr>
+        <w:spacing w:after="0"/>
+      </w:pPr>
+    </w:p>
+    <w:p>
+      <w:pPr>
+        <w:spacing w:after="0"/>
+      </w:pPr>
+    </w:p>
+    <w:p>
+      <w:pPr>
+        <w:spacing w:after="0"/>
+      </w:pPr>
+    </w:p>
+    <w:p>
+      <w:pPr>
+        <w:spacing w:after="0"/>
+      </w:pPr>
+    </w:p>
+    <w:p>
+      <w:pPr>
+        <w:spacing w:after="0"/>
+      </w:pPr>
+    </w:p>
+    <w:p>
+      <w:pPr>
+        <w:spacing w:after="0"/>
+      </w:pPr>
+    </w:p>
+    <w:p>
+      <w:pPr>
+        <w:spacing w:after="0"/>
+      </w:pPr>
+    </w:p>
+    <w:p>
+      <w:pPr>
+        <w:spacing w:after="0"/>
+      </w:pPr>
+    </w:p>
+    <w:p>
+      <w:pPr>
+        <w:spacing w:after="0"/>
+      </w:pPr>
+    </w:p>
+    <w:p>
+      <w:pPr>
+        <w:spacing w:after="0"/>
+      </w:pPr>
+    </w:p>
+    <w:p>
+      <w:pPr>
+        <w:spacing w:after="0"/>
+      </w:pPr>
+    </w:p>
+    <w:p>
+      <w:pPr>
+        <w:spacing w:after="0"/>
+      </w:pPr>
+    </w:p>
+    <w:p>
+      <w:pPr>
+        <w:spacing w:after="0"/>
+      </w:pPr>
+    </w:p>
+    <w:p>
+      <w:pPr>
+        <w:spacing w:after="0"/>
+      </w:pPr>
+    </w:p>
+    <w:p>
+      <w:pPr>
+        <w:spacing w:after="0"/>
+      </w:pPr>
+    </w:p>
+    <w:p>
+      <w:pPr>
+        <w:spacing w:after="0"/>
+      </w:pPr>
+    </w:p>
+    <w:p>
+      <w:pPr>
+        <w:spacing w:after="0"/>
+      </w:pPr>
+    </w:p>
+    <w:p>
+      <w:pPr>
+        <w:spacing w:after="0"/>
+      </w:pPr>
+    </w:p>
+    <w:p>
+      <w:pPr>
+        <w:spacing w:after="0"/>
+      </w:pPr>
+    </w:p>
+    <w:p>
+      <w:pPr>
+        <w:spacing w:after="0"/>
+      </w:pPr>
+    </w:p>
+    <w:p>
+      <w:pPr>
+        <w:spacing w:after="0"/>
+      </w:pPr>
+    </w:p>
+    <w:p>
+      <w:pPr>
+        <w:spacing w:after="0"/>
+      </w:pPr>
+    </w:p>
+    <w:p>
+      <w:pPr>
+        <w:spacing w:after="0"/>
+      </w:pPr>
+    </w:p>
+    <w:p>
+      <w:pPr>
+        <w:spacing w:after="0"/>
+      </w:pPr>
+    </w:p>
+    <w:p>
+      <w:pPr>
+        <w:spacing w:after="0"/>
       </w:pPr>
     </w:p>
     <w:p>
@@ -5936,6 +6407,119 @@
     </w:lvl>
   </w:abstractNum>
   <w:abstractNum w:abstractNumId="3" w15:restartNumberingAfterBreak="0">
+    <w:nsid w:val="123F1BBB"/>
+    <w:multiLevelType w:val="hybridMultilevel"/>
+    <w:tmpl w:val="1E7E2878"/>
+    <w:lvl w:ilvl="0" w:tplc="04090001">
+      <w:start w:val="1"/>
+      <w:numFmt w:val="bullet"/>
+      <w:lvlText w:val=""/>
+      <w:lvlJc w:val="left"/>
+      <w:pPr>
+        <w:ind w:left="720" w:hanging="360"/>
+      </w:pPr>
+      <w:rPr>
+        <w:rFonts w:ascii="Symbol" w:hAnsi="Symbol" w:hint="default"/>
+      </w:rPr>
+    </w:lvl>
+    <w:lvl w:ilvl="1" w:tplc="04090003" w:tentative="1">
+      <w:start w:val="1"/>
+      <w:numFmt w:val="bullet"/>
+      <w:lvlText w:val="o"/>
+      <w:lvlJc w:val="left"/>
+      <w:pPr>
+        <w:ind w:left="1440" w:hanging="360"/>
+      </w:pPr>
+      <w:rPr>
+        <w:rFonts w:ascii="Courier New" w:hAnsi="Courier New" w:cs="Courier New" w:hint="default"/>
+      </w:rPr>
+    </w:lvl>
+    <w:lvl w:ilvl="2" w:tplc="04090005" w:tentative="1">
+      <w:start w:val="1"/>
+      <w:numFmt w:val="bullet"/>
+      <w:lvlText w:val=""/>
+      <w:lvlJc w:val="left"/>
+      <w:pPr>
+        <w:ind w:left="2160" w:hanging="360"/>
+      </w:pPr>
+      <w:rPr>
+        <w:rFonts w:ascii="Wingdings" w:hAnsi="Wingdings" w:hint="default"/>
+      </w:rPr>
+    </w:lvl>
+    <w:lvl w:ilvl="3" w:tplc="04090001" w:tentative="1">
+      <w:start w:val="1"/>
+      <w:numFmt w:val="bullet"/>
+      <w:lvlText w:val=""/>
+      <w:lvlJc w:val="left"/>
+      <w:pPr>
+        <w:ind w:left="2880" w:hanging="360"/>
+      </w:pPr>
+      <w:rPr>
+        <w:rFonts w:ascii="Symbol" w:hAnsi="Symbol" w:hint="default"/>
+      </w:rPr>
+    </w:lvl>
+    <w:lvl w:ilvl="4" w:tplc="04090003" w:tentative="1">
+      <w:start w:val="1"/>
+      <w:numFmt w:val="bullet"/>
+      <w:lvlText w:val="o"/>
+      <w:lvlJc w:val="left"/>
+      <w:pPr>
+        <w:ind w:left="3600" w:hanging="360"/>
+      </w:pPr>
+      <w:rPr>
+        <w:rFonts w:ascii="Courier New" w:hAnsi="Courier New" w:cs="Courier New" w:hint="default"/>
+      </w:rPr>
+    </w:lvl>
+    <w:lvl w:ilvl="5" w:tplc="04090005" w:tentative="1">
+      <w:start w:val="1"/>
+      <w:numFmt w:val="bullet"/>
+      <w:lvlText w:val=""/>
+      <w:lvlJc w:val="left"/>
+      <w:pPr>
+        <w:ind w:left="4320" w:hanging="360"/>
+      </w:pPr>
+      <w:rPr>
+        <w:rFonts w:ascii="Wingdings" w:hAnsi="Wingdings" w:hint="default"/>
+      </w:rPr>
+    </w:lvl>
+    <w:lvl w:ilvl="6" w:tplc="04090001" w:tentative="1">
+      <w:start w:val="1"/>
+      <w:numFmt w:val="bullet"/>
+      <w:lvlText w:val=""/>
+      <w:lvlJc w:val="left"/>
+      <w:pPr>
+        <w:ind w:left="5040" w:hanging="360"/>
+      </w:pPr>
+      <w:rPr>
+        <w:rFonts w:ascii="Symbol" w:hAnsi="Symbol" w:hint="default"/>
+      </w:rPr>
+    </w:lvl>
+    <w:lvl w:ilvl="7" w:tplc="04090003" w:tentative="1">
+      <w:start w:val="1"/>
+      <w:numFmt w:val="bullet"/>
+      <w:lvlText w:val="o"/>
+      <w:lvlJc w:val="left"/>
+      <w:pPr>
+        <w:ind w:left="5760" w:hanging="360"/>
+      </w:pPr>
+      <w:rPr>
+        <w:rFonts w:ascii="Courier New" w:hAnsi="Courier New" w:cs="Courier New" w:hint="default"/>
+      </w:rPr>
+    </w:lvl>
+    <w:lvl w:ilvl="8" w:tplc="04090005" w:tentative="1">
+      <w:start w:val="1"/>
+      <w:numFmt w:val="bullet"/>
+      <w:lvlText w:val=""/>
+      <w:lvlJc w:val="left"/>
+      <w:pPr>
+        <w:ind w:left="6480" w:hanging="360"/>
+      </w:pPr>
+      <w:rPr>
+        <w:rFonts w:ascii="Wingdings" w:hAnsi="Wingdings" w:hint="default"/>
+      </w:rPr>
+    </w:lvl>
+  </w:abstractNum>
+  <w:abstractNum w:abstractNumId="4" w15:restartNumberingAfterBreak="0">
     <w:nsid w:val="12951821"/>
     <w:multiLevelType w:val="hybridMultilevel"/>
     <w:tmpl w:val="A80A22A6"/>
@@ -6048,7 +6632,7 @@
       </w:rPr>
     </w:lvl>
   </w:abstractNum>
-  <w:abstractNum w:abstractNumId="4" w15:restartNumberingAfterBreak="0">
+  <w:abstractNum w:abstractNumId="5" w15:restartNumberingAfterBreak="0">
     <w:nsid w:val="1D630728"/>
     <w:multiLevelType w:val="hybridMultilevel"/>
     <w:tmpl w:val="5FE2F570"/>
@@ -6161,7 +6745,7 @@
       </w:rPr>
     </w:lvl>
   </w:abstractNum>
-  <w:abstractNum w:abstractNumId="5" w15:restartNumberingAfterBreak="0">
+  <w:abstractNum w:abstractNumId="6" w15:restartNumberingAfterBreak="0">
     <w:nsid w:val="1F0E12D0"/>
     <w:multiLevelType w:val="hybridMultilevel"/>
     <w:tmpl w:val="07EAD658"/>
@@ -6274,7 +6858,7 @@
       </w:rPr>
     </w:lvl>
   </w:abstractNum>
-  <w:abstractNum w:abstractNumId="6" w15:restartNumberingAfterBreak="0">
+  <w:abstractNum w:abstractNumId="7" w15:restartNumberingAfterBreak="0">
     <w:nsid w:val="27034CE1"/>
     <w:multiLevelType w:val="hybridMultilevel"/>
     <w:tmpl w:val="2A4AB9C6"/>
@@ -6387,7 +6971,7 @@
       </w:rPr>
     </w:lvl>
   </w:abstractNum>
-  <w:abstractNum w:abstractNumId="7" w15:restartNumberingAfterBreak="0">
+  <w:abstractNum w:abstractNumId="8" w15:restartNumberingAfterBreak="0">
     <w:nsid w:val="2B5355CD"/>
     <w:multiLevelType w:val="hybridMultilevel"/>
     <w:tmpl w:val="F32EEAD6"/>
@@ -6500,7 +7084,7 @@
       </w:rPr>
     </w:lvl>
   </w:abstractNum>
-  <w:abstractNum w:abstractNumId="8" w15:restartNumberingAfterBreak="0">
+  <w:abstractNum w:abstractNumId="9" w15:restartNumberingAfterBreak="0">
     <w:nsid w:val="2BDB2B56"/>
     <w:multiLevelType w:val="hybridMultilevel"/>
     <w:tmpl w:val="78F4C288"/>
@@ -6613,7 +7197,7 @@
       </w:rPr>
     </w:lvl>
   </w:abstractNum>
-  <w:abstractNum w:abstractNumId="9" w15:restartNumberingAfterBreak="0">
+  <w:abstractNum w:abstractNumId="10" w15:restartNumberingAfterBreak="0">
     <w:nsid w:val="379A5983"/>
     <w:multiLevelType w:val="hybridMultilevel"/>
     <w:tmpl w:val="F29CF81C"/>
@@ -6726,7 +7310,120 @@
       </w:rPr>
     </w:lvl>
   </w:abstractNum>
-  <w:abstractNum w:abstractNumId="10" w15:restartNumberingAfterBreak="0">
+  <w:abstractNum w:abstractNumId="11" w15:restartNumberingAfterBreak="0">
+    <w:nsid w:val="45E6529B"/>
+    <w:multiLevelType w:val="hybridMultilevel"/>
+    <w:tmpl w:val="B6D6D7C4"/>
+    <w:lvl w:ilvl="0" w:tplc="04090001">
+      <w:start w:val="1"/>
+      <w:numFmt w:val="bullet"/>
+      <w:lvlText w:val=""/>
+      <w:lvlJc w:val="left"/>
+      <w:pPr>
+        <w:ind w:left="720" w:hanging="360"/>
+      </w:pPr>
+      <w:rPr>
+        <w:rFonts w:ascii="Symbol" w:hAnsi="Symbol" w:hint="default"/>
+      </w:rPr>
+    </w:lvl>
+    <w:lvl w:ilvl="1" w:tplc="04090003">
+      <w:start w:val="1"/>
+      <w:numFmt w:val="bullet"/>
+      <w:lvlText w:val="o"/>
+      <w:lvlJc w:val="left"/>
+      <w:pPr>
+        <w:ind w:left="1440" w:hanging="360"/>
+      </w:pPr>
+      <w:rPr>
+        <w:rFonts w:ascii="Courier New" w:hAnsi="Courier New" w:cs="Courier New" w:hint="default"/>
+      </w:rPr>
+    </w:lvl>
+    <w:lvl w:ilvl="2" w:tplc="04090005" w:tentative="1">
+      <w:start w:val="1"/>
+      <w:numFmt w:val="bullet"/>
+      <w:lvlText w:val=""/>
+      <w:lvlJc w:val="left"/>
+      <w:pPr>
+        <w:ind w:left="2160" w:hanging="360"/>
+      </w:pPr>
+      <w:rPr>
+        <w:rFonts w:ascii="Wingdings" w:hAnsi="Wingdings" w:hint="default"/>
+      </w:rPr>
+    </w:lvl>
+    <w:lvl w:ilvl="3" w:tplc="04090001" w:tentative="1">
+      <w:start w:val="1"/>
+      <w:numFmt w:val="bullet"/>
+      <w:lvlText w:val=""/>
+      <w:lvlJc w:val="left"/>
+      <w:pPr>
+        <w:ind w:left="2880" w:hanging="360"/>
+      </w:pPr>
+      <w:rPr>
+        <w:rFonts w:ascii="Symbol" w:hAnsi="Symbol" w:hint="default"/>
+      </w:rPr>
+    </w:lvl>
+    <w:lvl w:ilvl="4" w:tplc="04090003" w:tentative="1">
+      <w:start w:val="1"/>
+      <w:numFmt w:val="bullet"/>
+      <w:lvlText w:val="o"/>
+      <w:lvlJc w:val="left"/>
+      <w:pPr>
+        <w:ind w:left="3600" w:hanging="360"/>
+      </w:pPr>
+      <w:rPr>
+        <w:rFonts w:ascii="Courier New" w:hAnsi="Courier New" w:cs="Courier New" w:hint="default"/>
+      </w:rPr>
+    </w:lvl>
+    <w:lvl w:ilvl="5" w:tplc="04090005" w:tentative="1">
+      <w:start w:val="1"/>
+      <w:numFmt w:val="bullet"/>
+      <w:lvlText w:val=""/>
+      <w:lvlJc w:val="left"/>
+      <w:pPr>
+        <w:ind w:left="4320" w:hanging="360"/>
+      </w:pPr>
+      <w:rPr>
+        <w:rFonts w:ascii="Wingdings" w:hAnsi="Wingdings" w:hint="default"/>
+      </w:rPr>
+    </w:lvl>
+    <w:lvl w:ilvl="6" w:tplc="04090001" w:tentative="1">
+      <w:start w:val="1"/>
+      <w:numFmt w:val="bullet"/>
+      <w:lvlText w:val=""/>
+      <w:lvlJc w:val="left"/>
+      <w:pPr>
+        <w:ind w:left="5040" w:hanging="360"/>
+      </w:pPr>
+      <w:rPr>
+        <w:rFonts w:ascii="Symbol" w:hAnsi="Symbol" w:hint="default"/>
+      </w:rPr>
+    </w:lvl>
+    <w:lvl w:ilvl="7" w:tplc="04090003" w:tentative="1">
+      <w:start w:val="1"/>
+      <w:numFmt w:val="bullet"/>
+      <w:lvlText w:val="o"/>
+      <w:lvlJc w:val="left"/>
+      <w:pPr>
+        <w:ind w:left="5760" w:hanging="360"/>
+      </w:pPr>
+      <w:rPr>
+        <w:rFonts w:ascii="Courier New" w:hAnsi="Courier New" w:cs="Courier New" w:hint="default"/>
+      </w:rPr>
+    </w:lvl>
+    <w:lvl w:ilvl="8" w:tplc="04090005" w:tentative="1">
+      <w:start w:val="1"/>
+      <w:numFmt w:val="bullet"/>
+      <w:lvlText w:val=""/>
+      <w:lvlJc w:val="left"/>
+      <w:pPr>
+        <w:ind w:left="6480" w:hanging="360"/>
+      </w:pPr>
+      <w:rPr>
+        <w:rFonts w:ascii="Wingdings" w:hAnsi="Wingdings" w:hint="default"/>
+      </w:rPr>
+    </w:lvl>
+  </w:abstractNum>
+  <w:abstractNum w:abstractNumId="12" w15:restartNumberingAfterBreak="0">
     <w:nsid w:val="57BC0414"/>
     <w:multiLevelType w:val="hybridMultilevel"/>
     <w:tmpl w:val="61069144"/>
@@ -6839,7 +7536,7 @@
       </w:rPr>
     </w:lvl>
   </w:abstractNum>
-  <w:abstractNum w:abstractNumId="11" w15:restartNumberingAfterBreak="0">
+  <w:abstractNum w:abstractNumId="13" w15:restartNumberingAfterBreak="0">
     <w:nsid w:val="5FF3358F"/>
     <w:multiLevelType w:val="hybridMultilevel"/>
     <w:tmpl w:val="0DC6CA90"/>
@@ -6952,7 +7649,7 @@
       </w:rPr>
     </w:lvl>
   </w:abstractNum>
-  <w:abstractNum w:abstractNumId="12" w15:restartNumberingAfterBreak="0">
+  <w:abstractNum w:abstractNumId="14" w15:restartNumberingAfterBreak="0">
     <w:nsid w:val="733A4AAF"/>
     <w:multiLevelType w:val="hybridMultilevel"/>
     <w:tmpl w:val="B6242F6C"/>
@@ -7065,7 +7762,7 @@
       </w:rPr>
     </w:lvl>
   </w:abstractNum>
-  <w:abstractNum w:abstractNumId="13" w15:restartNumberingAfterBreak="0">
+  <w:abstractNum w:abstractNumId="15" w15:restartNumberingAfterBreak="0">
     <w:nsid w:val="79352755"/>
     <w:multiLevelType w:val="hybridMultilevel"/>
     <w:tmpl w:val="ACD4C058"/>
@@ -7178,7 +7875,7 @@
       </w:rPr>
     </w:lvl>
   </w:abstractNum>
-  <w:abstractNum w:abstractNumId="14" w15:restartNumberingAfterBreak="0">
+  <w:abstractNum w:abstractNumId="16" w15:restartNumberingAfterBreak="0">
     <w:nsid w:val="7A1D061A"/>
     <w:multiLevelType w:val="hybridMultilevel"/>
     <w:tmpl w:val="AA8EAF4C"/>
@@ -7292,10 +7989,10 @@
     </w:lvl>
   </w:abstractNum>
   <w:num w:numId="1">
-    <w:abstractNumId w:val="3"/>
+    <w:abstractNumId w:val="4"/>
   </w:num>
   <w:num w:numId="2">
-    <w:abstractNumId w:val="8"/>
+    <w:abstractNumId w:val="9"/>
   </w:num>
   <w:num w:numId="3">
     <w:abstractNumId w:val="2"/>
@@ -7304,37 +8001,43 @@
     <w:abstractNumId w:val="1"/>
   </w:num>
   <w:num w:numId="5">
+    <w:abstractNumId w:val="8"/>
+  </w:num>
+  <w:num w:numId="6">
+    <w:abstractNumId w:val="13"/>
+  </w:num>
+  <w:num w:numId="7">
+    <w:abstractNumId w:val="14"/>
+  </w:num>
+  <w:num w:numId="8">
+    <w:abstractNumId w:val="16"/>
+  </w:num>
+  <w:num w:numId="9">
     <w:abstractNumId w:val="7"/>
   </w:num>
-  <w:num w:numId="6">
-    <w:abstractNumId w:val="11"/>
+  <w:num w:numId="10">
+    <w:abstractNumId w:val="10"/>
   </w:num>
-  <w:num w:numId="7">
-    <w:abstractNumId w:val="12"/>
-  </w:num>
-  <w:num w:numId="8">
-    <w:abstractNumId w:val="14"/>
-  </w:num>
-  <w:num w:numId="9">
+  <w:num w:numId="11">
     <w:abstractNumId w:val="6"/>
   </w:num>
-  <w:num w:numId="10">
-    <w:abstractNumId w:val="9"/>
-  </w:num>
-  <w:num w:numId="11">
-    <w:abstractNumId w:val="5"/>
-  </w:num>
   <w:num w:numId="12">
-    <w:abstractNumId w:val="13"/>
+    <w:abstractNumId w:val="15"/>
   </w:num>
   <w:num w:numId="13">
     <w:abstractNumId w:val="0"/>
   </w:num>
   <w:num w:numId="14">
-    <w:abstractNumId w:val="10"/>
+    <w:abstractNumId w:val="12"/>
   </w:num>
   <w:num w:numId="15">
-    <w:abstractNumId w:val="4"/>
+    <w:abstractNumId w:val="5"/>
+  </w:num>
+  <w:num w:numId="16">
+    <w:abstractNumId w:val="11"/>
+  </w:num>
+  <w:num w:numId="17">
+    <w:abstractNumId w:val="3"/>
   </w:num>
 </w:numbering>
 </file>

</xml_diff>

<commit_message>
Demo for Encryption and Decryption
</commit_message>
<xml_diff>
--- a/Microservices Spring Boot and Spring Cloud.docx
+++ b/Microservices Spring Boot and Spring Cloud.docx
@@ -5646,14 +5646,49 @@
           <w:bCs/>
         </w:rPr>
         <w:lastRenderedPageBreak/>
-        <w:t xml:space="preserve">DEMO: </w:t>
+        <w:t>DEMO: Encrypting and Decrypting Configurations</w:t>
+      </w:r>
+    </w:p>
+    <w:p>
+      <w:pPr>
+        <w:pStyle w:val="ListParagraph"/>
+        <w:numPr>
+          <w:ilvl w:val="0"/>
+          <w:numId w:val="17"/>
+        </w:numPr>
+        <w:spacing w:after="0"/>
+      </w:pPr>
+      <w:r>
+        <w:t>Download full-strength JCE (Java Cryptography Extension)</w:t>
+      </w:r>
+    </w:p>
+    <w:p>
+      <w:pPr>
+        <w:pStyle w:val="ListParagraph"/>
+        <w:numPr>
+          <w:ilvl w:val="1"/>
+          <w:numId w:val="17"/>
+        </w:numPr>
+        <w:spacing w:after="0"/>
+      </w:pPr>
+      <w:r>
+        <w:t>R</w:t>
+      </w:r>
+      <w:r>
+        <w:t>equired only for</w:t>
+      </w:r>
+      <w:r>
+        <w:t xml:space="preserve"> </w:t>
+      </w:r>
+      <w:r>
+        <w:t xml:space="preserve">JDK 8 updates earlier than </w:t>
       </w:r>
       <w:r>
         <w:rPr>
           <w:b/>
           <w:bCs/>
         </w:rPr>
-        <w:t>Encrypting and Decrypting Configurations</w:t>
+        <w:t>8u161</w:t>
       </w:r>
     </w:p>
     <w:p>
@@ -5666,7 +5701,60 @@
         <w:spacing w:after="0"/>
       </w:pPr>
       <w:r>
-        <w:t>Download full-strength JCE (Java Cryptography Extension)</w:t>
+        <w:t>Add key to bootstrap file</w:t>
+      </w:r>
+    </w:p>
+    <w:p>
+      <w:pPr>
+        <w:pStyle w:val="ListParagraph"/>
+        <w:numPr>
+          <w:ilvl w:val="1"/>
+          <w:numId w:val="17"/>
+        </w:numPr>
+        <w:spacing w:after="0"/>
+      </w:pPr>
+      <w:r>
+        <w:t xml:space="preserve">create </w:t>
+      </w:r>
+      <w:proofErr w:type="gramStart"/>
+      <w:r>
+        <w:t>bootstrap.properties</w:t>
+      </w:r>
+      <w:proofErr w:type="gramEnd"/>
+      <w:r>
+        <w:t xml:space="preserve"> and add </w:t>
+      </w:r>
+      <w:proofErr w:type="spellStart"/>
+      <w:r>
+        <w:rPr>
+          <w:rFonts w:ascii="Consolas" w:hAnsi="Consolas" w:cs="Consolas"/>
+          <w:color w:val="000000"/>
+          <w:sz w:val="20"/>
+          <w:szCs w:val="20"/>
+          <w:shd w:val="clear" w:color="auto" w:fill="E8F2FE"/>
+        </w:rPr>
+        <w:t>encrypt.key</w:t>
+      </w:r>
+      <w:proofErr w:type="spellEnd"/>
+      <w:r>
+        <w:rPr>
+          <w:rFonts w:ascii="Consolas" w:hAnsi="Consolas" w:cs="Consolas"/>
+          <w:color w:val="000000"/>
+          <w:sz w:val="20"/>
+          <w:szCs w:val="20"/>
+          <w:shd w:val="clear" w:color="auto" w:fill="E8F2FE"/>
+        </w:rPr>
+        <w:t>=</w:t>
+      </w:r>
+      <w:r>
+        <w:rPr>
+          <w:rFonts w:ascii="Consolas" w:hAnsi="Consolas" w:cs="Consolas"/>
+          <w:color w:val="2A00FF"/>
+          <w:sz w:val="20"/>
+          <w:szCs w:val="20"/>
+          <w:shd w:val="clear" w:color="auto" w:fill="E8F2FE"/>
+        </w:rPr>
+        <w:t>ABCDEFGHIJKLMNOPQRSTUVWXYZ</w:t>
       </w:r>
     </w:p>
     <w:p>
@@ -5679,7 +5767,203 @@
         <w:spacing w:after="0"/>
       </w:pPr>
       <w:r>
-        <w:t>Add key to bootstrap file</w:t>
+        <w:t>Generate encrypted value and add to properties file</w:t>
+      </w:r>
+    </w:p>
+    <w:p>
+      <w:pPr>
+        <w:pStyle w:val="ListParagraph"/>
+        <w:numPr>
+          <w:ilvl w:val="1"/>
+          <w:numId w:val="17"/>
+        </w:numPr>
+        <w:spacing w:after="0"/>
+        <w:rPr>
+          <w:rStyle w:val="Hyperlink"/>
+          <w:color w:val="auto"/>
+          <w:u w:val="none"/>
+        </w:rPr>
+      </w:pPr>
+      <w:hyperlink r:id="rId28" w:history="1">
+        <w:r>
+          <w:rPr>
+            <w:rStyle w:val="Hyperlink"/>
+          </w:rPr>
+          <w:t>http://localhost:8888/encrypt</w:t>
+        </w:r>
+      </w:hyperlink>
+      <w:r>
+        <w:t xml:space="preserve"> (POST)</w:t>
+      </w:r>
+    </w:p>
+    <w:p>
+      <w:pPr>
+        <w:pStyle w:val="ListParagraph"/>
+        <w:numPr>
+          <w:ilvl w:val="1"/>
+          <w:numId w:val="17"/>
+        </w:numPr>
+        <w:spacing w:after="0"/>
+      </w:pPr>
+      <w:r>
+        <w:t>Verify generated encrypted values using below endpoint</w:t>
+      </w:r>
+    </w:p>
+    <w:p>
+      <w:pPr>
+        <w:pStyle w:val="ListParagraph"/>
+        <w:numPr>
+          <w:ilvl w:val="2"/>
+          <w:numId w:val="17"/>
+        </w:numPr>
+        <w:spacing w:after="0"/>
+      </w:pPr>
+      <w:hyperlink r:id="rId29" w:history="1">
+        <w:r>
+          <w:rPr>
+            <w:rStyle w:val="Hyperlink"/>
+          </w:rPr>
+          <w:t>http://localhost:8888/decrypt</w:t>
+        </w:r>
+      </w:hyperlink>
+      <w:r>
+        <w:t xml:space="preserve"> </w:t>
+      </w:r>
+      <w:r>
+        <w:t xml:space="preserve"> (POST)</w:t>
+      </w:r>
+    </w:p>
+    <w:p>
+      <w:pPr>
+        <w:pStyle w:val="ListParagraph"/>
+        <w:numPr>
+          <w:ilvl w:val="2"/>
+          <w:numId w:val="17"/>
+        </w:numPr>
+        <w:spacing w:after="0"/>
+      </w:pPr>
+      <w:r>
+        <w:t>Pass encrypted String in Body</w:t>
+      </w:r>
+    </w:p>
+    <w:p>
+      <w:pPr>
+        <w:pStyle w:val="ListParagraph"/>
+        <w:numPr>
+          <w:ilvl w:val="1"/>
+          <w:numId w:val="17"/>
+        </w:numPr>
+        <w:spacing w:after="0"/>
+      </w:pPr>
+      <w:r>
+        <w:t xml:space="preserve">Pass in </w:t>
+      </w:r>
+      <w:r>
+        <w:t>B</w:t>
+      </w:r>
+      <w:r>
+        <w:t xml:space="preserve">ody </w:t>
+      </w:r>
+      <w:proofErr w:type="spellStart"/>
+      <w:r>
+        <w:t>connectionstring</w:t>
+      </w:r>
+      <w:proofErr w:type="spellEnd"/>
+      <w:r>
+        <w:t>=sever</w:t>
+      </w:r>
+      <w:proofErr w:type="gramStart"/>
+      <w:r>
+        <w:t>123;user</w:t>
+      </w:r>
+      <w:proofErr w:type="gramEnd"/>
+      <w:r>
+        <w:t>=</w:t>
+      </w:r>
+      <w:proofErr w:type="spellStart"/>
+      <w:r>
+        <w:t>root;password</w:t>
+      </w:r>
+      <w:proofErr w:type="spellEnd"/>
+      <w:r>
+        <w:t>=password1</w:t>
+      </w:r>
+    </w:p>
+    <w:p>
+      <w:pPr>
+        <w:pStyle w:val="ListParagraph"/>
+        <w:numPr>
+          <w:ilvl w:val="1"/>
+          <w:numId w:val="17"/>
+        </w:numPr>
+        <w:spacing w:after="0"/>
+      </w:pPr>
+      <w:r>
+        <w:t xml:space="preserve">Copy the encrypted value and add in </w:t>
+      </w:r>
+      <w:proofErr w:type="gramStart"/>
+      <w:r>
+        <w:t>application.properties</w:t>
+      </w:r>
+      <w:proofErr w:type="gramEnd"/>
+      <w:r>
+        <w:t xml:space="preserve"> file of </w:t>
+      </w:r>
+      <w:r>
+        <w:t>spring-cloud-config-</w:t>
+      </w:r>
+      <w:proofErr w:type="spellStart"/>
+      <w:r>
+        <w:t>wa</w:t>
+      </w:r>
+      <w:proofErr w:type="spellEnd"/>
+      <w:r>
+        <w:t>-tolls</w:t>
+      </w:r>
+    </w:p>
+    <w:p>
+      <w:pPr>
+        <w:pStyle w:val="ListParagraph"/>
+        <w:numPr>
+          <w:ilvl w:val="2"/>
+          <w:numId w:val="17"/>
+        </w:numPr>
+        <w:spacing w:after="0"/>
+        <w:rPr>
+          <w:rStyle w:val="pl-k"/>
+        </w:rPr>
+      </w:pPr>
+      <w:hyperlink r:id="rId30" w:history="1">
+        <w:r>
+          <w:rPr>
+            <w:rStyle w:val="Hyperlink"/>
+          </w:rPr>
+          <w:t>https://github.com/Raj-Tomar/spring-cloud-config-wa-tolls/blob/master/application.properties</w:t>
+        </w:r>
+      </w:hyperlink>
+    </w:p>
+    <w:p>
+      <w:pPr>
+        <w:pStyle w:val="ListParagraph"/>
+        <w:numPr>
+          <w:ilvl w:val="2"/>
+          <w:numId w:val="17"/>
+        </w:numPr>
+        <w:spacing w:after="0"/>
+      </w:pPr>
+      <w:proofErr w:type="spellStart"/>
+      <w:r>
+        <w:rPr>
+          <w:rStyle w:val="pl-k"/>
+        </w:rPr>
+        <w:t>constring</w:t>
+      </w:r>
+      <w:proofErr w:type="spellEnd"/>
+      <w:r>
+        <w:t>={cipher}</w:t>
+      </w:r>
+      <w:r>
+        <w:t>&lt;Encrypted String&gt;</w:t>
       </w:r>
     </w:p>
     <w:p>
@@ -5692,7 +5976,35 @@
         <w:spacing w:after="0"/>
       </w:pPr>
       <w:r>
-        <w:t>Generate encrypted value and add to properties file</w:t>
+        <w:t>Retrieve configuration via API</w:t>
+      </w:r>
+    </w:p>
+    <w:p>
+      <w:pPr>
+        <w:pStyle w:val="ListParagraph"/>
+        <w:numPr>
+          <w:ilvl w:val="1"/>
+          <w:numId w:val="17"/>
+        </w:numPr>
+        <w:spacing w:after="0"/>
+      </w:pPr>
+      <w:hyperlink r:id="rId31" w:history="1">
+        <w:r>
+          <w:rPr>
+            <w:rStyle w:val="Hyperlink"/>
+          </w:rPr>
+          <w:t>http://localhost:8888/s1rates/default</w:t>
+        </w:r>
+      </w:hyperlink>
+      <w:r>
+        <w:rPr>
+          <w:rStyle w:val="Hyperlink"/>
+          <w:u w:val="none"/>
+        </w:rPr>
+        <w:t xml:space="preserve"> </w:t>
+      </w:r>
+      <w:r>
+        <w:t>(GET)</w:t>
       </w:r>
     </w:p>
     <w:p>
@@ -5705,8 +6017,117 @@
         <w:spacing w:after="0"/>
       </w:pPr>
       <w:r>
-        <w:t>Retrieve configuration via API</w:t>
-      </w:r>
+        <w:t xml:space="preserve">Test Client app with </w:t>
+      </w:r>
+      <w:r>
+        <w:rPr>
+          <w:b/>
+          <w:bCs/>
+        </w:rPr>
+        <w:t>S</w:t>
+      </w:r>
+      <w:r>
+        <w:rPr>
+          <w:b/>
+          <w:bCs/>
+        </w:rPr>
+        <w:t>erver-</w:t>
+      </w:r>
+      <w:r>
+        <w:rPr>
+          <w:b/>
+          <w:bCs/>
+        </w:rPr>
+        <w:t>S</w:t>
+      </w:r>
+      <w:r>
+        <w:rPr>
+          <w:b/>
+          <w:bCs/>
+        </w:rPr>
+        <w:t>ide</w:t>
+      </w:r>
+      <w:r>
+        <w:t xml:space="preserve"> decrypt value</w:t>
+      </w:r>
+    </w:p>
+    <w:p>
+      <w:pPr>
+        <w:pStyle w:val="ListParagraph"/>
+        <w:numPr>
+          <w:ilvl w:val="1"/>
+          <w:numId w:val="17"/>
+        </w:numPr>
+        <w:spacing w:after="0"/>
+      </w:pPr>
+      <w:r>
+        <w:rPr>
+          <w:rFonts w:ascii="Consolas" w:hAnsi="Consolas" w:cs="Consolas"/>
+          <w:color w:val="646464"/>
+          <w:sz w:val="20"/>
+          <w:szCs w:val="20"/>
+          <w:shd w:val="clear" w:color="auto" w:fill="E8F2FE"/>
+        </w:rPr>
+        <w:t>@Value</w:t>
+      </w:r>
+      <w:r>
+        <w:rPr>
+          <w:rFonts w:ascii="Consolas" w:hAnsi="Consolas" w:cs="Consolas"/>
+          <w:color w:val="000000"/>
+          <w:sz w:val="20"/>
+          <w:szCs w:val="20"/>
+          <w:shd w:val="clear" w:color="auto" w:fill="E8F2FE"/>
+        </w:rPr>
+        <w:t>(</w:t>
+      </w:r>
+      <w:r>
+        <w:rPr>
+          <w:rFonts w:ascii="Consolas" w:hAnsi="Consolas" w:cs="Consolas"/>
+          <w:color w:val="2A00FF"/>
+          <w:sz w:val="20"/>
+          <w:szCs w:val="20"/>
+          <w:shd w:val="clear" w:color="auto" w:fill="E8F2FE"/>
+        </w:rPr>
+        <w:t>"${constring}"</w:t>
+      </w:r>
+      <w:r>
+        <w:rPr>
+          <w:rFonts w:ascii="Consolas" w:hAnsi="Consolas" w:cs="Consolas"/>
+          <w:color w:val="000000"/>
+          <w:sz w:val="20"/>
+          <w:szCs w:val="20"/>
+          <w:shd w:val="clear" w:color="auto" w:fill="E8F2FE"/>
+        </w:rPr>
+        <w:t>)</w:t>
+      </w:r>
+      <w:r>
+        <w:rPr>
+          <w:rFonts w:ascii="Consolas" w:hAnsi="Consolas" w:cs="Consolas"/>
+          <w:color w:val="000000"/>
+          <w:sz w:val="20"/>
+          <w:szCs w:val="20"/>
+          <w:shd w:val="clear" w:color="auto" w:fill="E8F2FE"/>
+        </w:rPr>
+        <w:t xml:space="preserve"> add in Controller and Model </w:t>
+      </w:r>
+    </w:p>
+    <w:p>
+      <w:pPr>
+        <w:pStyle w:val="ListParagraph"/>
+        <w:numPr>
+          <w:ilvl w:val="1"/>
+          <w:numId w:val="17"/>
+        </w:numPr>
+        <w:spacing w:after="0"/>
+      </w:pPr>
+      <w:hyperlink r:id="rId32" w:history="1">
+        <w:r>
+          <w:rPr>
+            <w:rStyle w:val="Hyperlink"/>
+          </w:rPr>
+          <w:t>http://localhost:8080/rate</w:t>
+        </w:r>
+      </w:hyperlink>
     </w:p>
     <w:p>
       <w:pPr>
@@ -5718,92 +6139,207 @@
         <w:spacing w:after="0"/>
       </w:pPr>
       <w:r>
-        <w:t xml:space="preserve">Test Client app with </w:t>
+        <w:t xml:space="preserve">Update Server to require </w:t>
       </w:r>
       <w:r>
         <w:rPr>
           <w:b/>
           <w:bCs/>
         </w:rPr>
-        <w:t>S</w:t>
+        <w:t>Client-Side</w:t>
       </w:r>
       <w:r>
         <w:rPr>
           <w:b/>
           <w:bCs/>
         </w:rPr>
-        <w:t>erver-</w:t>
-      </w:r>
-      <w:r>
+        <w:t xml:space="preserve"> </w:t>
+      </w:r>
+      <w:r>
+        <w:t>decryption</w:t>
+      </w:r>
+    </w:p>
+    <w:p>
+      <w:pPr>
+        <w:pStyle w:val="ListParagraph"/>
+        <w:numPr>
+          <w:ilvl w:val="1"/>
+          <w:numId w:val="17"/>
+        </w:numPr>
+        <w:spacing w:after="0"/>
+      </w:pPr>
+      <w:r>
+        <w:t xml:space="preserve">Add in </w:t>
+      </w:r>
+      <w:proofErr w:type="gramStart"/>
+      <w:r>
+        <w:t>bootstrap.properties</w:t>
+      </w:r>
+      <w:proofErr w:type="gramEnd"/>
+      <w:r>
+        <w:t xml:space="preserve"> </w:t>
+      </w:r>
+      <w:proofErr w:type="spellStart"/>
+      <w:r>
+        <w:rPr>
+          <w:rFonts w:ascii="Consolas" w:hAnsi="Consolas" w:cs="Consolas"/>
+          <w:color w:val="000000"/>
+          <w:sz w:val="20"/>
+          <w:szCs w:val="20"/>
+          <w:shd w:val="clear" w:color="auto" w:fill="E8F2FE"/>
+        </w:rPr>
+        <w:t>spring.cloud.config.server.encrypt.enabled</w:t>
+      </w:r>
+      <w:proofErr w:type="spellEnd"/>
+      <w:r>
+        <w:rPr>
+          <w:rFonts w:ascii="Consolas" w:hAnsi="Consolas" w:cs="Consolas"/>
+          <w:color w:val="000000"/>
+          <w:sz w:val="20"/>
+          <w:szCs w:val="20"/>
+          <w:shd w:val="clear" w:color="auto" w:fill="E8F2FE"/>
+        </w:rPr>
+        <w:t>=</w:t>
+      </w:r>
+      <w:r>
+        <w:rPr>
+          <w:rFonts w:ascii="Consolas" w:hAnsi="Consolas" w:cs="Consolas"/>
+          <w:color w:val="2A00FF"/>
+          <w:sz w:val="20"/>
+          <w:szCs w:val="20"/>
+          <w:shd w:val="clear" w:color="auto" w:fill="E8F2FE"/>
+        </w:rPr>
+        <w:t>false</w:t>
+      </w:r>
+    </w:p>
+    <w:p>
+      <w:pPr>
+        <w:pStyle w:val="ListParagraph"/>
+        <w:numPr>
+          <w:ilvl w:val="1"/>
+          <w:numId w:val="17"/>
+        </w:numPr>
+        <w:spacing w:after="0"/>
+      </w:pPr>
+      <w:r>
+        <w:t xml:space="preserve">Test </w:t>
+      </w:r>
+      <w:hyperlink r:id="rId33" w:history="1">
+        <w:r>
+          <w:rPr>
+            <w:rStyle w:val="Hyperlink"/>
+          </w:rPr>
+          <w:t>http://localhost:8888/s1rates/default</w:t>
+        </w:r>
+      </w:hyperlink>
+    </w:p>
+    <w:p>
+      <w:pPr>
+        <w:pStyle w:val="ListParagraph"/>
+        <w:numPr>
+          <w:ilvl w:val="0"/>
+          <w:numId w:val="17"/>
+        </w:numPr>
+        <w:spacing w:after="0"/>
+      </w:pPr>
+      <w:r>
+        <w:t>Change client to decrypt</w:t>
+      </w:r>
+    </w:p>
+    <w:p>
+      <w:pPr>
+        <w:pStyle w:val="ListParagraph"/>
+        <w:numPr>
+          <w:ilvl w:val="1"/>
+          <w:numId w:val="17"/>
+        </w:numPr>
+        <w:spacing w:after="0"/>
+      </w:pPr>
+      <w:r>
+        <w:t xml:space="preserve">Add in </w:t>
+      </w:r>
+      <w:proofErr w:type="gramStart"/>
+      <w:r>
+        <w:t>bootstrap.properties</w:t>
+      </w:r>
+      <w:proofErr w:type="gramEnd"/>
+      <w:r>
+        <w:t xml:space="preserve"> </w:t>
+      </w:r>
+      <w:proofErr w:type="spellStart"/>
+      <w:r>
+        <w:rPr>
+          <w:rFonts w:ascii="Consolas" w:hAnsi="Consolas" w:cs="Consolas"/>
+          <w:color w:val="000000"/>
+          <w:sz w:val="20"/>
+          <w:szCs w:val="20"/>
+          <w:shd w:val="clear" w:color="auto" w:fill="E8F2FE"/>
+        </w:rPr>
+        <w:t>encrypt.key</w:t>
+      </w:r>
+      <w:proofErr w:type="spellEnd"/>
+      <w:r>
+        <w:rPr>
+          <w:rFonts w:ascii="Consolas" w:hAnsi="Consolas" w:cs="Consolas"/>
+          <w:color w:val="000000"/>
+          <w:sz w:val="20"/>
+          <w:szCs w:val="20"/>
+          <w:shd w:val="clear" w:color="auto" w:fill="E8F2FE"/>
+        </w:rPr>
+        <w:t>=</w:t>
+      </w:r>
+      <w:r>
+        <w:rPr>
+          <w:rFonts w:ascii="Consolas" w:hAnsi="Consolas" w:cs="Consolas"/>
+          <w:color w:val="2A00FF"/>
+          <w:sz w:val="20"/>
+          <w:szCs w:val="20"/>
+          <w:shd w:val="clear" w:color="auto" w:fill="E8F2FE"/>
+        </w:rPr>
+        <w:t>ABCDEFGHIJKLMNOPQRSTUVWXYZ</w:t>
+      </w:r>
+    </w:p>
+    <w:p>
+      <w:pPr>
+        <w:pStyle w:val="ListParagraph"/>
+        <w:numPr>
+          <w:ilvl w:val="1"/>
+          <w:numId w:val="17"/>
+        </w:numPr>
+        <w:spacing w:after="0"/>
+      </w:pPr>
+      <w:r>
+        <w:t xml:space="preserve">Test </w:t>
+      </w:r>
+      <w:hyperlink r:id="rId34" w:history="1">
+        <w:r>
+          <w:rPr>
+            <w:rStyle w:val="Hyperlink"/>
+          </w:rPr>
+          <w:t>http://localhost:8080/rate</w:t>
+        </w:r>
+      </w:hyperlink>
+    </w:p>
+    <w:p>
+      <w:pPr>
+        <w:spacing w:after="0"/>
+      </w:pPr>
+    </w:p>
+    <w:p>
+      <w:pPr>
+        <w:spacing w:after="0"/>
         <w:rPr>
           <w:b/>
           <w:bCs/>
         </w:rPr>
-        <w:t>S</w:t>
-      </w:r>
+      </w:pPr>
       <w:r>
         <w:rPr>
           <w:b/>
           <w:bCs/>
         </w:rPr>
-        <w:t>ide</w:t>
-      </w:r>
-      <w:r>
-        <w:t xml:space="preserve"> decrypt value</w:t>
-      </w:r>
-    </w:p>
-    <w:p>
-      <w:pPr>
-        <w:pStyle w:val="ListParagraph"/>
-        <w:numPr>
-          <w:ilvl w:val="0"/>
-          <w:numId w:val="17"/>
-        </w:numPr>
-        <w:spacing w:after="0"/>
-      </w:pPr>
-      <w:r>
-        <w:t xml:space="preserve">Update Server to require </w:t>
-      </w:r>
-      <w:r>
-        <w:rPr>
-          <w:b/>
-          <w:bCs/>
-        </w:rPr>
-        <w:t>Client-Side</w:t>
-      </w:r>
-      <w:r>
-        <w:rPr>
-          <w:b/>
-          <w:bCs/>
-        </w:rPr>
-        <w:t xml:space="preserve"> </w:t>
-      </w:r>
-      <w:r>
-        <w:t>decryption</w:t>
-      </w:r>
-    </w:p>
-    <w:p>
-      <w:pPr>
-        <w:pStyle w:val="ListParagraph"/>
-        <w:numPr>
-          <w:ilvl w:val="0"/>
-          <w:numId w:val="17"/>
-        </w:numPr>
-        <w:spacing w:after="0"/>
-      </w:pPr>
-      <w:r>
-        <w:t>Change client to decrypt</w:t>
-      </w:r>
-    </w:p>
-    <w:p>
-      <w:pPr>
-        <w:spacing w:after="0"/>
-      </w:pPr>
-    </w:p>
-    <w:p>
-      <w:pPr>
-        <w:spacing w:after="0"/>
-      </w:pPr>
+        <w:t>Advanced Setting and Property Refresh</w:t>
+      </w:r>
     </w:p>
     <w:p>
       <w:pPr>
@@ -6422,7 +6958,7 @@
         <w:rFonts w:ascii="Symbol" w:hAnsi="Symbol" w:hint="default"/>
       </w:rPr>
     </w:lvl>
-    <w:lvl w:ilvl="1" w:tplc="04090003" w:tentative="1">
+    <w:lvl w:ilvl="1" w:tplc="04090003">
       <w:start w:val="1"/>
       <w:numFmt w:val="bullet"/>
       <w:lvlText w:val="o"/>
@@ -6434,7 +6970,7 @@
         <w:rFonts w:ascii="Courier New" w:hAnsi="Courier New" w:cs="Courier New" w:hint="default"/>
       </w:rPr>
     </w:lvl>
-    <w:lvl w:ilvl="2" w:tplc="04090005" w:tentative="1">
+    <w:lvl w:ilvl="2" w:tplc="04090005">
       <w:start w:val="1"/>
       <w:numFmt w:val="bullet"/>
       <w:lvlText w:val=""/>
@@ -8521,6 +9057,11 @@
       <w:shd w:val="clear" w:color="auto" w:fill="E1DFDD"/>
     </w:rPr>
   </w:style>
+  <w:style w:type="character" w:customStyle="1" w:styleId="pl-k">
+    <w:name w:val="pl-k"/>
+    <w:basedOn w:val="DefaultParagraphFont"/>
+    <w:rsid w:val="00EF345A"/>
+  </w:style>
 </w:styles>
 </file>
 

</xml_diff>

<commit_message>
Added Advanced Setting and Property Refresh
</commit_message>
<xml_diff>
--- a/Microservices Spring Boot and Spring Cloud.docx
+++ b/Microservices Spring Boot and Spring Cloud.docx
@@ -5672,16 +5672,7 @@
         <w:spacing w:after="0"/>
       </w:pPr>
       <w:r>
-        <w:t>R</w:t>
-      </w:r>
-      <w:r>
-        <w:t>equired only for</w:t>
-      </w:r>
-      <w:r>
-        <w:t xml:space="preserve"> </w:t>
-      </w:r>
-      <w:r>
-        <w:t xml:space="preserve">JDK 8 updates earlier than </w:t>
+        <w:t xml:space="preserve">Required only for JDK 8 updates earlier than </w:t>
       </w:r>
       <w:r>
         <w:rPr>
@@ -5827,10 +5818,7 @@
         </w:r>
       </w:hyperlink>
       <w:r>
-        <w:t xml:space="preserve"> </w:t>
-      </w:r>
-      <w:r>
-        <w:t xml:space="preserve"> (POST)</w:t>
+        <w:t xml:space="preserve">  (POST)</w:t>
       </w:r>
     </w:p>
     <w:p>
@@ -6098,17 +6086,7 @@
           <w:szCs w:val="20"/>
           <w:shd w:val="clear" w:color="auto" w:fill="E8F2FE"/>
         </w:rPr>
-        <w:t>)</w:t>
-      </w:r>
-      <w:r>
-        <w:rPr>
-          <w:rFonts w:ascii="Consolas" w:hAnsi="Consolas" w:cs="Consolas"/>
-          <w:color w:val="000000"/>
-          <w:sz w:val="20"/>
-          <w:szCs w:val="20"/>
-          <w:shd w:val="clear" w:color="auto" w:fill="E8F2FE"/>
-        </w:rPr>
-        <w:t xml:space="preserve"> add in Controller and Model </w:t>
+        <w:t xml:space="preserve">) add in Controller and Model </w:t>
       </w:r>
     </w:p>
     <w:p>
@@ -6338,28 +6316,298 @@
           <w:b/>
           <w:bCs/>
         </w:rPr>
-        <w:t>Advanced Setting and Property Refresh</w:t>
-      </w:r>
-    </w:p>
-    <w:p>
-      <w:pPr>
-        <w:spacing w:after="0"/>
-      </w:pPr>
-    </w:p>
-    <w:p>
-      <w:pPr>
-        <w:spacing w:after="0"/>
-      </w:pPr>
-    </w:p>
-    <w:p>
-      <w:pPr>
-        <w:spacing w:after="0"/>
-      </w:pPr>
-    </w:p>
-    <w:p>
-      <w:pPr>
-        <w:spacing w:after="0"/>
-      </w:pPr>
+        <w:t>Advanced Setting</w:t>
+      </w:r>
+      <w:r>
+        <w:rPr>
+          <w:b/>
+          <w:bCs/>
+        </w:rPr>
+        <w:t>s</w:t>
+      </w:r>
+      <w:r>
+        <w:rPr>
+          <w:b/>
+          <w:bCs/>
+        </w:rPr>
+        <w:t xml:space="preserve"> and Property Refresh</w:t>
+      </w:r>
+    </w:p>
+    <w:p>
+      <w:pPr>
+        <w:pStyle w:val="ListParagraph"/>
+        <w:numPr>
+          <w:ilvl w:val="0"/>
+          <w:numId w:val="18"/>
+        </w:numPr>
+        <w:spacing w:after="0"/>
+      </w:pPr>
+      <w:r>
+        <w:t>Configure for “fail fast” to fail service if can not connect to config server</w:t>
+      </w:r>
+    </w:p>
+    <w:p>
+      <w:pPr>
+        <w:pStyle w:val="ListParagraph"/>
+        <w:numPr>
+          <w:ilvl w:val="0"/>
+          <w:numId w:val="18"/>
+        </w:numPr>
+        <w:spacing w:after="0"/>
+      </w:pPr>
+      <w:r>
+        <w:t>We Can add Client retry if Config server occasionally unavailable</w:t>
+      </w:r>
+    </w:p>
+    <w:p>
+      <w:pPr>
+        <w:pStyle w:val="ListParagraph"/>
+        <w:numPr>
+          <w:ilvl w:val="0"/>
+          <w:numId w:val="18"/>
+        </w:numPr>
+        <w:spacing w:after="0"/>
+      </w:pPr>
+      <w:r>
+        <w:t>Refresh Clients individually or in bulk</w:t>
+      </w:r>
+    </w:p>
+    <w:p>
+      <w:pPr>
+        <w:spacing w:after="0"/>
+      </w:pPr>
+    </w:p>
+    <w:p>
+      <w:pPr>
+        <w:spacing w:after="0"/>
+        <w:rPr>
+          <w:b/>
+          <w:bCs/>
+        </w:rPr>
+      </w:pPr>
+      <w:r>
+        <w:rPr>
+          <w:b/>
+          <w:bCs/>
+        </w:rPr>
+        <w:t xml:space="preserve">DEMO: </w:t>
+      </w:r>
+      <w:r>
+        <w:rPr>
+          <w:b/>
+          <w:bCs/>
+        </w:rPr>
+        <w:t>Advanced Settings and Property Refresh</w:t>
+      </w:r>
+    </w:p>
+    <w:p>
+      <w:pPr>
+        <w:pStyle w:val="ListParagraph"/>
+        <w:numPr>
+          <w:ilvl w:val="0"/>
+          <w:numId w:val="19"/>
+        </w:numPr>
+        <w:spacing w:after="0"/>
+      </w:pPr>
+      <w:r>
+        <w:t>Add RefreshScope to the Controller</w:t>
+      </w:r>
+    </w:p>
+    <w:p>
+      <w:pPr>
+        <w:pStyle w:val="ListParagraph"/>
+        <w:numPr>
+          <w:ilvl w:val="1"/>
+          <w:numId w:val="19"/>
+        </w:numPr>
+        <w:spacing w:after="0"/>
+      </w:pPr>
+      <w:r>
+        <w:rPr>
+          <w:rFonts w:ascii="Consolas" w:hAnsi="Consolas" w:cs="Consolas"/>
+          <w:color w:val="646464"/>
+          <w:sz w:val="20"/>
+          <w:szCs w:val="20"/>
+          <w:shd w:val="clear" w:color="auto" w:fill="E8F2FE"/>
+        </w:rPr>
+        <w:t>@</w:t>
+      </w:r>
+      <w:r>
+        <w:rPr>
+          <w:rFonts w:ascii="Consolas" w:hAnsi="Consolas" w:cs="Consolas"/>
+          <w:color w:val="646464"/>
+          <w:sz w:val="20"/>
+          <w:szCs w:val="20"/>
+          <w:shd w:val="clear" w:color="auto" w:fill="D4D4D4"/>
+        </w:rPr>
+        <w:t>RefreshScope</w:t>
+      </w:r>
+      <w:r>
+        <w:t xml:space="preserve"> Annotation</w:t>
+      </w:r>
+      <w:r>
+        <w:t xml:space="preserve"> on Controller </w:t>
+      </w:r>
+    </w:p>
+    <w:p>
+      <w:pPr>
+        <w:pStyle w:val="ListParagraph"/>
+        <w:numPr>
+          <w:ilvl w:val="0"/>
+          <w:numId w:val="19"/>
+        </w:numPr>
+        <w:spacing w:after="0"/>
+      </w:pPr>
+      <w:r>
+        <w:t>Start Server and Client Apps</w:t>
+      </w:r>
+    </w:p>
+    <w:p>
+      <w:pPr>
+        <w:pStyle w:val="ListParagraph"/>
+        <w:numPr>
+          <w:ilvl w:val="0"/>
+          <w:numId w:val="19"/>
+        </w:numPr>
+        <w:spacing w:after="0"/>
+      </w:pPr>
+      <w:r>
+        <w:t>Change a Property in GitHub</w:t>
+      </w:r>
+    </w:p>
+    <w:p>
+      <w:pPr>
+        <w:pStyle w:val="ListParagraph"/>
+        <w:numPr>
+          <w:ilvl w:val="1"/>
+          <w:numId w:val="19"/>
+        </w:numPr>
+        <w:spacing w:after="0"/>
+      </w:pPr>
+      <w:hyperlink r:id="rId35" w:history="1">
+        <w:r>
+          <w:rPr>
+            <w:rStyle w:val="Hyperlink"/>
+          </w:rPr>
+          <w:t>https://github.com/Raj-Tomar/spring-cloud-config-wa-tolls/blob/master/station1/s1rates.properties</w:t>
+        </w:r>
+      </w:hyperlink>
+    </w:p>
+    <w:p>
+      <w:pPr>
+        <w:pStyle w:val="ListParagraph"/>
+        <w:numPr>
+          <w:ilvl w:val="0"/>
+          <w:numId w:val="19"/>
+        </w:numPr>
+        <w:spacing w:after="0"/>
+      </w:pPr>
+      <w:r>
+        <w:t>Trigger Client Refresh</w:t>
+      </w:r>
+    </w:p>
+    <w:p>
+      <w:pPr>
+        <w:pStyle w:val="ListParagraph"/>
+        <w:numPr>
+          <w:ilvl w:val="1"/>
+          <w:numId w:val="19"/>
+        </w:numPr>
+        <w:spacing w:after="0"/>
+      </w:pPr>
+      <w:r>
+        <w:t xml:space="preserve">Add in </w:t>
+      </w:r>
+      <w:proofErr w:type="gramStart"/>
+      <w:r>
+        <w:t>bootstrap.properties</w:t>
+      </w:r>
+      <w:proofErr w:type="gramEnd"/>
+      <w:r>
+        <w:t xml:space="preserve"> file </w:t>
+      </w:r>
+      <w:r>
+        <w:rPr>
+          <w:rFonts w:ascii="Consolas" w:hAnsi="Consolas" w:cs="Consolas"/>
+          <w:color w:val="000000"/>
+          <w:sz w:val="20"/>
+          <w:szCs w:val="20"/>
+          <w:shd w:val="clear" w:color="auto" w:fill="E8F2FE"/>
+        </w:rPr>
+        <w:t>management.endpoints.web.exposure.include=</w:t>
+      </w:r>
+      <w:r>
+        <w:rPr>
+          <w:rFonts w:ascii="Consolas" w:hAnsi="Consolas" w:cs="Consolas"/>
+          <w:color w:val="2A00FF"/>
+          <w:sz w:val="20"/>
+          <w:szCs w:val="20"/>
+          <w:shd w:val="clear" w:color="auto" w:fill="E8F2FE"/>
+        </w:rPr>
+        <w:t>*</w:t>
+      </w:r>
+    </w:p>
+    <w:p>
+      <w:pPr>
+        <w:pStyle w:val="ListParagraph"/>
+        <w:numPr>
+          <w:ilvl w:val="1"/>
+          <w:numId w:val="19"/>
+        </w:numPr>
+        <w:spacing w:after="0"/>
+        <w:rPr>
+          <w:rStyle w:val="Hyperlink"/>
+        </w:rPr>
+      </w:pPr>
+      <w:hyperlink r:id="rId36" w:history="1">
+        <w:r>
+          <w:rPr>
+            <w:rStyle w:val="Hyperlink"/>
+          </w:rPr>
+          <w:t>http://localhost:8080/actuator/refresh</w:t>
+        </w:r>
+      </w:hyperlink>
+    </w:p>
+    <w:p>
+      <w:pPr>
+        <w:pStyle w:val="ListParagraph"/>
+        <w:numPr>
+          <w:ilvl w:val="0"/>
+          <w:numId w:val="19"/>
+        </w:numPr>
+        <w:spacing w:after="0"/>
+      </w:pPr>
+      <w:r>
+        <w:t>See new value without a restart</w:t>
+      </w:r>
+    </w:p>
+    <w:p>
+      <w:pPr>
+        <w:pStyle w:val="ListParagraph"/>
+        <w:numPr>
+          <w:ilvl w:val="1"/>
+          <w:numId w:val="19"/>
+        </w:numPr>
+        <w:spacing w:after="0"/>
+      </w:pPr>
+      <w:hyperlink r:id="rId37" w:history="1">
+        <w:r>
+          <w:rPr>
+            <w:rStyle w:val="Hyperlink"/>
+          </w:rPr>
+          <w:t>http://localhost:8080/rate</w:t>
+        </w:r>
+      </w:hyperlink>
+    </w:p>
+    <w:p>
+      <w:pPr>
+        <w:spacing w:after="0"/>
+      </w:pPr>
+    </w:p>
+    <w:p>
+      <w:r>
+        <w:br w:type="page"/>
+      </w:r>
     </w:p>
     <w:p>
       <w:pPr>
@@ -7395,6 +7643,119 @@
     </w:lvl>
   </w:abstractNum>
   <w:abstractNum w:abstractNumId="7" w15:restartNumberingAfterBreak="0">
+    <w:nsid w:val="25E63347"/>
+    <w:multiLevelType w:val="hybridMultilevel"/>
+    <w:tmpl w:val="C91A5EA4"/>
+    <w:lvl w:ilvl="0" w:tplc="04090001">
+      <w:start w:val="1"/>
+      <w:numFmt w:val="bullet"/>
+      <w:lvlText w:val=""/>
+      <w:lvlJc w:val="left"/>
+      <w:pPr>
+        <w:ind w:left="720" w:hanging="360"/>
+      </w:pPr>
+      <w:rPr>
+        <w:rFonts w:ascii="Symbol" w:hAnsi="Symbol" w:hint="default"/>
+      </w:rPr>
+    </w:lvl>
+    <w:lvl w:ilvl="1" w:tplc="04090003" w:tentative="1">
+      <w:start w:val="1"/>
+      <w:numFmt w:val="bullet"/>
+      <w:lvlText w:val="o"/>
+      <w:lvlJc w:val="left"/>
+      <w:pPr>
+        <w:ind w:left="1440" w:hanging="360"/>
+      </w:pPr>
+      <w:rPr>
+        <w:rFonts w:ascii="Courier New" w:hAnsi="Courier New" w:cs="Courier New" w:hint="default"/>
+      </w:rPr>
+    </w:lvl>
+    <w:lvl w:ilvl="2" w:tplc="04090005" w:tentative="1">
+      <w:start w:val="1"/>
+      <w:numFmt w:val="bullet"/>
+      <w:lvlText w:val=""/>
+      <w:lvlJc w:val="left"/>
+      <w:pPr>
+        <w:ind w:left="2160" w:hanging="360"/>
+      </w:pPr>
+      <w:rPr>
+        <w:rFonts w:ascii="Wingdings" w:hAnsi="Wingdings" w:hint="default"/>
+      </w:rPr>
+    </w:lvl>
+    <w:lvl w:ilvl="3" w:tplc="04090001" w:tentative="1">
+      <w:start w:val="1"/>
+      <w:numFmt w:val="bullet"/>
+      <w:lvlText w:val=""/>
+      <w:lvlJc w:val="left"/>
+      <w:pPr>
+        <w:ind w:left="2880" w:hanging="360"/>
+      </w:pPr>
+      <w:rPr>
+        <w:rFonts w:ascii="Symbol" w:hAnsi="Symbol" w:hint="default"/>
+      </w:rPr>
+    </w:lvl>
+    <w:lvl w:ilvl="4" w:tplc="04090003" w:tentative="1">
+      <w:start w:val="1"/>
+      <w:numFmt w:val="bullet"/>
+      <w:lvlText w:val="o"/>
+      <w:lvlJc w:val="left"/>
+      <w:pPr>
+        <w:ind w:left="3600" w:hanging="360"/>
+      </w:pPr>
+      <w:rPr>
+        <w:rFonts w:ascii="Courier New" w:hAnsi="Courier New" w:cs="Courier New" w:hint="default"/>
+      </w:rPr>
+    </w:lvl>
+    <w:lvl w:ilvl="5" w:tplc="04090005" w:tentative="1">
+      <w:start w:val="1"/>
+      <w:numFmt w:val="bullet"/>
+      <w:lvlText w:val=""/>
+      <w:lvlJc w:val="left"/>
+      <w:pPr>
+        <w:ind w:left="4320" w:hanging="360"/>
+      </w:pPr>
+      <w:rPr>
+        <w:rFonts w:ascii="Wingdings" w:hAnsi="Wingdings" w:hint="default"/>
+      </w:rPr>
+    </w:lvl>
+    <w:lvl w:ilvl="6" w:tplc="04090001" w:tentative="1">
+      <w:start w:val="1"/>
+      <w:numFmt w:val="bullet"/>
+      <w:lvlText w:val=""/>
+      <w:lvlJc w:val="left"/>
+      <w:pPr>
+        <w:ind w:left="5040" w:hanging="360"/>
+      </w:pPr>
+      <w:rPr>
+        <w:rFonts w:ascii="Symbol" w:hAnsi="Symbol" w:hint="default"/>
+      </w:rPr>
+    </w:lvl>
+    <w:lvl w:ilvl="7" w:tplc="04090003" w:tentative="1">
+      <w:start w:val="1"/>
+      <w:numFmt w:val="bullet"/>
+      <w:lvlText w:val="o"/>
+      <w:lvlJc w:val="left"/>
+      <w:pPr>
+        <w:ind w:left="5760" w:hanging="360"/>
+      </w:pPr>
+      <w:rPr>
+        <w:rFonts w:ascii="Courier New" w:hAnsi="Courier New" w:cs="Courier New" w:hint="default"/>
+      </w:rPr>
+    </w:lvl>
+    <w:lvl w:ilvl="8" w:tplc="04090005" w:tentative="1">
+      <w:start w:val="1"/>
+      <w:numFmt w:val="bullet"/>
+      <w:lvlText w:val=""/>
+      <w:lvlJc w:val="left"/>
+      <w:pPr>
+        <w:ind w:left="6480" w:hanging="360"/>
+      </w:pPr>
+      <w:rPr>
+        <w:rFonts w:ascii="Wingdings" w:hAnsi="Wingdings" w:hint="default"/>
+      </w:rPr>
+    </w:lvl>
+  </w:abstractNum>
+  <w:abstractNum w:abstractNumId="8" w15:restartNumberingAfterBreak="0">
     <w:nsid w:val="27034CE1"/>
     <w:multiLevelType w:val="hybridMultilevel"/>
     <w:tmpl w:val="2A4AB9C6"/>
@@ -7507,7 +7868,7 @@
       </w:rPr>
     </w:lvl>
   </w:abstractNum>
-  <w:abstractNum w:abstractNumId="8" w15:restartNumberingAfterBreak="0">
+  <w:abstractNum w:abstractNumId="9" w15:restartNumberingAfterBreak="0">
     <w:nsid w:val="2B5355CD"/>
     <w:multiLevelType w:val="hybridMultilevel"/>
     <w:tmpl w:val="F32EEAD6"/>
@@ -7620,7 +7981,7 @@
       </w:rPr>
     </w:lvl>
   </w:abstractNum>
-  <w:abstractNum w:abstractNumId="9" w15:restartNumberingAfterBreak="0">
+  <w:abstractNum w:abstractNumId="10" w15:restartNumberingAfterBreak="0">
     <w:nsid w:val="2BDB2B56"/>
     <w:multiLevelType w:val="hybridMultilevel"/>
     <w:tmpl w:val="78F4C288"/>
@@ -7733,7 +8094,7 @@
       </w:rPr>
     </w:lvl>
   </w:abstractNum>
-  <w:abstractNum w:abstractNumId="10" w15:restartNumberingAfterBreak="0">
+  <w:abstractNum w:abstractNumId="11" w15:restartNumberingAfterBreak="0">
     <w:nsid w:val="379A5983"/>
     <w:multiLevelType w:val="hybridMultilevel"/>
     <w:tmpl w:val="F29CF81C"/>
@@ -7846,7 +8207,120 @@
       </w:rPr>
     </w:lvl>
   </w:abstractNum>
-  <w:abstractNum w:abstractNumId="11" w15:restartNumberingAfterBreak="0">
+  <w:abstractNum w:abstractNumId="12" w15:restartNumberingAfterBreak="0">
+    <w:nsid w:val="37F44F96"/>
+    <w:multiLevelType w:val="hybridMultilevel"/>
+    <w:tmpl w:val="D448668C"/>
+    <w:lvl w:ilvl="0" w:tplc="04090001">
+      <w:start w:val="1"/>
+      <w:numFmt w:val="bullet"/>
+      <w:lvlText w:val=""/>
+      <w:lvlJc w:val="left"/>
+      <w:pPr>
+        <w:ind w:left="720" w:hanging="360"/>
+      </w:pPr>
+      <w:rPr>
+        <w:rFonts w:ascii="Symbol" w:hAnsi="Symbol" w:hint="default"/>
+      </w:rPr>
+    </w:lvl>
+    <w:lvl w:ilvl="1" w:tplc="04090003">
+      <w:start w:val="1"/>
+      <w:numFmt w:val="bullet"/>
+      <w:lvlText w:val="o"/>
+      <w:lvlJc w:val="left"/>
+      <w:pPr>
+        <w:ind w:left="1440" w:hanging="360"/>
+      </w:pPr>
+      <w:rPr>
+        <w:rFonts w:ascii="Courier New" w:hAnsi="Courier New" w:cs="Courier New" w:hint="default"/>
+      </w:rPr>
+    </w:lvl>
+    <w:lvl w:ilvl="2" w:tplc="04090005" w:tentative="1">
+      <w:start w:val="1"/>
+      <w:numFmt w:val="bullet"/>
+      <w:lvlText w:val=""/>
+      <w:lvlJc w:val="left"/>
+      <w:pPr>
+        <w:ind w:left="2160" w:hanging="360"/>
+      </w:pPr>
+      <w:rPr>
+        <w:rFonts w:ascii="Wingdings" w:hAnsi="Wingdings" w:hint="default"/>
+      </w:rPr>
+    </w:lvl>
+    <w:lvl w:ilvl="3" w:tplc="04090001" w:tentative="1">
+      <w:start w:val="1"/>
+      <w:numFmt w:val="bullet"/>
+      <w:lvlText w:val=""/>
+      <w:lvlJc w:val="left"/>
+      <w:pPr>
+        <w:ind w:left="2880" w:hanging="360"/>
+      </w:pPr>
+      <w:rPr>
+        <w:rFonts w:ascii="Symbol" w:hAnsi="Symbol" w:hint="default"/>
+      </w:rPr>
+    </w:lvl>
+    <w:lvl w:ilvl="4" w:tplc="04090003" w:tentative="1">
+      <w:start w:val="1"/>
+      <w:numFmt w:val="bullet"/>
+      <w:lvlText w:val="o"/>
+      <w:lvlJc w:val="left"/>
+      <w:pPr>
+        <w:ind w:left="3600" w:hanging="360"/>
+      </w:pPr>
+      <w:rPr>
+        <w:rFonts w:ascii="Courier New" w:hAnsi="Courier New" w:cs="Courier New" w:hint="default"/>
+      </w:rPr>
+    </w:lvl>
+    <w:lvl w:ilvl="5" w:tplc="04090005" w:tentative="1">
+      <w:start w:val="1"/>
+      <w:numFmt w:val="bullet"/>
+      <w:lvlText w:val=""/>
+      <w:lvlJc w:val="left"/>
+      <w:pPr>
+        <w:ind w:left="4320" w:hanging="360"/>
+      </w:pPr>
+      <w:rPr>
+        <w:rFonts w:ascii="Wingdings" w:hAnsi="Wingdings" w:hint="default"/>
+      </w:rPr>
+    </w:lvl>
+    <w:lvl w:ilvl="6" w:tplc="04090001" w:tentative="1">
+      <w:start w:val="1"/>
+      <w:numFmt w:val="bullet"/>
+      <w:lvlText w:val=""/>
+      <w:lvlJc w:val="left"/>
+      <w:pPr>
+        <w:ind w:left="5040" w:hanging="360"/>
+      </w:pPr>
+      <w:rPr>
+        <w:rFonts w:ascii="Symbol" w:hAnsi="Symbol" w:hint="default"/>
+      </w:rPr>
+    </w:lvl>
+    <w:lvl w:ilvl="7" w:tplc="04090003" w:tentative="1">
+      <w:start w:val="1"/>
+      <w:numFmt w:val="bullet"/>
+      <w:lvlText w:val="o"/>
+      <w:lvlJc w:val="left"/>
+      <w:pPr>
+        <w:ind w:left="5760" w:hanging="360"/>
+      </w:pPr>
+      <w:rPr>
+        <w:rFonts w:ascii="Courier New" w:hAnsi="Courier New" w:cs="Courier New" w:hint="default"/>
+      </w:rPr>
+    </w:lvl>
+    <w:lvl w:ilvl="8" w:tplc="04090005" w:tentative="1">
+      <w:start w:val="1"/>
+      <w:numFmt w:val="bullet"/>
+      <w:lvlText w:val=""/>
+      <w:lvlJc w:val="left"/>
+      <w:pPr>
+        <w:ind w:left="6480" w:hanging="360"/>
+      </w:pPr>
+      <w:rPr>
+        <w:rFonts w:ascii="Wingdings" w:hAnsi="Wingdings" w:hint="default"/>
+      </w:rPr>
+    </w:lvl>
+  </w:abstractNum>
+  <w:abstractNum w:abstractNumId="13" w15:restartNumberingAfterBreak="0">
     <w:nsid w:val="45E6529B"/>
     <w:multiLevelType w:val="hybridMultilevel"/>
     <w:tmpl w:val="B6D6D7C4"/>
@@ -7959,7 +8433,7 @@
       </w:rPr>
     </w:lvl>
   </w:abstractNum>
-  <w:abstractNum w:abstractNumId="12" w15:restartNumberingAfterBreak="0">
+  <w:abstractNum w:abstractNumId="14" w15:restartNumberingAfterBreak="0">
     <w:nsid w:val="57BC0414"/>
     <w:multiLevelType w:val="hybridMultilevel"/>
     <w:tmpl w:val="61069144"/>
@@ -8072,7 +8546,7 @@
       </w:rPr>
     </w:lvl>
   </w:abstractNum>
-  <w:abstractNum w:abstractNumId="13" w15:restartNumberingAfterBreak="0">
+  <w:abstractNum w:abstractNumId="15" w15:restartNumberingAfterBreak="0">
     <w:nsid w:val="5FF3358F"/>
     <w:multiLevelType w:val="hybridMultilevel"/>
     <w:tmpl w:val="0DC6CA90"/>
@@ -8185,7 +8659,7 @@
       </w:rPr>
     </w:lvl>
   </w:abstractNum>
-  <w:abstractNum w:abstractNumId="14" w15:restartNumberingAfterBreak="0">
+  <w:abstractNum w:abstractNumId="16" w15:restartNumberingAfterBreak="0">
     <w:nsid w:val="733A4AAF"/>
     <w:multiLevelType w:val="hybridMultilevel"/>
     <w:tmpl w:val="B6242F6C"/>
@@ -8298,7 +8772,7 @@
       </w:rPr>
     </w:lvl>
   </w:abstractNum>
-  <w:abstractNum w:abstractNumId="15" w15:restartNumberingAfterBreak="0">
+  <w:abstractNum w:abstractNumId="17" w15:restartNumberingAfterBreak="0">
     <w:nsid w:val="79352755"/>
     <w:multiLevelType w:val="hybridMultilevel"/>
     <w:tmpl w:val="ACD4C058"/>
@@ -8411,7 +8885,7 @@
       </w:rPr>
     </w:lvl>
   </w:abstractNum>
-  <w:abstractNum w:abstractNumId="16" w15:restartNumberingAfterBreak="0">
+  <w:abstractNum w:abstractNumId="18" w15:restartNumberingAfterBreak="0">
     <w:nsid w:val="7A1D061A"/>
     <w:multiLevelType w:val="hybridMultilevel"/>
     <w:tmpl w:val="AA8EAF4C"/>
@@ -8528,7 +9002,7 @@
     <w:abstractNumId w:val="4"/>
   </w:num>
   <w:num w:numId="2">
-    <w:abstractNumId w:val="9"/>
+    <w:abstractNumId w:val="10"/>
   </w:num>
   <w:num w:numId="3">
     <w:abstractNumId w:val="2"/>
@@ -8537,43 +9011,49 @@
     <w:abstractNumId w:val="1"/>
   </w:num>
   <w:num w:numId="5">
+    <w:abstractNumId w:val="9"/>
+  </w:num>
+  <w:num w:numId="6">
+    <w:abstractNumId w:val="15"/>
+  </w:num>
+  <w:num w:numId="7">
+    <w:abstractNumId w:val="16"/>
+  </w:num>
+  <w:num w:numId="8">
+    <w:abstractNumId w:val="18"/>
+  </w:num>
+  <w:num w:numId="9">
     <w:abstractNumId w:val="8"/>
   </w:num>
-  <w:num w:numId="6">
-    <w:abstractNumId w:val="13"/>
-  </w:num>
-  <w:num w:numId="7">
-    <w:abstractNumId w:val="14"/>
-  </w:num>
-  <w:num w:numId="8">
-    <w:abstractNumId w:val="16"/>
-  </w:num>
-  <w:num w:numId="9">
-    <w:abstractNumId w:val="7"/>
-  </w:num>
   <w:num w:numId="10">
-    <w:abstractNumId w:val="10"/>
+    <w:abstractNumId w:val="11"/>
   </w:num>
   <w:num w:numId="11">
     <w:abstractNumId w:val="6"/>
   </w:num>
   <w:num w:numId="12">
-    <w:abstractNumId w:val="15"/>
+    <w:abstractNumId w:val="17"/>
   </w:num>
   <w:num w:numId="13">
     <w:abstractNumId w:val="0"/>
   </w:num>
   <w:num w:numId="14">
-    <w:abstractNumId w:val="12"/>
+    <w:abstractNumId w:val="14"/>
   </w:num>
   <w:num w:numId="15">
     <w:abstractNumId w:val="5"/>
   </w:num>
   <w:num w:numId="16">
-    <w:abstractNumId w:val="11"/>
+    <w:abstractNumId w:val="13"/>
   </w:num>
   <w:num w:numId="17">
     <w:abstractNumId w:val="3"/>
+  </w:num>
+  <w:num w:numId="18">
+    <w:abstractNumId w:val="7"/>
+  </w:num>
+  <w:num w:numId="19">
+    <w:abstractNumId w:val="12"/>
   </w:num>
 </w:numbering>
 </file>

</xml_diff>

<commit_message>
added Spring Cloud Task
</commit_message>
<xml_diff>
--- a/Microservices Spring Boot and Spring Cloud.docx
+++ b/Microservices Spring Boot and Spring Cloud.docx
@@ -477,15 +477,7 @@
         <w:spacing w:after="0"/>
       </w:pPr>
       <w:r>
-        <w:t xml:space="preserve">Includes </w:t>
-      </w:r>
-      <w:proofErr w:type="spellStart"/>
-      <w:r>
-        <w:t>NetflixOSS</w:t>
-      </w:r>
-      <w:proofErr w:type="spellEnd"/>
-      <w:r>
-        <w:t xml:space="preserve"> Technology</w:t>
+        <w:t>Includes NetflixOSS Technology</w:t>
       </w:r>
     </w:p>
     <w:p>
@@ -756,15 +748,7 @@
               <w:ind w:left="0"/>
             </w:pPr>
             <w:r>
-              <w:t xml:space="preserve">Short-lived, </w:t>
-            </w:r>
-            <w:proofErr w:type="gramStart"/>
-            <w:r>
-              <w:t>Single-task</w:t>
-            </w:r>
-            <w:proofErr w:type="gramEnd"/>
-            <w:r>
-              <w:t xml:space="preserve"> microservices</w:t>
+              <w:t>Short-lived, Single-task microservices</w:t>
             </w:r>
           </w:p>
         </w:tc>
@@ -1188,15 +1172,7 @@
         <w:spacing w:after="0"/>
       </w:pPr>
       <w:r>
-        <w:t xml:space="preserve">Editing the </w:t>
-      </w:r>
-      <w:proofErr w:type="gramStart"/>
-      <w:r>
-        <w:t>application.properties</w:t>
-      </w:r>
-      <w:proofErr w:type="gramEnd"/>
-      <w:r>
-        <w:t xml:space="preserve"> file</w:t>
+        <w:t>Editing the application.properties file</w:t>
       </w:r>
     </w:p>
     <w:p>
@@ -1251,13 +1227,8 @@
         <w:spacing w:after="0"/>
         <w:ind w:firstLine="720"/>
       </w:pPr>
-      <w:proofErr w:type="gramStart"/>
-      <w:r>
-        <w:t>application.properties</w:t>
-      </w:r>
-      <w:proofErr w:type="gramEnd"/>
-      <w:r>
-        <w:t xml:space="preserve"> configuration</w:t>
+      <w:r>
+        <w:t>application.properties configuration</w:t>
       </w:r>
     </w:p>
     <w:p>
@@ -1265,13 +1236,8 @@
         <w:spacing w:after="0"/>
         <w:ind w:left="720" w:firstLine="720"/>
       </w:pPr>
-      <w:proofErr w:type="gramStart"/>
-      <w:r>
-        <w:t>server.port</w:t>
-      </w:r>
-      <w:proofErr w:type="gramEnd"/>
-      <w:r>
-        <w:t>=8080</w:t>
+      <w:r>
+        <w:t>server.port=8080</w:t>
       </w:r>
     </w:p>
     <w:p>
@@ -1279,13 +1245,8 @@
         <w:spacing w:after="0"/>
         <w:ind w:left="720" w:firstLine="720"/>
       </w:pPr>
-      <w:proofErr w:type="gramStart"/>
-      <w:r>
-        <w:t>management.endpoints.web.exposure</w:t>
-      </w:r>
-      <w:proofErr w:type="gramEnd"/>
-      <w:r>
-        <w:t xml:space="preserve">.include=* </w:t>
+      <w:r>
+        <w:t xml:space="preserve">management.endpoints.web.exposure.include=* </w:t>
       </w:r>
     </w:p>
     <w:p>
@@ -1293,13 +1254,8 @@
         <w:spacing w:after="0"/>
         <w:ind w:left="720" w:firstLine="720"/>
       </w:pPr>
-      <w:proofErr w:type="gramStart"/>
-      <w:r>
-        <w:t>management.trace</w:t>
-      </w:r>
-      <w:proofErr w:type="gramEnd"/>
-      <w:r>
-        <w:t>.http.enabled=true</w:t>
+      <w:r>
+        <w:t>management.trace.http.enabled=true</w:t>
       </w:r>
     </w:p>
     <w:p>
@@ -2589,7 +2545,6 @@
           <w:szCs w:val="20"/>
         </w:rPr>
       </w:pPr>
-      <w:proofErr w:type="gramStart"/>
       <w:r>
         <w:rPr>
           <w:rFonts w:ascii="Consolas" w:hAnsi="Consolas" w:cs="Consolas"/>
@@ -2597,17 +2552,7 @@
           <w:sz w:val="20"/>
           <w:szCs w:val="20"/>
         </w:rPr>
-        <w:t>server.port</w:t>
-      </w:r>
-      <w:proofErr w:type="gramEnd"/>
-      <w:r>
-        <w:rPr>
-          <w:rFonts w:ascii="Consolas" w:hAnsi="Consolas" w:cs="Consolas"/>
-          <w:color w:val="000000"/>
-          <w:sz w:val="20"/>
-          <w:szCs w:val="20"/>
-        </w:rPr>
-        <w:t>=</w:t>
+        <w:t>server.port=</w:t>
       </w:r>
       <w:r>
         <w:rPr>
@@ -2636,8 +2581,6 @@
           <w:szCs w:val="20"/>
         </w:rPr>
       </w:pPr>
-      <w:proofErr w:type="spellStart"/>
-      <w:proofErr w:type="gramStart"/>
       <w:r>
         <w:rPr>
           <w:rFonts w:ascii="Consolas" w:hAnsi="Consolas" w:cs="Consolas"/>
@@ -2645,9 +2588,27 @@
           <w:sz w:val="20"/>
           <w:szCs w:val="20"/>
         </w:rPr>
-        <w:t>spring.profiles</w:t>
-      </w:r>
-      <w:proofErr w:type="gramEnd"/>
+        <w:t>spring.profiles.active=</w:t>
+      </w:r>
+      <w:r>
+        <w:rPr>
+          <w:rFonts w:ascii="Consolas" w:hAnsi="Consolas" w:cs="Consolas"/>
+          <w:color w:val="2AA198"/>
+          <w:sz w:val="20"/>
+          <w:szCs w:val="20"/>
+        </w:rPr>
+        <w:t>native</w:t>
+      </w:r>
+    </w:p>
+    <w:p>
+      <w:pPr>
+        <w:pStyle w:val="ListParagraph"/>
+        <w:numPr>
+          <w:ilvl w:val="1"/>
+          <w:numId w:val="11"/>
+        </w:numPr>
+        <w:spacing w:after="0"/>
+      </w:pPr>
       <w:r>
         <w:rPr>
           <w:rFonts w:ascii="Consolas" w:hAnsi="Consolas" w:cs="Consolas"/>
@@ -2655,56 +2616,7 @@
           <w:sz w:val="20"/>
           <w:szCs w:val="20"/>
         </w:rPr>
-        <w:t>.active</w:t>
-      </w:r>
-      <w:proofErr w:type="spellEnd"/>
-      <w:r>
-        <w:rPr>
-          <w:rFonts w:ascii="Consolas" w:hAnsi="Consolas" w:cs="Consolas"/>
-          <w:color w:val="000000"/>
-          <w:sz w:val="20"/>
-          <w:szCs w:val="20"/>
-        </w:rPr>
-        <w:t>=</w:t>
-      </w:r>
-      <w:r>
-        <w:rPr>
-          <w:rFonts w:ascii="Consolas" w:hAnsi="Consolas" w:cs="Consolas"/>
-          <w:color w:val="2AA198"/>
-          <w:sz w:val="20"/>
-          <w:szCs w:val="20"/>
-        </w:rPr>
-        <w:t>native</w:t>
-      </w:r>
-    </w:p>
-    <w:p>
-      <w:pPr>
-        <w:pStyle w:val="ListParagraph"/>
-        <w:numPr>
-          <w:ilvl w:val="1"/>
-          <w:numId w:val="11"/>
-        </w:numPr>
-        <w:spacing w:after="0"/>
-      </w:pPr>
-      <w:proofErr w:type="gramStart"/>
-      <w:r>
-        <w:rPr>
-          <w:rFonts w:ascii="Consolas" w:hAnsi="Consolas" w:cs="Consolas"/>
-          <w:color w:val="000000"/>
-          <w:sz w:val="20"/>
-          <w:szCs w:val="20"/>
-        </w:rPr>
-        <w:t>management.endpoints.web.exposure</w:t>
-      </w:r>
-      <w:proofErr w:type="gramEnd"/>
-      <w:r>
-        <w:rPr>
-          <w:rFonts w:ascii="Consolas" w:hAnsi="Consolas" w:cs="Consolas"/>
-          <w:color w:val="000000"/>
-          <w:sz w:val="20"/>
-          <w:szCs w:val="20"/>
-        </w:rPr>
-        <w:t>.include=</w:t>
+        <w:t>management.endpoints.web.exposure.include=</w:t>
       </w:r>
       <w:r>
         <w:rPr>
@@ -3080,14 +2992,7 @@
       </w:r>
       <w:r>
         <w:tab/>
-      </w:r>
-      <w:proofErr w:type="spellStart"/>
-      <w:r>
-        <w:t>searchPaths</w:t>
-      </w:r>
-      <w:proofErr w:type="spellEnd"/>
-      <w:r>
-        <w:t>: ‘station*’</w:t>
+        <w:t>searchPaths: ‘station*’</w:t>
       </w:r>
       <w:r>
         <w:tab/>
@@ -3831,19 +3736,8 @@
           <w:sz w:val="18"/>
           <w:szCs w:val="18"/>
         </w:rPr>
-        <w:t xml:space="preserve">          #password: </w:t>
-      </w:r>
-      <w:proofErr w:type="spellStart"/>
-      <w:r>
-        <w:rPr>
-          <w:rFonts w:ascii="Consolas" w:hAnsi="Consolas" w:cs="Consolas"/>
-          <w:color w:val="93A1A1"/>
-          <w:sz w:val="18"/>
-          <w:szCs w:val="18"/>
-        </w:rPr>
-        <w:t>RajTomar</w:t>
-      </w:r>
-      <w:proofErr w:type="spellEnd"/>
+        <w:t xml:space="preserve">          #password: RajTomar</w:t>
+      </w:r>
     </w:p>
     <w:p>
       <w:pPr>
@@ -4612,13 +4506,8 @@
         </w:numPr>
         <w:spacing w:after="0"/>
       </w:pPr>
-      <w:proofErr w:type="gramStart"/>
-      <w:r>
-        <w:t>bootstrap.properties</w:t>
-      </w:r>
-      <w:proofErr w:type="gramEnd"/>
-      <w:r>
-        <w:t xml:space="preserve"> for loading configuration quickly</w:t>
+      <w:r>
+        <w:t>bootstrap.properties for loading configuration quickly</w:t>
       </w:r>
     </w:p>
     <w:p>
@@ -4874,7 +4763,6 @@
         </w:rPr>
         <w:tab/>
       </w:r>
-      <w:proofErr w:type="gramStart"/>
       <w:r>
         <w:rPr>
           <w:rFonts w:ascii="Consolas" w:hAnsi="Consolas" w:cs="Consolas"/>
@@ -4884,7 +4772,6 @@
         </w:rPr>
         <w:t>&lt;</w:t>
       </w:r>
-      <w:proofErr w:type="spellStart"/>
       <w:r>
         <w:rPr>
           <w:rFonts w:ascii="Consolas" w:hAnsi="Consolas" w:cs="Consolas"/>
@@ -4894,7 +4781,6 @@
         </w:rPr>
         <w:t>groupId</w:t>
       </w:r>
-      <w:proofErr w:type="spellEnd"/>
       <w:r>
         <w:rPr>
           <w:rFonts w:ascii="Consolas" w:hAnsi="Consolas" w:cs="Consolas"/>
@@ -4904,7 +4790,6 @@
         </w:rPr>
         <w:t>&gt;</w:t>
       </w:r>
-      <w:proofErr w:type="spellStart"/>
       <w:r>
         <w:rPr>
           <w:rFonts w:ascii="Consolas" w:hAnsi="Consolas" w:cs="Consolas"/>
@@ -4914,8 +4799,6 @@
         </w:rPr>
         <w:t>org.springframework.boot</w:t>
       </w:r>
-      <w:proofErr w:type="spellEnd"/>
-      <w:proofErr w:type="gramEnd"/>
       <w:r>
         <w:rPr>
           <w:rFonts w:ascii="Consolas" w:hAnsi="Consolas" w:cs="Consolas"/>
@@ -4925,7 +4808,6 @@
         </w:rPr>
         <w:t>&lt;/</w:t>
       </w:r>
-      <w:proofErr w:type="spellStart"/>
       <w:r>
         <w:rPr>
           <w:rFonts w:ascii="Consolas" w:hAnsi="Consolas" w:cs="Consolas"/>
@@ -4935,7 +4817,6 @@
         </w:rPr>
         <w:t>groupId</w:t>
       </w:r>
-      <w:proofErr w:type="spellEnd"/>
       <w:r>
         <w:rPr>
           <w:rFonts w:ascii="Consolas" w:hAnsi="Consolas" w:cs="Consolas"/>
@@ -4994,7 +4875,6 @@
         </w:rPr>
         <w:t>&lt;</w:t>
       </w:r>
-      <w:proofErr w:type="spellStart"/>
       <w:r>
         <w:rPr>
           <w:rFonts w:ascii="Consolas" w:hAnsi="Consolas" w:cs="Consolas"/>
@@ -5004,7 +4884,6 @@
         </w:rPr>
         <w:t>artifactId</w:t>
       </w:r>
-      <w:proofErr w:type="spellEnd"/>
       <w:r>
         <w:rPr>
           <w:rFonts w:ascii="Consolas" w:hAnsi="Consolas" w:cs="Consolas"/>
@@ -5032,7 +4911,6 @@
         </w:rPr>
         <w:t>&lt;/</w:t>
       </w:r>
-      <w:proofErr w:type="spellStart"/>
       <w:r>
         <w:rPr>
           <w:rFonts w:ascii="Consolas" w:hAnsi="Consolas" w:cs="Consolas"/>
@@ -5042,7 +4920,6 @@
         </w:rPr>
         <w:t>artifactId</w:t>
       </w:r>
-      <w:proofErr w:type="spellEnd"/>
       <w:r>
         <w:rPr>
           <w:rFonts w:ascii="Consolas" w:hAnsi="Consolas" w:cs="Consolas"/>
@@ -5402,15 +5279,7 @@
         <w:spacing w:after="0"/>
       </w:pPr>
       <w:r>
-        <w:t xml:space="preserve">Add Security Configuration in </w:t>
-      </w:r>
-      <w:proofErr w:type="gramStart"/>
-      <w:r>
-        <w:t>bootstrap.properties</w:t>
-      </w:r>
-      <w:proofErr w:type="gramEnd"/>
-      <w:r>
-        <w:t xml:space="preserve"> of Client App</w:t>
+        <w:t>Add Security Configuration in bootstrap.properties of Client App</w:t>
       </w:r>
     </w:p>
     <w:p>
@@ -5427,8 +5296,6 @@
           <w:szCs w:val="20"/>
         </w:rPr>
       </w:pPr>
-      <w:proofErr w:type="spellStart"/>
-      <w:proofErr w:type="gramStart"/>
       <w:r>
         <w:rPr>
           <w:rFonts w:ascii="Consolas" w:hAnsi="Consolas" w:cs="Consolas"/>
@@ -5436,9 +5303,27 @@
           <w:sz w:val="20"/>
           <w:szCs w:val="20"/>
         </w:rPr>
-        <w:t>spring.cloud</w:t>
-      </w:r>
-      <w:proofErr w:type="gramEnd"/>
+        <w:t>spring.cloud.config.username=</w:t>
+      </w:r>
+      <w:r>
+        <w:rPr>
+          <w:rFonts w:ascii="Consolas" w:hAnsi="Consolas" w:cs="Consolas"/>
+          <w:color w:val="2A00FF"/>
+          <w:sz w:val="20"/>
+          <w:szCs w:val="20"/>
+        </w:rPr>
+        <w:t>&lt;UserName&gt;</w:t>
+      </w:r>
+    </w:p>
+    <w:p>
+      <w:pPr>
+        <w:pStyle w:val="ListParagraph"/>
+        <w:numPr>
+          <w:ilvl w:val="2"/>
+          <w:numId w:val="14"/>
+        </w:numPr>
+        <w:spacing w:after="0"/>
+      </w:pPr>
       <w:r>
         <w:rPr>
           <w:rFonts w:ascii="Consolas" w:hAnsi="Consolas" w:cs="Consolas"/>
@@ -5446,17 +5331,7 @@
           <w:sz w:val="20"/>
           <w:szCs w:val="20"/>
         </w:rPr>
-        <w:t>.config.username</w:t>
-      </w:r>
-      <w:proofErr w:type="spellEnd"/>
-      <w:r>
-        <w:rPr>
-          <w:rFonts w:ascii="Consolas" w:hAnsi="Consolas" w:cs="Consolas"/>
-          <w:color w:val="000000"/>
-          <w:sz w:val="20"/>
-          <w:szCs w:val="20"/>
-        </w:rPr>
-        <w:t>=</w:t>
+        <w:t>spring.cloud.config.password=</w:t>
       </w:r>
       <w:r>
         <w:rPr>
@@ -5465,56 +5340,6 @@
           <w:sz w:val="20"/>
           <w:szCs w:val="20"/>
         </w:rPr>
-        <w:t>&lt;UserName&gt;</w:t>
-      </w:r>
-    </w:p>
-    <w:p>
-      <w:pPr>
-        <w:pStyle w:val="ListParagraph"/>
-        <w:numPr>
-          <w:ilvl w:val="2"/>
-          <w:numId w:val="14"/>
-        </w:numPr>
-        <w:spacing w:after="0"/>
-      </w:pPr>
-      <w:proofErr w:type="spellStart"/>
-      <w:proofErr w:type="gramStart"/>
-      <w:r>
-        <w:rPr>
-          <w:rFonts w:ascii="Consolas" w:hAnsi="Consolas" w:cs="Consolas"/>
-          <w:color w:val="000000"/>
-          <w:sz w:val="20"/>
-          <w:szCs w:val="20"/>
-        </w:rPr>
-        <w:t>spring.cloud</w:t>
-      </w:r>
-      <w:proofErr w:type="gramEnd"/>
-      <w:r>
-        <w:rPr>
-          <w:rFonts w:ascii="Consolas" w:hAnsi="Consolas" w:cs="Consolas"/>
-          <w:color w:val="000000"/>
-          <w:sz w:val="20"/>
-          <w:szCs w:val="20"/>
-        </w:rPr>
-        <w:t>.config.password</w:t>
-      </w:r>
-      <w:proofErr w:type="spellEnd"/>
-      <w:r>
-        <w:rPr>
-          <w:rFonts w:ascii="Consolas" w:hAnsi="Consolas" w:cs="Consolas"/>
-          <w:color w:val="000000"/>
-          <w:sz w:val="20"/>
-          <w:szCs w:val="20"/>
-        </w:rPr>
-        <w:t>=</w:t>
-      </w:r>
-      <w:r>
-        <w:rPr>
-          <w:rFonts w:ascii="Consolas" w:hAnsi="Consolas" w:cs="Consolas"/>
-          <w:color w:val="2A00FF"/>
-          <w:sz w:val="20"/>
-          <w:szCs w:val="20"/>
-        </w:rPr>
         <w:t>&lt;Password&gt;</w:t>
       </w:r>
     </w:p>
@@ -5705,17 +5530,8 @@
         <w:spacing w:after="0"/>
       </w:pPr>
       <w:r>
-        <w:t xml:space="preserve">create </w:t>
-      </w:r>
-      <w:proofErr w:type="gramStart"/>
-      <w:r>
-        <w:t>bootstrap.properties</w:t>
-      </w:r>
-      <w:proofErr w:type="gramEnd"/>
-      <w:r>
-        <w:t xml:space="preserve"> and add </w:t>
-      </w:r>
-      <w:proofErr w:type="spellStart"/>
+        <w:t xml:space="preserve">create bootstrap.properties and add </w:t>
+      </w:r>
       <w:r>
         <w:rPr>
           <w:rFonts w:ascii="Consolas" w:hAnsi="Consolas" w:cs="Consolas"/>
@@ -5724,18 +5540,7 @@
           <w:szCs w:val="20"/>
           <w:shd w:val="clear" w:color="auto" w:fill="E8F2FE"/>
         </w:rPr>
-        <w:t>encrypt.key</w:t>
-      </w:r>
-      <w:proofErr w:type="spellEnd"/>
-      <w:r>
-        <w:rPr>
-          <w:rFonts w:ascii="Consolas" w:hAnsi="Consolas" w:cs="Consolas"/>
-          <w:color w:val="000000"/>
-          <w:sz w:val="20"/>
-          <w:szCs w:val="20"/>
-          <w:shd w:val="clear" w:color="auto" w:fill="E8F2FE"/>
-        </w:rPr>
-        <w:t>=</w:t>
+        <w:t>encrypt.key=</w:t>
       </w:r>
       <w:r>
         <w:rPr>
@@ -5852,29 +5657,8 @@
       <w:r>
         <w:t xml:space="preserve">ody </w:t>
       </w:r>
-      <w:proofErr w:type="spellStart"/>
-      <w:r>
-        <w:t>connectionstring</w:t>
-      </w:r>
-      <w:proofErr w:type="spellEnd"/>
-      <w:r>
-        <w:t>=sever</w:t>
-      </w:r>
-      <w:proofErr w:type="gramStart"/>
-      <w:r>
-        <w:t>123;user</w:t>
-      </w:r>
-      <w:proofErr w:type="gramEnd"/>
-      <w:r>
-        <w:t>=</w:t>
-      </w:r>
-      <w:proofErr w:type="spellStart"/>
-      <w:r>
-        <w:t>root;password</w:t>
-      </w:r>
-      <w:proofErr w:type="spellEnd"/>
-      <w:r>
-        <w:t>=password1</w:t>
+      <w:r>
+        <w:t>connectionstring=sever123;user=root;password=password1</w:t>
       </w:r>
     </w:p>
     <w:p>
@@ -5887,26 +5671,10 @@
         <w:spacing w:after="0"/>
       </w:pPr>
       <w:r>
-        <w:t xml:space="preserve">Copy the encrypted value and add in </w:t>
-      </w:r>
-      <w:proofErr w:type="gramStart"/>
-      <w:r>
-        <w:t>application.properties</w:t>
-      </w:r>
-      <w:proofErr w:type="gramEnd"/>
-      <w:r>
-        <w:t xml:space="preserve"> file of </w:t>
-      </w:r>
-      <w:r>
-        <w:t>spring-cloud-config-</w:t>
-      </w:r>
-      <w:proofErr w:type="spellStart"/>
-      <w:r>
-        <w:t>wa</w:t>
-      </w:r>
-      <w:proofErr w:type="spellEnd"/>
-      <w:r>
-        <w:t>-tolls</w:t>
+        <w:t xml:space="preserve">Copy the encrypted value and add in application.properties file of </w:t>
+      </w:r>
+      <w:r>
+        <w:t>spring-cloud-config-wa-tolls</w:t>
       </w:r>
     </w:p>
     <w:p>
@@ -5939,14 +5707,12 @@
         </w:numPr>
         <w:spacing w:after="0"/>
       </w:pPr>
-      <w:proofErr w:type="spellStart"/>
       <w:r>
         <w:rPr>
           <w:rStyle w:val="pl-k"/>
         </w:rPr>
         <w:t>constring</w:t>
       </w:r>
-      <w:proofErr w:type="spellEnd"/>
       <w:r>
         <w:t>={cipher}</w:t>
       </w:r>
@@ -6147,17 +5913,8 @@
         <w:spacing w:after="0"/>
       </w:pPr>
       <w:r>
-        <w:t xml:space="preserve">Add in </w:t>
-      </w:r>
-      <w:proofErr w:type="gramStart"/>
-      <w:r>
-        <w:t>bootstrap.properties</w:t>
-      </w:r>
-      <w:proofErr w:type="gramEnd"/>
-      <w:r>
-        <w:t xml:space="preserve"> </w:t>
-      </w:r>
-      <w:proofErr w:type="spellStart"/>
+        <w:t xml:space="preserve">Add in bootstrap.properties </w:t>
+      </w:r>
       <w:r>
         <w:rPr>
           <w:rFonts w:ascii="Consolas" w:hAnsi="Consolas" w:cs="Consolas"/>
@@ -6166,18 +5923,7 @@
           <w:szCs w:val="20"/>
           <w:shd w:val="clear" w:color="auto" w:fill="E8F2FE"/>
         </w:rPr>
-        <w:t>spring.cloud.config.server.encrypt.enabled</w:t>
-      </w:r>
-      <w:proofErr w:type="spellEnd"/>
-      <w:r>
-        <w:rPr>
-          <w:rFonts w:ascii="Consolas" w:hAnsi="Consolas" w:cs="Consolas"/>
-          <w:color w:val="000000"/>
-          <w:sz w:val="20"/>
-          <w:szCs w:val="20"/>
-          <w:shd w:val="clear" w:color="auto" w:fill="E8F2FE"/>
-        </w:rPr>
-        <w:t>=</w:t>
+        <w:t>spring.cloud.config.server.encrypt.enabled=</w:t>
       </w:r>
       <w:r>
         <w:rPr>
@@ -6234,17 +5980,8 @@
         <w:spacing w:after="0"/>
       </w:pPr>
       <w:r>
-        <w:t xml:space="preserve">Add in </w:t>
-      </w:r>
-      <w:proofErr w:type="gramStart"/>
-      <w:r>
-        <w:t>bootstrap.properties</w:t>
-      </w:r>
-      <w:proofErr w:type="gramEnd"/>
-      <w:r>
-        <w:t xml:space="preserve"> </w:t>
-      </w:r>
-      <w:proofErr w:type="spellStart"/>
+        <w:t xml:space="preserve">Add in bootstrap.properties </w:t>
+      </w:r>
       <w:r>
         <w:rPr>
           <w:rFonts w:ascii="Consolas" w:hAnsi="Consolas" w:cs="Consolas"/>
@@ -6253,18 +5990,7 @@
           <w:szCs w:val="20"/>
           <w:shd w:val="clear" w:color="auto" w:fill="E8F2FE"/>
         </w:rPr>
-        <w:t>encrypt.key</w:t>
-      </w:r>
-      <w:proofErr w:type="spellEnd"/>
-      <w:r>
-        <w:rPr>
-          <w:rFonts w:ascii="Consolas" w:hAnsi="Consolas" w:cs="Consolas"/>
-          <w:color w:val="000000"/>
-          <w:sz w:val="20"/>
-          <w:szCs w:val="20"/>
-          <w:shd w:val="clear" w:color="auto" w:fill="E8F2FE"/>
-        </w:rPr>
-        <w:t>=</w:t>
+        <w:t>encrypt.key=</w:t>
       </w:r>
       <w:r>
         <w:rPr>
@@ -6390,14 +6116,7 @@
           <w:b/>
           <w:bCs/>
         </w:rPr>
-        <w:t xml:space="preserve">DEMO: </w:t>
-      </w:r>
-      <w:r>
-        <w:rPr>
-          <w:b/>
-          <w:bCs/>
-        </w:rPr>
-        <w:t>Advanced Settings and Property Refresh</w:t>
+        <w:t>DEMO: Advanced Settings and Property Refresh</w:t>
       </w:r>
     </w:p>
     <w:p>
@@ -6516,15 +6235,7 @@
         <w:spacing w:after="0"/>
       </w:pPr>
       <w:r>
-        <w:t xml:space="preserve">Add in </w:t>
-      </w:r>
-      <w:proofErr w:type="gramStart"/>
-      <w:r>
-        <w:t>bootstrap.properties</w:t>
-      </w:r>
-      <w:proofErr w:type="gramEnd"/>
-      <w:r>
-        <w:t xml:space="preserve"> file </w:t>
+        <w:t xml:space="preserve">Add in bootstrap.properties file </w:t>
       </w:r>
       <w:r>
         <w:rPr>
@@ -6608,6 +6319,1376 @@
       <w:r>
         <w:br w:type="page"/>
       </w:r>
+    </w:p>
+    <w:p>
+      <w:pPr>
+        <w:spacing w:after="0"/>
+        <w:rPr>
+          <w:b/>
+          <w:bCs/>
+          <w:sz w:val="30"/>
+          <w:szCs w:val="30"/>
+        </w:rPr>
+      </w:pPr>
+      <w:r>
+        <w:rPr>
+          <w:b/>
+          <w:bCs/>
+          <w:sz w:val="30"/>
+          <w:szCs w:val="30"/>
+        </w:rPr>
+        <w:lastRenderedPageBreak/>
+        <w:t>3</w:t>
+      </w:r>
+      <w:r>
+        <w:rPr>
+          <w:b/>
+          <w:bCs/>
+          <w:sz w:val="30"/>
+          <w:szCs w:val="30"/>
+        </w:rPr>
+        <w:t xml:space="preserve">. </w:t>
+      </w:r>
+      <w:r>
+        <w:rPr>
+          <w:b/>
+          <w:bCs/>
+          <w:sz w:val="30"/>
+          <w:szCs w:val="30"/>
+        </w:rPr>
+        <w:t>Offloading Asynchronous Activities with Lightweight, Short-lived Tasks</w:t>
+      </w:r>
+    </w:p>
+    <w:p>
+      <w:pPr>
+        <w:spacing w:after="0"/>
+        <w:rPr>
+          <w:b/>
+          <w:bCs/>
+          <w:sz w:val="30"/>
+          <w:szCs w:val="30"/>
+        </w:rPr>
+      </w:pPr>
+    </w:p>
+    <w:p>
+      <w:pPr>
+        <w:spacing w:after="0"/>
+        <w:rPr>
+          <w:b/>
+          <w:bCs/>
+        </w:rPr>
+      </w:pPr>
+      <w:r>
+        <w:rPr>
+          <w:b/>
+          <w:bCs/>
+        </w:rPr>
+        <w:t>Introduction</w:t>
+      </w:r>
+    </w:p>
+    <w:p>
+      <w:pPr>
+        <w:pStyle w:val="ListParagraph"/>
+        <w:numPr>
+          <w:ilvl w:val="0"/>
+          <w:numId w:val="20"/>
+        </w:numPr>
+        <w:spacing w:after="0"/>
+      </w:pPr>
+      <w:r>
+        <w:t>The Role of asynchronous processing in Microservices</w:t>
+      </w:r>
+    </w:p>
+    <w:p>
+      <w:pPr>
+        <w:pStyle w:val="ListParagraph"/>
+        <w:numPr>
+          <w:ilvl w:val="0"/>
+          <w:numId w:val="20"/>
+        </w:numPr>
+        <w:spacing w:after="0"/>
+      </w:pPr>
+      <w:r>
+        <w:t>Problem with the status quo</w:t>
+      </w:r>
+    </w:p>
+    <w:p>
+      <w:pPr>
+        <w:pStyle w:val="ListParagraph"/>
+        <w:numPr>
+          <w:ilvl w:val="0"/>
+          <w:numId w:val="20"/>
+        </w:numPr>
+        <w:spacing w:after="0"/>
+      </w:pPr>
+      <w:r>
+        <w:t xml:space="preserve">Defining </w:t>
+      </w:r>
+      <w:r>
+        <w:rPr>
+          <w:b/>
+          <w:bCs/>
+        </w:rPr>
+        <w:t>“serverless”</w:t>
+      </w:r>
+      <w:r>
+        <w:rPr>
+          <w:b/>
+          <w:bCs/>
+        </w:rPr>
+        <w:t xml:space="preserve"> </w:t>
+      </w:r>
+      <w:r>
+        <w:t>computing</w:t>
+      </w:r>
+    </w:p>
+    <w:p>
+      <w:pPr>
+        <w:pStyle w:val="ListParagraph"/>
+        <w:numPr>
+          <w:ilvl w:val="0"/>
+          <w:numId w:val="20"/>
+        </w:numPr>
+        <w:spacing w:after="0"/>
+      </w:pPr>
+      <w:r>
+        <w:t>Describing Spring Cloud Task</w:t>
+      </w:r>
+    </w:p>
+    <w:p>
+      <w:pPr>
+        <w:pStyle w:val="ListParagraph"/>
+        <w:numPr>
+          <w:ilvl w:val="0"/>
+          <w:numId w:val="20"/>
+        </w:numPr>
+        <w:spacing w:after="0"/>
+      </w:pPr>
+      <w:r>
+        <w:t>Creating a Task</w:t>
+      </w:r>
+    </w:p>
+    <w:p>
+      <w:pPr>
+        <w:pStyle w:val="ListParagraph"/>
+        <w:numPr>
+          <w:ilvl w:val="0"/>
+          <w:numId w:val="20"/>
+        </w:numPr>
+        <w:spacing w:after="0"/>
+      </w:pPr>
+      <w:r>
+        <w:t>Reviewing storage options for results</w:t>
+      </w:r>
+    </w:p>
+    <w:p>
+      <w:pPr>
+        <w:pStyle w:val="ListParagraph"/>
+        <w:numPr>
+          <w:ilvl w:val="0"/>
+          <w:numId w:val="20"/>
+        </w:numPr>
+        <w:spacing w:after="0"/>
+      </w:pPr>
+      <w:r>
+        <w:t>Options for invoking Tasks</w:t>
+      </w:r>
+    </w:p>
+    <w:p>
+      <w:pPr>
+        <w:spacing w:after="0"/>
+      </w:pPr>
+    </w:p>
+    <w:p>
+      <w:pPr>
+        <w:spacing w:after="0"/>
+        <w:rPr>
+          <w:b/>
+          <w:bCs/>
+        </w:rPr>
+      </w:pPr>
+      <w:r>
+        <w:rPr>
+          <w:b/>
+          <w:bCs/>
+        </w:rPr>
+        <w:t>The Role of Asynchronous Processing in Microservices</w:t>
+      </w:r>
+    </w:p>
+    <w:p>
+      <w:pPr>
+        <w:pStyle w:val="ListParagraph"/>
+        <w:numPr>
+          <w:ilvl w:val="0"/>
+          <w:numId w:val="21"/>
+        </w:numPr>
+        <w:spacing w:after="0"/>
+      </w:pPr>
+      <w:r>
+        <w:t>Reduce dependencies between services</w:t>
+      </w:r>
+    </w:p>
+    <w:p>
+      <w:pPr>
+        <w:pStyle w:val="ListParagraph"/>
+        <w:numPr>
+          <w:ilvl w:val="0"/>
+          <w:numId w:val="21"/>
+        </w:numPr>
+        <w:spacing w:after="0"/>
+      </w:pPr>
+      <w:r>
+        <w:t>Support low latency, high throughput</w:t>
+      </w:r>
+    </w:p>
+    <w:p>
+      <w:pPr>
+        <w:pStyle w:val="ListParagraph"/>
+        <w:numPr>
+          <w:ilvl w:val="0"/>
+          <w:numId w:val="21"/>
+        </w:numPr>
+        <w:spacing w:after="0"/>
+      </w:pPr>
+      <w:r>
+        <w:t xml:space="preserve">Facilitate </w:t>
+      </w:r>
+      <w:r>
+        <w:rPr>
+          <w:b/>
+          <w:bCs/>
+        </w:rPr>
+        <w:t>e</w:t>
+      </w:r>
+      <w:r>
+        <w:rPr>
+          <w:b/>
+          <w:bCs/>
+        </w:rPr>
+        <w:t>vent-</w:t>
+      </w:r>
+      <w:r>
+        <w:rPr>
+          <w:b/>
+          <w:bCs/>
+        </w:rPr>
+        <w:t>d</w:t>
+      </w:r>
+      <w:r>
+        <w:rPr>
+          <w:b/>
+          <w:bCs/>
+        </w:rPr>
+        <w:t>riven</w:t>
+      </w:r>
+      <w:r>
+        <w:t xml:space="preserve"> computing</w:t>
+      </w:r>
+    </w:p>
+    <w:p>
+      <w:pPr>
+        <w:spacing w:after="0"/>
+      </w:pPr>
+    </w:p>
+    <w:p>
+      <w:pPr>
+        <w:spacing w:after="0"/>
+        <w:rPr>
+          <w:b/>
+          <w:bCs/>
+        </w:rPr>
+      </w:pPr>
+      <w:r>
+        <w:rPr>
+          <w:b/>
+          <w:bCs/>
+        </w:rPr>
+        <w:t>Problem with the Status Quo</w:t>
+      </w:r>
+    </w:p>
+    <w:p>
+      <w:pPr>
+        <w:pStyle w:val="ListParagraph"/>
+        <w:numPr>
+          <w:ilvl w:val="0"/>
+          <w:numId w:val="22"/>
+        </w:numPr>
+        <w:spacing w:after="0"/>
+      </w:pPr>
+      <w:r>
+        <w:t xml:space="preserve">Consuming resources even </w:t>
+      </w:r>
+      <w:r>
+        <w:t>when services aren’t in use</w:t>
+      </w:r>
+    </w:p>
+    <w:p>
+      <w:pPr>
+        <w:pStyle w:val="ListParagraph"/>
+        <w:numPr>
+          <w:ilvl w:val="0"/>
+          <w:numId w:val="22"/>
+        </w:numPr>
+        <w:spacing w:after="0"/>
+      </w:pPr>
+      <w:r>
+        <w:t>Services baked into monolithic deployments</w:t>
+      </w:r>
+    </w:p>
+    <w:p>
+      <w:pPr>
+        <w:pStyle w:val="ListParagraph"/>
+        <w:numPr>
+          <w:ilvl w:val="0"/>
+          <w:numId w:val="22"/>
+        </w:numPr>
+        <w:spacing w:after="0"/>
+      </w:pPr>
+      <w:r>
+        <w:t>Challenges scaling services on demand</w:t>
+      </w:r>
+    </w:p>
+    <w:p>
+      <w:pPr>
+        <w:pStyle w:val="ListParagraph"/>
+        <w:numPr>
+          <w:ilvl w:val="0"/>
+          <w:numId w:val="22"/>
+        </w:numPr>
+        <w:spacing w:after="0"/>
+      </w:pPr>
+      <w:r>
+        <w:t>Difficulty tracing service calls</w:t>
+      </w:r>
+    </w:p>
+    <w:p>
+      <w:pPr>
+        <w:spacing w:after="0"/>
+      </w:pPr>
+    </w:p>
+    <w:p>
+      <w:pPr>
+        <w:spacing w:after="0"/>
+        <w:rPr>
+          <w:b/>
+          <w:bCs/>
+        </w:rPr>
+      </w:pPr>
+      <w:r>
+        <w:rPr>
+          <w:b/>
+          <w:bCs/>
+        </w:rPr>
+        <w:t>What Exactly Is “Serverless” Computing?</w:t>
+      </w:r>
+    </w:p>
+    <w:p>
+      <w:pPr>
+        <w:pStyle w:val="ListParagraph"/>
+        <w:numPr>
+          <w:ilvl w:val="0"/>
+          <w:numId w:val="23"/>
+        </w:numPr>
+        <w:spacing w:after="0"/>
+      </w:pPr>
+      <w:r>
+        <w:t xml:space="preserve">Deploy </w:t>
+      </w:r>
+      <w:r>
+        <w:rPr>
+          <w:b/>
+          <w:bCs/>
+        </w:rPr>
+        <w:t>“</w:t>
+      </w:r>
+      <w:r>
+        <w:rPr>
+          <w:b/>
+          <w:bCs/>
+        </w:rPr>
+        <w:t>F</w:t>
+      </w:r>
+      <w:r>
+        <w:rPr>
+          <w:b/>
+          <w:bCs/>
+        </w:rPr>
+        <w:t>unction”</w:t>
+      </w:r>
+      <w:r>
+        <w:t xml:space="preserve"> instead of </w:t>
+      </w:r>
+      <w:r>
+        <w:rPr>
+          <w:b/>
+          <w:bCs/>
+        </w:rPr>
+        <w:t>“</w:t>
+      </w:r>
+      <w:r>
+        <w:rPr>
+          <w:b/>
+          <w:bCs/>
+        </w:rPr>
+        <w:t>A</w:t>
+      </w:r>
+      <w:r>
+        <w:rPr>
+          <w:b/>
+          <w:bCs/>
+        </w:rPr>
+        <w:t>pplication”</w:t>
+      </w:r>
+    </w:p>
+    <w:p>
+      <w:pPr>
+        <w:pStyle w:val="ListParagraph"/>
+        <w:numPr>
+          <w:ilvl w:val="0"/>
+          <w:numId w:val="23"/>
+        </w:numPr>
+        <w:spacing w:after="0"/>
+      </w:pPr>
+      <w:r>
+        <w:t>Run code without knowledge of infrastructure</w:t>
+      </w:r>
+    </w:p>
+    <w:p>
+      <w:pPr>
+        <w:pStyle w:val="ListParagraph"/>
+        <w:numPr>
+          <w:ilvl w:val="0"/>
+          <w:numId w:val="23"/>
+        </w:numPr>
+        <w:spacing w:after="0"/>
+      </w:pPr>
+      <w:r>
+        <w:t>Elastic, Automatic Horizontal scaling</w:t>
+      </w:r>
+    </w:p>
+    <w:p>
+      <w:pPr>
+        <w:pStyle w:val="ListParagraph"/>
+        <w:numPr>
+          <w:ilvl w:val="0"/>
+          <w:numId w:val="23"/>
+        </w:numPr>
+        <w:spacing w:after="0"/>
+      </w:pPr>
+      <w:r>
+        <w:t>Start Fast, Run Short</w:t>
+      </w:r>
+    </w:p>
+    <w:p>
+      <w:pPr>
+        <w:spacing w:after="0"/>
+      </w:pPr>
+    </w:p>
+    <w:p>
+      <w:pPr>
+        <w:spacing w:after="0"/>
+        <w:rPr>
+          <w:b/>
+          <w:bCs/>
+        </w:rPr>
+      </w:pPr>
+      <w:r>
+        <w:rPr>
+          <w:b/>
+          <w:bCs/>
+        </w:rPr>
+        <w:t>What is Spring Cloud Task, and Integration with Spring Projects</w:t>
+      </w:r>
+    </w:p>
+    <w:p>
+      <w:pPr>
+        <w:pStyle w:val="ListParagraph"/>
+        <w:numPr>
+          <w:ilvl w:val="0"/>
+          <w:numId w:val="24"/>
+        </w:numPr>
+        <w:spacing w:after="0"/>
+      </w:pPr>
+      <w:r>
+        <w:t>Short-lived, Asynchronous Microservices</w:t>
+      </w:r>
+    </w:p>
+    <w:p>
+      <w:pPr>
+        <w:pStyle w:val="ListParagraph"/>
+        <w:numPr>
+          <w:ilvl w:val="0"/>
+          <w:numId w:val="24"/>
+        </w:numPr>
+        <w:spacing w:after="0"/>
+      </w:pPr>
+      <w:r>
+        <w:t>How this fit into the Spring Ecosystem?</w:t>
+      </w:r>
+    </w:p>
+    <w:p>
+      <w:pPr>
+        <w:pStyle w:val="ListParagraph"/>
+        <w:spacing w:after="0"/>
+      </w:pPr>
+    </w:p>
+    <w:p>
+      <w:pPr>
+        <w:spacing w:after="0"/>
+        <w:jc w:val="center"/>
+      </w:pPr>
+      <w:r>
+        <w:drawing>
+          <wp:inline distT="0" distB="0" distL="0" distR="0" wp14:anchorId="7458E54B" wp14:editId="3FD0E301">
+            <wp:extent cx="4711755" cy="1798320"/>
+            <wp:effectExtent l="19050" t="19050" r="12700" b="11430"/>
+            <wp:docPr id="3" name="Picture 3"/>
+            <wp:cNvGraphicFramePr>
+              <a:graphicFrameLocks xmlns:a="http://schemas.openxmlformats.org/drawingml/2006/main" noChangeAspect="1"/>
+            </wp:cNvGraphicFramePr>
+            <a:graphic xmlns:a="http://schemas.openxmlformats.org/drawingml/2006/main">
+              <a:graphicData uri="http://schemas.openxmlformats.org/drawingml/2006/picture">
+                <pic:pic xmlns:pic="http://schemas.openxmlformats.org/drawingml/2006/picture">
+                  <pic:nvPicPr>
+                    <pic:cNvPr id="1" name=""/>
+                    <pic:cNvPicPr/>
+                  </pic:nvPicPr>
+                  <pic:blipFill>
+                    <a:blip r:embed="rId38"/>
+                    <a:stretch>
+                      <a:fillRect/>
+                    </a:stretch>
+                  </pic:blipFill>
+                  <pic:spPr>
+                    <a:xfrm>
+                      <a:off x="0" y="0"/>
+                      <a:ext cx="4738380" cy="1808482"/>
+                    </a:xfrm>
+                    <a:prstGeom prst="rect">
+                      <a:avLst/>
+                    </a:prstGeom>
+                    <a:ln>
+                      <a:solidFill>
+                        <a:schemeClr val="tx1"/>
+                      </a:solidFill>
+                    </a:ln>
+                  </pic:spPr>
+                </pic:pic>
+              </a:graphicData>
+            </a:graphic>
+          </wp:inline>
+        </w:drawing>
+      </w:r>
+    </w:p>
+    <w:p>
+      <w:pPr>
+        <w:spacing w:after="0"/>
+      </w:pPr>
+    </w:p>
+    <w:p>
+      <w:pPr>
+        <w:spacing w:after="0"/>
+      </w:pPr>
+    </w:p>
+    <w:p>
+      <w:pPr>
+        <w:rPr>
+          <w:b/>
+          <w:bCs/>
+        </w:rPr>
+      </w:pPr>
+      <w:r>
+        <w:rPr>
+          <w:b/>
+          <w:bCs/>
+        </w:rPr>
+        <w:br w:type="page"/>
+      </w:r>
+    </w:p>
+    <w:p>
+      <w:pPr>
+        <w:spacing w:after="0"/>
+        <w:rPr>
+          <w:b/>
+          <w:bCs/>
+        </w:rPr>
+      </w:pPr>
+      <w:r>
+        <w:rPr>
+          <w:b/>
+          <w:bCs/>
+        </w:rPr>
+        <w:lastRenderedPageBreak/>
+        <w:t>Creating a Task</w:t>
+      </w:r>
+    </w:p>
+    <w:p>
+      <w:pPr>
+        <w:pStyle w:val="ListParagraph"/>
+        <w:numPr>
+          <w:ilvl w:val="0"/>
+          <w:numId w:val="25"/>
+        </w:numPr>
+        <w:spacing w:after="0"/>
+      </w:pPr>
+      <w:r>
+        <w:t>Add dependency to POM</w:t>
+      </w:r>
+    </w:p>
+    <w:p>
+      <w:pPr>
+        <w:pStyle w:val="ListParagraph"/>
+        <w:numPr>
+          <w:ilvl w:val="0"/>
+          <w:numId w:val="25"/>
+        </w:numPr>
+        <w:spacing w:after="0"/>
+      </w:pPr>
+      <w:r>
+        <w:t xml:space="preserve">Annotate the Class with </w:t>
+      </w:r>
+      <w:r>
+        <w:rPr>
+          <w:b/>
+          <w:bCs/>
+        </w:rPr>
+        <w:t>@EnableTask</w:t>
+      </w:r>
+    </w:p>
+    <w:p>
+      <w:pPr>
+        <w:pStyle w:val="ListParagraph"/>
+        <w:numPr>
+          <w:ilvl w:val="0"/>
+          <w:numId w:val="25"/>
+        </w:numPr>
+        <w:spacing w:after="0"/>
+      </w:pPr>
+      <w:r>
+        <w:t>Add Business logic to run the Task</w:t>
+      </w:r>
+    </w:p>
+    <w:p>
+      <w:pPr>
+        <w:pStyle w:val="ListParagraph"/>
+        <w:numPr>
+          <w:ilvl w:val="0"/>
+          <w:numId w:val="25"/>
+        </w:numPr>
+        <w:spacing w:after="0"/>
+      </w:pPr>
+      <w:r>
+        <w:t>Deploy to the Maven Repository</w:t>
+      </w:r>
+    </w:p>
+    <w:p>
+      <w:pPr>
+        <w:pStyle w:val="ListParagraph"/>
+        <w:numPr>
+          <w:ilvl w:val="0"/>
+          <w:numId w:val="25"/>
+        </w:numPr>
+        <w:spacing w:after="0"/>
+      </w:pPr>
+      <w:r>
+        <w:t>How does Task’s logic work?</w:t>
+      </w:r>
+    </w:p>
+    <w:p>
+      <w:pPr>
+        <w:pStyle w:val="ListParagraph"/>
+        <w:numPr>
+          <w:ilvl w:val="1"/>
+          <w:numId w:val="25"/>
+        </w:numPr>
+        <w:spacing w:after="0"/>
+      </w:pPr>
+      <w:r>
+        <w:t>Spring (Boot) app with access to beans</w:t>
+      </w:r>
+    </w:p>
+    <w:p>
+      <w:pPr>
+        <w:pStyle w:val="ListParagraph"/>
+        <w:numPr>
+          <w:ilvl w:val="1"/>
+          <w:numId w:val="25"/>
+        </w:numPr>
+        <w:spacing w:after="0"/>
+      </w:pPr>
+      <w:r>
+        <w:t xml:space="preserve"> Task is stateless</w:t>
+      </w:r>
+    </w:p>
+    <w:p>
+      <w:pPr>
+        <w:pStyle w:val="ListParagraph"/>
+        <w:numPr>
+          <w:ilvl w:val="1"/>
+          <w:numId w:val="25"/>
+        </w:numPr>
+        <w:spacing w:after="0"/>
+      </w:pPr>
+      <w:r>
+        <w:t>Bootstrap logic with Runner</w:t>
+      </w:r>
+    </w:p>
+    <w:p>
+      <w:pPr>
+        <w:pStyle w:val="ListParagraph"/>
+        <w:numPr>
+          <w:ilvl w:val="1"/>
+          <w:numId w:val="25"/>
+        </w:numPr>
+        <w:spacing w:after="0"/>
+      </w:pPr>
+      <w:r>
+        <w:t>Can Subscribe to lifecycle events</w:t>
+      </w:r>
+    </w:p>
+    <w:p>
+      <w:pPr>
+        <w:spacing w:after="0"/>
+      </w:pPr>
+    </w:p>
+    <w:p>
+      <w:pPr>
+        <w:spacing w:after="0"/>
+        <w:rPr>
+          <w:b/>
+          <w:bCs/>
+        </w:rPr>
+      </w:pPr>
+      <w:r>
+        <w:rPr>
+          <w:b/>
+          <w:bCs/>
+        </w:rPr>
+        <w:t xml:space="preserve">DEMO: </w:t>
+      </w:r>
+      <w:r>
+        <w:rPr>
+          <w:b/>
+          <w:bCs/>
+        </w:rPr>
+        <w:t>Creating a Task</w:t>
+      </w:r>
+    </w:p>
+    <w:p>
+      <w:pPr>
+        <w:pStyle w:val="ListParagraph"/>
+        <w:numPr>
+          <w:ilvl w:val="0"/>
+          <w:numId w:val="26"/>
+        </w:numPr>
+        <w:spacing w:after="0"/>
+      </w:pPr>
+      <w:r>
+        <w:t>Create a new Spring Boot Project for Toll Processing Task</w:t>
+      </w:r>
+    </w:p>
+    <w:p>
+      <w:pPr>
+        <w:pStyle w:val="ListParagraph"/>
+        <w:numPr>
+          <w:ilvl w:val="0"/>
+          <w:numId w:val="26"/>
+        </w:numPr>
+        <w:spacing w:after="0"/>
+      </w:pPr>
+      <w:r>
+        <w:t>Annotate Primary Class</w:t>
+      </w:r>
+    </w:p>
+    <w:p>
+      <w:pPr>
+        <w:pStyle w:val="ListParagraph"/>
+        <w:numPr>
+          <w:ilvl w:val="1"/>
+          <w:numId w:val="26"/>
+        </w:numPr>
+        <w:spacing w:after="0"/>
+      </w:pPr>
+      <w:r>
+        <w:rPr>
+          <w:rFonts w:ascii="Consolas" w:hAnsi="Consolas" w:cs="Consolas"/>
+          <w:color w:val="646464"/>
+          <w:sz w:val="20"/>
+          <w:szCs w:val="20"/>
+          <w:shd w:val="clear" w:color="auto" w:fill="E8F2FE"/>
+        </w:rPr>
+        <w:t>@EnableTask</w:t>
+      </w:r>
+    </w:p>
+    <w:p>
+      <w:pPr>
+        <w:pStyle w:val="ListParagraph"/>
+        <w:numPr>
+          <w:ilvl w:val="0"/>
+          <w:numId w:val="26"/>
+        </w:numPr>
+        <w:spacing w:after="0"/>
+      </w:pPr>
+      <w:r>
+        <w:t>Add Task logic as CommandLineRunner</w:t>
+      </w:r>
+    </w:p>
+    <w:p>
+      <w:pPr>
+        <w:pStyle w:val="ListParagraph"/>
+        <w:numPr>
+          <w:ilvl w:val="1"/>
+          <w:numId w:val="26"/>
+        </w:numPr>
+        <w:spacing w:after="0"/>
+      </w:pPr>
+      <w:r>
+        <w:rPr>
+          <w:rFonts w:ascii="Consolas" w:hAnsi="Consolas" w:cs="Consolas"/>
+          <w:b/>
+          <w:bCs/>
+          <w:color w:val="7F0055"/>
+          <w:sz w:val="20"/>
+          <w:szCs w:val="20"/>
+          <w:shd w:val="clear" w:color="auto" w:fill="E8F2FE"/>
+        </w:rPr>
+        <w:t>public</w:t>
+      </w:r>
+      <w:r>
+        <w:rPr>
+          <w:rFonts w:ascii="Consolas" w:hAnsi="Consolas" w:cs="Consolas"/>
+          <w:color w:val="000000"/>
+          <w:sz w:val="20"/>
+          <w:szCs w:val="20"/>
+          <w:shd w:val="clear" w:color="auto" w:fill="E8F2FE"/>
+        </w:rPr>
+        <w:t xml:space="preserve"> </w:t>
+      </w:r>
+      <w:r>
+        <w:rPr>
+          <w:rFonts w:ascii="Consolas" w:hAnsi="Consolas" w:cs="Consolas"/>
+          <w:b/>
+          <w:bCs/>
+          <w:color w:val="7F0055"/>
+          <w:sz w:val="20"/>
+          <w:szCs w:val="20"/>
+          <w:shd w:val="clear" w:color="auto" w:fill="E8F2FE"/>
+        </w:rPr>
+        <w:t>class</w:t>
+      </w:r>
+      <w:r>
+        <w:rPr>
+          <w:rFonts w:ascii="Consolas" w:hAnsi="Consolas" w:cs="Consolas"/>
+          <w:color w:val="000000"/>
+          <w:sz w:val="20"/>
+          <w:szCs w:val="20"/>
+          <w:shd w:val="clear" w:color="auto" w:fill="E8F2FE"/>
+        </w:rPr>
+        <w:t xml:space="preserve"> TollProcessingTask </w:t>
+      </w:r>
+      <w:r>
+        <w:rPr>
+          <w:rFonts w:ascii="Consolas" w:hAnsi="Consolas" w:cs="Consolas"/>
+          <w:b/>
+          <w:bCs/>
+          <w:color w:val="7F0055"/>
+          <w:sz w:val="20"/>
+          <w:szCs w:val="20"/>
+          <w:shd w:val="clear" w:color="auto" w:fill="E8F2FE"/>
+        </w:rPr>
+        <w:t>implements</w:t>
+      </w:r>
+      <w:r>
+        <w:rPr>
+          <w:rFonts w:ascii="Consolas" w:hAnsi="Consolas" w:cs="Consolas"/>
+          <w:color w:val="000000"/>
+          <w:sz w:val="20"/>
+          <w:szCs w:val="20"/>
+          <w:shd w:val="clear" w:color="auto" w:fill="E8F2FE"/>
+        </w:rPr>
+        <w:t xml:space="preserve"> CommandLineRunner</w:t>
+      </w:r>
+    </w:p>
+    <w:p>
+      <w:pPr>
+        <w:pStyle w:val="ListParagraph"/>
+        <w:numPr>
+          <w:ilvl w:val="1"/>
+          <w:numId w:val="26"/>
+        </w:numPr>
+        <w:spacing w:after="0"/>
+      </w:pPr>
+      <w:r>
+        <w:t>Add below properties to application.properties file</w:t>
+      </w:r>
+    </w:p>
+    <w:p>
+      <w:pPr>
+        <w:pStyle w:val="ListParagraph"/>
+        <w:numPr>
+          <w:ilvl w:val="2"/>
+          <w:numId w:val="26"/>
+        </w:numPr>
+        <w:spacing w:after="0"/>
+        <w:rPr>
+          <w:rFonts w:ascii="Consolas" w:hAnsi="Consolas" w:cs="Consolas"/>
+          <w:sz w:val="20"/>
+          <w:szCs w:val="20"/>
+        </w:rPr>
+      </w:pPr>
+      <w:r>
+        <w:rPr>
+          <w:rFonts w:ascii="Consolas" w:hAnsi="Consolas" w:cs="Consolas"/>
+          <w:color w:val="000000"/>
+          <w:sz w:val="20"/>
+          <w:szCs w:val="20"/>
+        </w:rPr>
+        <w:t>spring.application.name=</w:t>
+      </w:r>
+      <w:r>
+        <w:rPr>
+          <w:rFonts w:ascii="Consolas" w:hAnsi="Consolas" w:cs="Consolas"/>
+          <w:color w:val="2AA198"/>
+          <w:sz w:val="20"/>
+          <w:szCs w:val="20"/>
+        </w:rPr>
+        <w:t>Toll Processor</w:t>
+      </w:r>
+    </w:p>
+    <w:p>
+      <w:pPr>
+        <w:pStyle w:val="ListParagraph"/>
+        <w:numPr>
+          <w:ilvl w:val="2"/>
+          <w:numId w:val="26"/>
+        </w:numPr>
+        <w:spacing w:after="0"/>
+      </w:pPr>
+      <w:r>
+        <w:rPr>
+          <w:rFonts w:ascii="Consolas" w:hAnsi="Consolas" w:cs="Consolas"/>
+          <w:color w:val="000000"/>
+          <w:sz w:val="20"/>
+          <w:szCs w:val="20"/>
+        </w:rPr>
+        <w:t>logging.level.org.springframework.cloud.task=</w:t>
+      </w:r>
+      <w:r>
+        <w:rPr>
+          <w:rFonts w:ascii="Consolas" w:hAnsi="Consolas" w:cs="Consolas"/>
+          <w:color w:val="2AA198"/>
+          <w:sz w:val="20"/>
+          <w:szCs w:val="20"/>
+        </w:rPr>
+        <w:t>DEBUG</w:t>
+      </w:r>
+    </w:p>
+    <w:p>
+      <w:pPr>
+        <w:pStyle w:val="ListParagraph"/>
+        <w:numPr>
+          <w:ilvl w:val="0"/>
+          <w:numId w:val="26"/>
+        </w:numPr>
+        <w:spacing w:after="0"/>
+      </w:pPr>
+      <w:r>
+        <w:t>Execute Task and observe results</w:t>
+      </w:r>
+    </w:p>
+    <w:p>
+      <w:pPr>
+        <w:spacing w:after="0"/>
+      </w:pPr>
+    </w:p>
+    <w:p>
+      <w:pPr>
+        <w:spacing w:after="0"/>
+      </w:pPr>
+    </w:p>
+    <w:p>
+      <w:pPr>
+        <w:spacing w:after="0"/>
+        <w:rPr>
+          <w:b/>
+          <w:bCs/>
+        </w:rPr>
+      </w:pPr>
+      <w:r>
+        <w:rPr>
+          <w:b/>
+          <w:bCs/>
+        </w:rPr>
+        <w:t>Storing Task Execution History</w:t>
+      </w:r>
+    </w:p>
+    <w:p>
+      <w:pPr>
+        <w:pStyle w:val="ListParagraph"/>
+        <w:numPr>
+          <w:ilvl w:val="0"/>
+          <w:numId w:val="27"/>
+        </w:numPr>
+        <w:spacing w:after="0"/>
+      </w:pPr>
+      <w:r>
+        <w:t>Multiple Task Result Storage Options</w:t>
+      </w:r>
+    </w:p>
+    <w:p>
+      <w:pPr>
+        <w:pStyle w:val="ListParagraph"/>
+        <w:numPr>
+          <w:ilvl w:val="1"/>
+          <w:numId w:val="27"/>
+        </w:numPr>
+        <w:spacing w:after="0"/>
+      </w:pPr>
+      <w:r>
+        <w:t>H</w:t>
+      </w:r>
+      <w:r>
+        <w:t>2 In-Memory Database</w:t>
+      </w:r>
+    </w:p>
+    <w:p>
+      <w:pPr>
+        <w:pStyle w:val="ListParagraph"/>
+        <w:numPr>
+          <w:ilvl w:val="1"/>
+          <w:numId w:val="27"/>
+        </w:numPr>
+        <w:spacing w:after="0"/>
+      </w:pPr>
+      <w:r>
+        <w:t>HSQLDB</w:t>
+      </w:r>
+    </w:p>
+    <w:p>
+      <w:pPr>
+        <w:pStyle w:val="ListParagraph"/>
+        <w:numPr>
+          <w:ilvl w:val="1"/>
+          <w:numId w:val="27"/>
+        </w:numPr>
+        <w:spacing w:after="0"/>
+      </w:pPr>
+      <w:r>
+        <w:t>MySQL</w:t>
+      </w:r>
+    </w:p>
+    <w:p>
+      <w:pPr>
+        <w:pStyle w:val="ListParagraph"/>
+        <w:numPr>
+          <w:ilvl w:val="1"/>
+          <w:numId w:val="27"/>
+        </w:numPr>
+        <w:spacing w:after="0"/>
+      </w:pPr>
+      <w:r>
+        <w:t>Oracle</w:t>
+      </w:r>
+    </w:p>
+    <w:p>
+      <w:pPr>
+        <w:pStyle w:val="ListParagraph"/>
+        <w:numPr>
+          <w:ilvl w:val="1"/>
+          <w:numId w:val="27"/>
+        </w:numPr>
+        <w:spacing w:after="0"/>
+      </w:pPr>
+      <w:r>
+        <w:t>PostgreSQL</w:t>
+      </w:r>
+    </w:p>
+    <w:p>
+      <w:pPr>
+        <w:pStyle w:val="ListParagraph"/>
+        <w:numPr>
+          <w:ilvl w:val="1"/>
+          <w:numId w:val="27"/>
+        </w:numPr>
+        <w:spacing w:after="0"/>
+      </w:pPr>
+      <w:r>
+        <w:t>SQL Server</w:t>
+      </w:r>
+    </w:p>
+    <w:p>
+      <w:pPr>
+        <w:spacing w:after="0"/>
+      </w:pPr>
+    </w:p>
+    <w:p>
+      <w:pPr>
+        <w:spacing w:after="0"/>
+        <w:jc w:val="center"/>
+      </w:pPr>
+      <w:r>
+        <w:drawing>
+          <wp:inline distT="0" distB="0" distL="0" distR="0" wp14:anchorId="44510C8C" wp14:editId="4D544CD8">
+            <wp:extent cx="3760470" cy="2250015"/>
+            <wp:effectExtent l="19050" t="19050" r="11430" b="17145"/>
+            <wp:docPr id="4" name="Picture 4"/>
+            <wp:cNvGraphicFramePr>
+              <a:graphicFrameLocks xmlns:a="http://schemas.openxmlformats.org/drawingml/2006/main" noChangeAspect="1"/>
+            </wp:cNvGraphicFramePr>
+            <a:graphic xmlns:a="http://schemas.openxmlformats.org/drawingml/2006/main">
+              <a:graphicData uri="http://schemas.openxmlformats.org/drawingml/2006/picture">
+                <pic:pic xmlns:pic="http://schemas.openxmlformats.org/drawingml/2006/picture">
+                  <pic:nvPicPr>
+                    <pic:cNvPr id="1" name=""/>
+                    <pic:cNvPicPr/>
+                  </pic:nvPicPr>
+                  <pic:blipFill>
+                    <a:blip r:embed="rId39"/>
+                    <a:stretch>
+                      <a:fillRect/>
+                    </a:stretch>
+                  </pic:blipFill>
+                  <pic:spPr>
+                    <a:xfrm>
+                      <a:off x="0" y="0"/>
+                      <a:ext cx="3770664" cy="2256115"/>
+                    </a:xfrm>
+                    <a:prstGeom prst="rect">
+                      <a:avLst/>
+                    </a:prstGeom>
+                    <a:ln>
+                      <a:solidFill>
+                        <a:schemeClr val="tx1"/>
+                      </a:solidFill>
+                    </a:ln>
+                  </pic:spPr>
+                </pic:pic>
+              </a:graphicData>
+            </a:graphic>
+          </wp:inline>
+        </w:drawing>
+      </w:r>
+    </w:p>
+    <w:p>
+      <w:pPr>
+        <w:spacing w:after="0"/>
+      </w:pPr>
+    </w:p>
+    <w:p>
+      <w:pPr>
+        <w:spacing w:after="0"/>
+      </w:pPr>
+    </w:p>
+    <w:p>
+      <w:pPr>
+        <w:spacing w:after="0"/>
+      </w:pPr>
+    </w:p>
+    <w:p>
+      <w:pPr>
+        <w:spacing w:after="0"/>
+      </w:pPr>
+    </w:p>
+    <w:p>
+      <w:pPr>
+        <w:spacing w:after="0"/>
+      </w:pPr>
+    </w:p>
+    <w:p>
+      <w:pPr>
+        <w:spacing w:after="0"/>
+      </w:pPr>
+    </w:p>
+    <w:p>
+      <w:pPr>
+        <w:spacing w:after="0"/>
+        <w:rPr>
+          <w:b/>
+          <w:bCs/>
+        </w:rPr>
+      </w:pPr>
+      <w:r>
+        <w:rPr>
+          <w:b/>
+          <w:bCs/>
+        </w:rPr>
+        <w:lastRenderedPageBreak/>
+        <w:t xml:space="preserve">DEMO: </w:t>
+      </w:r>
+      <w:r>
+        <w:rPr>
+          <w:b/>
+          <w:bCs/>
+        </w:rPr>
+        <w:t>Storing Task Execution History</w:t>
+      </w:r>
+    </w:p>
+    <w:p>
+      <w:pPr>
+        <w:pStyle w:val="ListParagraph"/>
+        <w:numPr>
+          <w:ilvl w:val="0"/>
+          <w:numId w:val="27"/>
+        </w:numPr>
+        <w:spacing w:after="0"/>
+      </w:pPr>
+      <w:r>
+        <w:t>Create MySQL database</w:t>
+      </w:r>
+    </w:p>
+    <w:p>
+      <w:pPr>
+        <w:pStyle w:val="ListParagraph"/>
+        <w:numPr>
+          <w:ilvl w:val="0"/>
+          <w:numId w:val="27"/>
+        </w:numPr>
+        <w:spacing w:after="0"/>
+      </w:pPr>
+      <w:r>
+        <w:t>Add MySQL dependencies in POM</w:t>
+      </w:r>
+    </w:p>
+    <w:p>
+      <w:pPr>
+        <w:pStyle w:val="ListParagraph"/>
+        <w:numPr>
+          <w:ilvl w:val="0"/>
+          <w:numId w:val="27"/>
+        </w:numPr>
+        <w:spacing w:after="0"/>
+      </w:pPr>
+      <w:r>
+        <w:t>Update application properties</w:t>
+      </w:r>
+    </w:p>
+    <w:p>
+      <w:pPr>
+        <w:pStyle w:val="ListParagraph"/>
+        <w:numPr>
+          <w:ilvl w:val="0"/>
+          <w:numId w:val="27"/>
+        </w:numPr>
+        <w:spacing w:after="0"/>
+      </w:pPr>
+      <w:r>
+        <w:t>Call Task and observe stored results</w:t>
+      </w:r>
+    </w:p>
+    <w:p>
+      <w:pPr>
+        <w:spacing w:after="0"/>
+      </w:pPr>
+    </w:p>
+    <w:p>
+      <w:pPr>
+        <w:spacing w:after="0"/>
+      </w:pPr>
+    </w:p>
+    <w:p>
+      <w:pPr>
+        <w:spacing w:after="0"/>
+      </w:pPr>
+    </w:p>
+    <w:p>
+      <w:pPr>
+        <w:spacing w:after="0"/>
+      </w:pPr>
+    </w:p>
+    <w:p>
+      <w:pPr>
+        <w:spacing w:after="0"/>
+      </w:pPr>
+    </w:p>
+    <w:p>
+      <w:pPr>
+        <w:spacing w:after="0"/>
+      </w:pPr>
+    </w:p>
+    <w:p>
+      <w:pPr>
+        <w:spacing w:after="0"/>
+      </w:pPr>
+    </w:p>
+    <w:p>
+      <w:pPr>
+        <w:spacing w:after="0"/>
+      </w:pPr>
+    </w:p>
+    <w:p>
+      <w:pPr>
+        <w:spacing w:after="0"/>
+      </w:pPr>
+    </w:p>
+    <w:p>
+      <w:pPr>
+        <w:spacing w:after="0"/>
+      </w:pPr>
+    </w:p>
+    <w:p>
+      <w:pPr>
+        <w:spacing w:after="0"/>
+      </w:pPr>
+    </w:p>
+    <w:p>
+      <w:pPr>
+        <w:spacing w:after="0"/>
+      </w:pPr>
+    </w:p>
+    <w:p>
+      <w:pPr>
+        <w:spacing w:after="0"/>
+      </w:pPr>
+    </w:p>
+    <w:p>
+      <w:pPr>
+        <w:spacing w:after="0"/>
+      </w:pPr>
+    </w:p>
+    <w:p>
+      <w:pPr>
+        <w:spacing w:after="0"/>
+      </w:pPr>
+    </w:p>
+    <w:p>
+      <w:pPr>
+        <w:spacing w:after="0"/>
+      </w:pPr>
+    </w:p>
+    <w:p>
+      <w:pPr>
+        <w:spacing w:after="0"/>
+      </w:pPr>
+    </w:p>
+    <w:p>
+      <w:pPr>
+        <w:spacing w:after="0"/>
+      </w:pPr>
+    </w:p>
+    <w:p>
+      <w:pPr>
+        <w:spacing w:after="0"/>
+      </w:pPr>
+    </w:p>
+    <w:p>
+      <w:pPr>
+        <w:spacing w:after="0"/>
+      </w:pPr>
+    </w:p>
+    <w:p>
+      <w:pPr>
+        <w:spacing w:after="0"/>
+      </w:pPr>
+    </w:p>
+    <w:p>
+      <w:pPr>
+        <w:spacing w:after="0"/>
+      </w:pPr>
+    </w:p>
+    <w:p>
+      <w:pPr>
+        <w:spacing w:after="0"/>
+      </w:pPr>
     </w:p>
     <w:p>
       <w:pPr>
@@ -6965,6 +8046,119 @@
     </w:lvl>
   </w:abstractNum>
   <w:abstractNum w:abstractNumId="1" w15:restartNumberingAfterBreak="0">
+    <w:nsid w:val="0CA7175A"/>
+    <w:multiLevelType w:val="hybridMultilevel"/>
+    <w:tmpl w:val="F7BEDAF8"/>
+    <w:lvl w:ilvl="0" w:tplc="04090001">
+      <w:start w:val="1"/>
+      <w:numFmt w:val="bullet"/>
+      <w:lvlText w:val=""/>
+      <w:lvlJc w:val="left"/>
+      <w:pPr>
+        <w:ind w:left="720" w:hanging="360"/>
+      </w:pPr>
+      <w:rPr>
+        <w:rFonts w:ascii="Symbol" w:hAnsi="Symbol" w:hint="default"/>
+      </w:rPr>
+    </w:lvl>
+    <w:lvl w:ilvl="1" w:tplc="04090003" w:tentative="1">
+      <w:start w:val="1"/>
+      <w:numFmt w:val="bullet"/>
+      <w:lvlText w:val="o"/>
+      <w:lvlJc w:val="left"/>
+      <w:pPr>
+        <w:ind w:left="1440" w:hanging="360"/>
+      </w:pPr>
+      <w:rPr>
+        <w:rFonts w:ascii="Courier New" w:hAnsi="Courier New" w:cs="Courier New" w:hint="default"/>
+      </w:rPr>
+    </w:lvl>
+    <w:lvl w:ilvl="2" w:tplc="04090005" w:tentative="1">
+      <w:start w:val="1"/>
+      <w:numFmt w:val="bullet"/>
+      <w:lvlText w:val=""/>
+      <w:lvlJc w:val="left"/>
+      <w:pPr>
+        <w:ind w:left="2160" w:hanging="360"/>
+      </w:pPr>
+      <w:rPr>
+        <w:rFonts w:ascii="Wingdings" w:hAnsi="Wingdings" w:hint="default"/>
+      </w:rPr>
+    </w:lvl>
+    <w:lvl w:ilvl="3" w:tplc="04090001" w:tentative="1">
+      <w:start w:val="1"/>
+      <w:numFmt w:val="bullet"/>
+      <w:lvlText w:val=""/>
+      <w:lvlJc w:val="left"/>
+      <w:pPr>
+        <w:ind w:left="2880" w:hanging="360"/>
+      </w:pPr>
+      <w:rPr>
+        <w:rFonts w:ascii="Symbol" w:hAnsi="Symbol" w:hint="default"/>
+      </w:rPr>
+    </w:lvl>
+    <w:lvl w:ilvl="4" w:tplc="04090003" w:tentative="1">
+      <w:start w:val="1"/>
+      <w:numFmt w:val="bullet"/>
+      <w:lvlText w:val="o"/>
+      <w:lvlJc w:val="left"/>
+      <w:pPr>
+        <w:ind w:left="3600" w:hanging="360"/>
+      </w:pPr>
+      <w:rPr>
+        <w:rFonts w:ascii="Courier New" w:hAnsi="Courier New" w:cs="Courier New" w:hint="default"/>
+      </w:rPr>
+    </w:lvl>
+    <w:lvl w:ilvl="5" w:tplc="04090005" w:tentative="1">
+      <w:start w:val="1"/>
+      <w:numFmt w:val="bullet"/>
+      <w:lvlText w:val=""/>
+      <w:lvlJc w:val="left"/>
+      <w:pPr>
+        <w:ind w:left="4320" w:hanging="360"/>
+      </w:pPr>
+      <w:rPr>
+        <w:rFonts w:ascii="Wingdings" w:hAnsi="Wingdings" w:hint="default"/>
+      </w:rPr>
+    </w:lvl>
+    <w:lvl w:ilvl="6" w:tplc="04090001" w:tentative="1">
+      <w:start w:val="1"/>
+      <w:numFmt w:val="bullet"/>
+      <w:lvlText w:val=""/>
+      <w:lvlJc w:val="left"/>
+      <w:pPr>
+        <w:ind w:left="5040" w:hanging="360"/>
+      </w:pPr>
+      <w:rPr>
+        <w:rFonts w:ascii="Symbol" w:hAnsi="Symbol" w:hint="default"/>
+      </w:rPr>
+    </w:lvl>
+    <w:lvl w:ilvl="7" w:tplc="04090003" w:tentative="1">
+      <w:start w:val="1"/>
+      <w:numFmt w:val="bullet"/>
+      <w:lvlText w:val="o"/>
+      <w:lvlJc w:val="left"/>
+      <w:pPr>
+        <w:ind w:left="5760" w:hanging="360"/>
+      </w:pPr>
+      <w:rPr>
+        <w:rFonts w:ascii="Courier New" w:hAnsi="Courier New" w:cs="Courier New" w:hint="default"/>
+      </w:rPr>
+    </w:lvl>
+    <w:lvl w:ilvl="8" w:tplc="04090005" w:tentative="1">
+      <w:start w:val="1"/>
+      <w:numFmt w:val="bullet"/>
+      <w:lvlText w:val=""/>
+      <w:lvlJc w:val="left"/>
+      <w:pPr>
+        <w:ind w:left="6480" w:hanging="360"/>
+      </w:pPr>
+      <w:rPr>
+        <w:rFonts w:ascii="Wingdings" w:hAnsi="Wingdings" w:hint="default"/>
+      </w:rPr>
+    </w:lvl>
+  </w:abstractNum>
+  <w:abstractNum w:abstractNumId="2" w15:restartNumberingAfterBreak="0">
     <w:nsid w:val="0D1C0E5E"/>
     <w:multiLevelType w:val="hybridMultilevel"/>
     <w:tmpl w:val="C35C5A90"/>
@@ -7077,7 +8271,7 @@
       </w:rPr>
     </w:lvl>
   </w:abstractNum>
-  <w:abstractNum w:abstractNumId="2" w15:restartNumberingAfterBreak="0">
+  <w:abstractNum w:abstractNumId="3" w15:restartNumberingAfterBreak="0">
     <w:nsid w:val="0EC420AB"/>
     <w:multiLevelType w:val="hybridMultilevel"/>
     <w:tmpl w:val="37F04D16"/>
@@ -7190,7 +8384,120 @@
       </w:rPr>
     </w:lvl>
   </w:abstractNum>
-  <w:abstractNum w:abstractNumId="3" w15:restartNumberingAfterBreak="0">
+  <w:abstractNum w:abstractNumId="4" w15:restartNumberingAfterBreak="0">
+    <w:nsid w:val="0EDC36B6"/>
+    <w:multiLevelType w:val="hybridMultilevel"/>
+    <w:tmpl w:val="470C2F66"/>
+    <w:lvl w:ilvl="0" w:tplc="04090001">
+      <w:start w:val="1"/>
+      <w:numFmt w:val="bullet"/>
+      <w:lvlText w:val=""/>
+      <w:lvlJc w:val="left"/>
+      <w:pPr>
+        <w:ind w:left="720" w:hanging="360"/>
+      </w:pPr>
+      <w:rPr>
+        <w:rFonts w:ascii="Symbol" w:hAnsi="Symbol" w:hint="default"/>
+      </w:rPr>
+    </w:lvl>
+    <w:lvl w:ilvl="1" w:tplc="04090003">
+      <w:start w:val="1"/>
+      <w:numFmt w:val="bullet"/>
+      <w:lvlText w:val="o"/>
+      <w:lvlJc w:val="left"/>
+      <w:pPr>
+        <w:ind w:left="1440" w:hanging="360"/>
+      </w:pPr>
+      <w:rPr>
+        <w:rFonts w:ascii="Courier New" w:hAnsi="Courier New" w:cs="Courier New" w:hint="default"/>
+      </w:rPr>
+    </w:lvl>
+    <w:lvl w:ilvl="2" w:tplc="04090005" w:tentative="1">
+      <w:start w:val="1"/>
+      <w:numFmt w:val="bullet"/>
+      <w:lvlText w:val=""/>
+      <w:lvlJc w:val="left"/>
+      <w:pPr>
+        <w:ind w:left="2160" w:hanging="360"/>
+      </w:pPr>
+      <w:rPr>
+        <w:rFonts w:ascii="Wingdings" w:hAnsi="Wingdings" w:hint="default"/>
+      </w:rPr>
+    </w:lvl>
+    <w:lvl w:ilvl="3" w:tplc="04090001" w:tentative="1">
+      <w:start w:val="1"/>
+      <w:numFmt w:val="bullet"/>
+      <w:lvlText w:val=""/>
+      <w:lvlJc w:val="left"/>
+      <w:pPr>
+        <w:ind w:left="2880" w:hanging="360"/>
+      </w:pPr>
+      <w:rPr>
+        <w:rFonts w:ascii="Symbol" w:hAnsi="Symbol" w:hint="default"/>
+      </w:rPr>
+    </w:lvl>
+    <w:lvl w:ilvl="4" w:tplc="04090003" w:tentative="1">
+      <w:start w:val="1"/>
+      <w:numFmt w:val="bullet"/>
+      <w:lvlText w:val="o"/>
+      <w:lvlJc w:val="left"/>
+      <w:pPr>
+        <w:ind w:left="3600" w:hanging="360"/>
+      </w:pPr>
+      <w:rPr>
+        <w:rFonts w:ascii="Courier New" w:hAnsi="Courier New" w:cs="Courier New" w:hint="default"/>
+      </w:rPr>
+    </w:lvl>
+    <w:lvl w:ilvl="5" w:tplc="04090005" w:tentative="1">
+      <w:start w:val="1"/>
+      <w:numFmt w:val="bullet"/>
+      <w:lvlText w:val=""/>
+      <w:lvlJc w:val="left"/>
+      <w:pPr>
+        <w:ind w:left="4320" w:hanging="360"/>
+      </w:pPr>
+      <w:rPr>
+        <w:rFonts w:ascii="Wingdings" w:hAnsi="Wingdings" w:hint="default"/>
+      </w:rPr>
+    </w:lvl>
+    <w:lvl w:ilvl="6" w:tplc="04090001" w:tentative="1">
+      <w:start w:val="1"/>
+      <w:numFmt w:val="bullet"/>
+      <w:lvlText w:val=""/>
+      <w:lvlJc w:val="left"/>
+      <w:pPr>
+        <w:ind w:left="5040" w:hanging="360"/>
+      </w:pPr>
+      <w:rPr>
+        <w:rFonts w:ascii="Symbol" w:hAnsi="Symbol" w:hint="default"/>
+      </w:rPr>
+    </w:lvl>
+    <w:lvl w:ilvl="7" w:tplc="04090003" w:tentative="1">
+      <w:start w:val="1"/>
+      <w:numFmt w:val="bullet"/>
+      <w:lvlText w:val="o"/>
+      <w:lvlJc w:val="left"/>
+      <w:pPr>
+        <w:ind w:left="5760" w:hanging="360"/>
+      </w:pPr>
+      <w:rPr>
+        <w:rFonts w:ascii="Courier New" w:hAnsi="Courier New" w:cs="Courier New" w:hint="default"/>
+      </w:rPr>
+    </w:lvl>
+    <w:lvl w:ilvl="8" w:tplc="04090005" w:tentative="1">
+      <w:start w:val="1"/>
+      <w:numFmt w:val="bullet"/>
+      <w:lvlText w:val=""/>
+      <w:lvlJc w:val="left"/>
+      <w:pPr>
+        <w:ind w:left="6480" w:hanging="360"/>
+      </w:pPr>
+      <w:rPr>
+        <w:rFonts w:ascii="Wingdings" w:hAnsi="Wingdings" w:hint="default"/>
+      </w:rPr>
+    </w:lvl>
+  </w:abstractNum>
+  <w:abstractNum w:abstractNumId="5" w15:restartNumberingAfterBreak="0">
     <w:nsid w:val="123F1BBB"/>
     <w:multiLevelType w:val="hybridMultilevel"/>
     <w:tmpl w:val="1E7E2878"/>
@@ -7303,7 +8610,7 @@
       </w:rPr>
     </w:lvl>
   </w:abstractNum>
-  <w:abstractNum w:abstractNumId="4" w15:restartNumberingAfterBreak="0">
+  <w:abstractNum w:abstractNumId="6" w15:restartNumberingAfterBreak="0">
     <w:nsid w:val="12951821"/>
     <w:multiLevelType w:val="hybridMultilevel"/>
     <w:tmpl w:val="A80A22A6"/>
@@ -7416,7 +8723,120 @@
       </w:rPr>
     </w:lvl>
   </w:abstractNum>
-  <w:abstractNum w:abstractNumId="5" w15:restartNumberingAfterBreak="0">
+  <w:abstractNum w:abstractNumId="7" w15:restartNumberingAfterBreak="0">
+    <w:nsid w:val="18B3437E"/>
+    <w:multiLevelType w:val="hybridMultilevel"/>
+    <w:tmpl w:val="D990F558"/>
+    <w:lvl w:ilvl="0" w:tplc="04090001">
+      <w:start w:val="1"/>
+      <w:numFmt w:val="bullet"/>
+      <w:lvlText w:val=""/>
+      <w:lvlJc w:val="left"/>
+      <w:pPr>
+        <w:ind w:left="720" w:hanging="360"/>
+      </w:pPr>
+      <w:rPr>
+        <w:rFonts w:ascii="Symbol" w:hAnsi="Symbol" w:hint="default"/>
+      </w:rPr>
+    </w:lvl>
+    <w:lvl w:ilvl="1" w:tplc="04090003">
+      <w:start w:val="1"/>
+      <w:numFmt w:val="bullet"/>
+      <w:lvlText w:val="o"/>
+      <w:lvlJc w:val="left"/>
+      <w:pPr>
+        <w:ind w:left="1440" w:hanging="360"/>
+      </w:pPr>
+      <w:rPr>
+        <w:rFonts w:ascii="Courier New" w:hAnsi="Courier New" w:cs="Courier New" w:hint="default"/>
+      </w:rPr>
+    </w:lvl>
+    <w:lvl w:ilvl="2" w:tplc="04090005">
+      <w:start w:val="1"/>
+      <w:numFmt w:val="bullet"/>
+      <w:lvlText w:val=""/>
+      <w:lvlJc w:val="left"/>
+      <w:pPr>
+        <w:ind w:left="2160" w:hanging="360"/>
+      </w:pPr>
+      <w:rPr>
+        <w:rFonts w:ascii="Wingdings" w:hAnsi="Wingdings" w:hint="default"/>
+      </w:rPr>
+    </w:lvl>
+    <w:lvl w:ilvl="3" w:tplc="04090001" w:tentative="1">
+      <w:start w:val="1"/>
+      <w:numFmt w:val="bullet"/>
+      <w:lvlText w:val=""/>
+      <w:lvlJc w:val="left"/>
+      <w:pPr>
+        <w:ind w:left="2880" w:hanging="360"/>
+      </w:pPr>
+      <w:rPr>
+        <w:rFonts w:ascii="Symbol" w:hAnsi="Symbol" w:hint="default"/>
+      </w:rPr>
+    </w:lvl>
+    <w:lvl w:ilvl="4" w:tplc="04090003" w:tentative="1">
+      <w:start w:val="1"/>
+      <w:numFmt w:val="bullet"/>
+      <w:lvlText w:val="o"/>
+      <w:lvlJc w:val="left"/>
+      <w:pPr>
+        <w:ind w:left="3600" w:hanging="360"/>
+      </w:pPr>
+      <w:rPr>
+        <w:rFonts w:ascii="Courier New" w:hAnsi="Courier New" w:cs="Courier New" w:hint="default"/>
+      </w:rPr>
+    </w:lvl>
+    <w:lvl w:ilvl="5" w:tplc="04090005" w:tentative="1">
+      <w:start w:val="1"/>
+      <w:numFmt w:val="bullet"/>
+      <w:lvlText w:val=""/>
+      <w:lvlJc w:val="left"/>
+      <w:pPr>
+        <w:ind w:left="4320" w:hanging="360"/>
+      </w:pPr>
+      <w:rPr>
+        <w:rFonts w:ascii="Wingdings" w:hAnsi="Wingdings" w:hint="default"/>
+      </w:rPr>
+    </w:lvl>
+    <w:lvl w:ilvl="6" w:tplc="04090001" w:tentative="1">
+      <w:start w:val="1"/>
+      <w:numFmt w:val="bullet"/>
+      <w:lvlText w:val=""/>
+      <w:lvlJc w:val="left"/>
+      <w:pPr>
+        <w:ind w:left="5040" w:hanging="360"/>
+      </w:pPr>
+      <w:rPr>
+        <w:rFonts w:ascii="Symbol" w:hAnsi="Symbol" w:hint="default"/>
+      </w:rPr>
+    </w:lvl>
+    <w:lvl w:ilvl="7" w:tplc="04090003" w:tentative="1">
+      <w:start w:val="1"/>
+      <w:numFmt w:val="bullet"/>
+      <w:lvlText w:val="o"/>
+      <w:lvlJc w:val="left"/>
+      <w:pPr>
+        <w:ind w:left="5760" w:hanging="360"/>
+      </w:pPr>
+      <w:rPr>
+        <w:rFonts w:ascii="Courier New" w:hAnsi="Courier New" w:cs="Courier New" w:hint="default"/>
+      </w:rPr>
+    </w:lvl>
+    <w:lvl w:ilvl="8" w:tplc="04090005" w:tentative="1">
+      <w:start w:val="1"/>
+      <w:numFmt w:val="bullet"/>
+      <w:lvlText w:val=""/>
+      <w:lvlJc w:val="left"/>
+      <w:pPr>
+        <w:ind w:left="6480" w:hanging="360"/>
+      </w:pPr>
+      <w:rPr>
+        <w:rFonts w:ascii="Wingdings" w:hAnsi="Wingdings" w:hint="default"/>
+      </w:rPr>
+    </w:lvl>
+  </w:abstractNum>
+  <w:abstractNum w:abstractNumId="8" w15:restartNumberingAfterBreak="0">
     <w:nsid w:val="1D630728"/>
     <w:multiLevelType w:val="hybridMultilevel"/>
     <w:tmpl w:val="5FE2F570"/>
@@ -7529,7 +8949,7 @@
       </w:rPr>
     </w:lvl>
   </w:abstractNum>
-  <w:abstractNum w:abstractNumId="6" w15:restartNumberingAfterBreak="0">
+  <w:abstractNum w:abstractNumId="9" w15:restartNumberingAfterBreak="0">
     <w:nsid w:val="1F0E12D0"/>
     <w:multiLevelType w:val="hybridMultilevel"/>
     <w:tmpl w:val="07EAD658"/>
@@ -7642,7 +9062,7 @@
       </w:rPr>
     </w:lvl>
   </w:abstractNum>
-  <w:abstractNum w:abstractNumId="7" w15:restartNumberingAfterBreak="0">
+  <w:abstractNum w:abstractNumId="10" w15:restartNumberingAfterBreak="0">
     <w:nsid w:val="25E63347"/>
     <w:multiLevelType w:val="hybridMultilevel"/>
     <w:tmpl w:val="C91A5EA4"/>
@@ -7755,7 +9175,7 @@
       </w:rPr>
     </w:lvl>
   </w:abstractNum>
-  <w:abstractNum w:abstractNumId="8" w15:restartNumberingAfterBreak="0">
+  <w:abstractNum w:abstractNumId="11" w15:restartNumberingAfterBreak="0">
     <w:nsid w:val="27034CE1"/>
     <w:multiLevelType w:val="hybridMultilevel"/>
     <w:tmpl w:val="2A4AB9C6"/>
@@ -7868,7 +9288,7 @@
       </w:rPr>
     </w:lvl>
   </w:abstractNum>
-  <w:abstractNum w:abstractNumId="9" w15:restartNumberingAfterBreak="0">
+  <w:abstractNum w:abstractNumId="12" w15:restartNumberingAfterBreak="0">
     <w:nsid w:val="2B5355CD"/>
     <w:multiLevelType w:val="hybridMultilevel"/>
     <w:tmpl w:val="F32EEAD6"/>
@@ -7981,7 +9401,7 @@
       </w:rPr>
     </w:lvl>
   </w:abstractNum>
-  <w:abstractNum w:abstractNumId="10" w15:restartNumberingAfterBreak="0">
+  <w:abstractNum w:abstractNumId="13" w15:restartNumberingAfterBreak="0">
     <w:nsid w:val="2BDB2B56"/>
     <w:multiLevelType w:val="hybridMultilevel"/>
     <w:tmpl w:val="78F4C288"/>
@@ -8094,7 +9514,120 @@
       </w:rPr>
     </w:lvl>
   </w:abstractNum>
-  <w:abstractNum w:abstractNumId="11" w15:restartNumberingAfterBreak="0">
+  <w:abstractNum w:abstractNumId="14" w15:restartNumberingAfterBreak="0">
+    <w:nsid w:val="2F620D21"/>
+    <w:multiLevelType w:val="hybridMultilevel"/>
+    <w:tmpl w:val="C7105A46"/>
+    <w:lvl w:ilvl="0" w:tplc="04090001">
+      <w:start w:val="1"/>
+      <w:numFmt w:val="bullet"/>
+      <w:lvlText w:val=""/>
+      <w:lvlJc w:val="left"/>
+      <w:pPr>
+        <w:ind w:left="720" w:hanging="360"/>
+      </w:pPr>
+      <w:rPr>
+        <w:rFonts w:ascii="Symbol" w:hAnsi="Symbol" w:hint="default"/>
+      </w:rPr>
+    </w:lvl>
+    <w:lvl w:ilvl="1" w:tplc="04090003" w:tentative="1">
+      <w:start w:val="1"/>
+      <w:numFmt w:val="bullet"/>
+      <w:lvlText w:val="o"/>
+      <w:lvlJc w:val="left"/>
+      <w:pPr>
+        <w:ind w:left="1440" w:hanging="360"/>
+      </w:pPr>
+      <w:rPr>
+        <w:rFonts w:ascii="Courier New" w:hAnsi="Courier New" w:cs="Courier New" w:hint="default"/>
+      </w:rPr>
+    </w:lvl>
+    <w:lvl w:ilvl="2" w:tplc="04090005" w:tentative="1">
+      <w:start w:val="1"/>
+      <w:numFmt w:val="bullet"/>
+      <w:lvlText w:val=""/>
+      <w:lvlJc w:val="left"/>
+      <w:pPr>
+        <w:ind w:left="2160" w:hanging="360"/>
+      </w:pPr>
+      <w:rPr>
+        <w:rFonts w:ascii="Wingdings" w:hAnsi="Wingdings" w:hint="default"/>
+      </w:rPr>
+    </w:lvl>
+    <w:lvl w:ilvl="3" w:tplc="04090001" w:tentative="1">
+      <w:start w:val="1"/>
+      <w:numFmt w:val="bullet"/>
+      <w:lvlText w:val=""/>
+      <w:lvlJc w:val="left"/>
+      <w:pPr>
+        <w:ind w:left="2880" w:hanging="360"/>
+      </w:pPr>
+      <w:rPr>
+        <w:rFonts w:ascii="Symbol" w:hAnsi="Symbol" w:hint="default"/>
+      </w:rPr>
+    </w:lvl>
+    <w:lvl w:ilvl="4" w:tplc="04090003" w:tentative="1">
+      <w:start w:val="1"/>
+      <w:numFmt w:val="bullet"/>
+      <w:lvlText w:val="o"/>
+      <w:lvlJc w:val="left"/>
+      <w:pPr>
+        <w:ind w:left="3600" w:hanging="360"/>
+      </w:pPr>
+      <w:rPr>
+        <w:rFonts w:ascii="Courier New" w:hAnsi="Courier New" w:cs="Courier New" w:hint="default"/>
+      </w:rPr>
+    </w:lvl>
+    <w:lvl w:ilvl="5" w:tplc="04090005" w:tentative="1">
+      <w:start w:val="1"/>
+      <w:numFmt w:val="bullet"/>
+      <w:lvlText w:val=""/>
+      <w:lvlJc w:val="left"/>
+      <w:pPr>
+        <w:ind w:left="4320" w:hanging="360"/>
+      </w:pPr>
+      <w:rPr>
+        <w:rFonts w:ascii="Wingdings" w:hAnsi="Wingdings" w:hint="default"/>
+      </w:rPr>
+    </w:lvl>
+    <w:lvl w:ilvl="6" w:tplc="04090001" w:tentative="1">
+      <w:start w:val="1"/>
+      <w:numFmt w:val="bullet"/>
+      <w:lvlText w:val=""/>
+      <w:lvlJc w:val="left"/>
+      <w:pPr>
+        <w:ind w:left="5040" w:hanging="360"/>
+      </w:pPr>
+      <w:rPr>
+        <w:rFonts w:ascii="Symbol" w:hAnsi="Symbol" w:hint="default"/>
+      </w:rPr>
+    </w:lvl>
+    <w:lvl w:ilvl="7" w:tplc="04090003" w:tentative="1">
+      <w:start w:val="1"/>
+      <w:numFmt w:val="bullet"/>
+      <w:lvlText w:val="o"/>
+      <w:lvlJc w:val="left"/>
+      <w:pPr>
+        <w:ind w:left="5760" w:hanging="360"/>
+      </w:pPr>
+      <w:rPr>
+        <w:rFonts w:ascii="Courier New" w:hAnsi="Courier New" w:cs="Courier New" w:hint="default"/>
+      </w:rPr>
+    </w:lvl>
+    <w:lvl w:ilvl="8" w:tplc="04090005" w:tentative="1">
+      <w:start w:val="1"/>
+      <w:numFmt w:val="bullet"/>
+      <w:lvlText w:val=""/>
+      <w:lvlJc w:val="left"/>
+      <w:pPr>
+        <w:ind w:left="6480" w:hanging="360"/>
+      </w:pPr>
+      <w:rPr>
+        <w:rFonts w:ascii="Wingdings" w:hAnsi="Wingdings" w:hint="default"/>
+      </w:rPr>
+    </w:lvl>
+  </w:abstractNum>
+  <w:abstractNum w:abstractNumId="15" w15:restartNumberingAfterBreak="0">
     <w:nsid w:val="379A5983"/>
     <w:multiLevelType w:val="hybridMultilevel"/>
     <w:tmpl w:val="F29CF81C"/>
@@ -8207,7 +9740,7 @@
       </w:rPr>
     </w:lvl>
   </w:abstractNum>
-  <w:abstractNum w:abstractNumId="12" w15:restartNumberingAfterBreak="0">
+  <w:abstractNum w:abstractNumId="16" w15:restartNumberingAfterBreak="0">
     <w:nsid w:val="37F44F96"/>
     <w:multiLevelType w:val="hybridMultilevel"/>
     <w:tmpl w:val="D448668C"/>
@@ -8320,7 +9853,120 @@
       </w:rPr>
     </w:lvl>
   </w:abstractNum>
-  <w:abstractNum w:abstractNumId="13" w15:restartNumberingAfterBreak="0">
+  <w:abstractNum w:abstractNumId="17" w15:restartNumberingAfterBreak="0">
+    <w:nsid w:val="387064A8"/>
+    <w:multiLevelType w:val="hybridMultilevel"/>
+    <w:tmpl w:val="8F787FD0"/>
+    <w:lvl w:ilvl="0" w:tplc="04090001">
+      <w:start w:val="1"/>
+      <w:numFmt w:val="bullet"/>
+      <w:lvlText w:val=""/>
+      <w:lvlJc w:val="left"/>
+      <w:pPr>
+        <w:ind w:left="720" w:hanging="360"/>
+      </w:pPr>
+      <w:rPr>
+        <w:rFonts w:ascii="Symbol" w:hAnsi="Symbol" w:hint="default"/>
+      </w:rPr>
+    </w:lvl>
+    <w:lvl w:ilvl="1" w:tplc="04090003" w:tentative="1">
+      <w:start w:val="1"/>
+      <w:numFmt w:val="bullet"/>
+      <w:lvlText w:val="o"/>
+      <w:lvlJc w:val="left"/>
+      <w:pPr>
+        <w:ind w:left="1440" w:hanging="360"/>
+      </w:pPr>
+      <w:rPr>
+        <w:rFonts w:ascii="Courier New" w:hAnsi="Courier New" w:cs="Courier New" w:hint="default"/>
+      </w:rPr>
+    </w:lvl>
+    <w:lvl w:ilvl="2" w:tplc="04090005" w:tentative="1">
+      <w:start w:val="1"/>
+      <w:numFmt w:val="bullet"/>
+      <w:lvlText w:val=""/>
+      <w:lvlJc w:val="left"/>
+      <w:pPr>
+        <w:ind w:left="2160" w:hanging="360"/>
+      </w:pPr>
+      <w:rPr>
+        <w:rFonts w:ascii="Wingdings" w:hAnsi="Wingdings" w:hint="default"/>
+      </w:rPr>
+    </w:lvl>
+    <w:lvl w:ilvl="3" w:tplc="04090001" w:tentative="1">
+      <w:start w:val="1"/>
+      <w:numFmt w:val="bullet"/>
+      <w:lvlText w:val=""/>
+      <w:lvlJc w:val="left"/>
+      <w:pPr>
+        <w:ind w:left="2880" w:hanging="360"/>
+      </w:pPr>
+      <w:rPr>
+        <w:rFonts w:ascii="Symbol" w:hAnsi="Symbol" w:hint="default"/>
+      </w:rPr>
+    </w:lvl>
+    <w:lvl w:ilvl="4" w:tplc="04090003" w:tentative="1">
+      <w:start w:val="1"/>
+      <w:numFmt w:val="bullet"/>
+      <w:lvlText w:val="o"/>
+      <w:lvlJc w:val="left"/>
+      <w:pPr>
+        <w:ind w:left="3600" w:hanging="360"/>
+      </w:pPr>
+      <w:rPr>
+        <w:rFonts w:ascii="Courier New" w:hAnsi="Courier New" w:cs="Courier New" w:hint="default"/>
+      </w:rPr>
+    </w:lvl>
+    <w:lvl w:ilvl="5" w:tplc="04090005" w:tentative="1">
+      <w:start w:val="1"/>
+      <w:numFmt w:val="bullet"/>
+      <w:lvlText w:val=""/>
+      <w:lvlJc w:val="left"/>
+      <w:pPr>
+        <w:ind w:left="4320" w:hanging="360"/>
+      </w:pPr>
+      <w:rPr>
+        <w:rFonts w:ascii="Wingdings" w:hAnsi="Wingdings" w:hint="default"/>
+      </w:rPr>
+    </w:lvl>
+    <w:lvl w:ilvl="6" w:tplc="04090001" w:tentative="1">
+      <w:start w:val="1"/>
+      <w:numFmt w:val="bullet"/>
+      <w:lvlText w:val=""/>
+      <w:lvlJc w:val="left"/>
+      <w:pPr>
+        <w:ind w:left="5040" w:hanging="360"/>
+      </w:pPr>
+      <w:rPr>
+        <w:rFonts w:ascii="Symbol" w:hAnsi="Symbol" w:hint="default"/>
+      </w:rPr>
+    </w:lvl>
+    <w:lvl w:ilvl="7" w:tplc="04090003" w:tentative="1">
+      <w:start w:val="1"/>
+      <w:numFmt w:val="bullet"/>
+      <w:lvlText w:val="o"/>
+      <w:lvlJc w:val="left"/>
+      <w:pPr>
+        <w:ind w:left="5760" w:hanging="360"/>
+      </w:pPr>
+      <w:rPr>
+        <w:rFonts w:ascii="Courier New" w:hAnsi="Courier New" w:cs="Courier New" w:hint="default"/>
+      </w:rPr>
+    </w:lvl>
+    <w:lvl w:ilvl="8" w:tplc="04090005" w:tentative="1">
+      <w:start w:val="1"/>
+      <w:numFmt w:val="bullet"/>
+      <w:lvlText w:val=""/>
+      <w:lvlJc w:val="left"/>
+      <w:pPr>
+        <w:ind w:left="6480" w:hanging="360"/>
+      </w:pPr>
+      <w:rPr>
+        <w:rFonts w:ascii="Wingdings" w:hAnsi="Wingdings" w:hint="default"/>
+      </w:rPr>
+    </w:lvl>
+  </w:abstractNum>
+  <w:abstractNum w:abstractNumId="18" w15:restartNumberingAfterBreak="0">
     <w:nsid w:val="45E6529B"/>
     <w:multiLevelType w:val="hybridMultilevel"/>
     <w:tmpl w:val="B6D6D7C4"/>
@@ -8433,7 +10079,7 @@
       </w:rPr>
     </w:lvl>
   </w:abstractNum>
-  <w:abstractNum w:abstractNumId="14" w15:restartNumberingAfterBreak="0">
+  <w:abstractNum w:abstractNumId="19" w15:restartNumberingAfterBreak="0">
     <w:nsid w:val="57BC0414"/>
     <w:multiLevelType w:val="hybridMultilevel"/>
     <w:tmpl w:val="61069144"/>
@@ -8546,7 +10192,120 @@
       </w:rPr>
     </w:lvl>
   </w:abstractNum>
-  <w:abstractNum w:abstractNumId="15" w15:restartNumberingAfterBreak="0">
+  <w:abstractNum w:abstractNumId="20" w15:restartNumberingAfterBreak="0">
+    <w:nsid w:val="5EDA1EB8"/>
+    <w:multiLevelType w:val="hybridMultilevel"/>
+    <w:tmpl w:val="56E4C2D0"/>
+    <w:lvl w:ilvl="0" w:tplc="04090001">
+      <w:start w:val="1"/>
+      <w:numFmt w:val="bullet"/>
+      <w:lvlText w:val=""/>
+      <w:lvlJc w:val="left"/>
+      <w:pPr>
+        <w:ind w:left="720" w:hanging="360"/>
+      </w:pPr>
+      <w:rPr>
+        <w:rFonts w:ascii="Symbol" w:hAnsi="Symbol" w:hint="default"/>
+      </w:rPr>
+    </w:lvl>
+    <w:lvl w:ilvl="1" w:tplc="04090003">
+      <w:start w:val="1"/>
+      <w:numFmt w:val="bullet"/>
+      <w:lvlText w:val="o"/>
+      <w:lvlJc w:val="left"/>
+      <w:pPr>
+        <w:ind w:left="1440" w:hanging="360"/>
+      </w:pPr>
+      <w:rPr>
+        <w:rFonts w:ascii="Courier New" w:hAnsi="Courier New" w:cs="Courier New" w:hint="default"/>
+      </w:rPr>
+    </w:lvl>
+    <w:lvl w:ilvl="2" w:tplc="04090005" w:tentative="1">
+      <w:start w:val="1"/>
+      <w:numFmt w:val="bullet"/>
+      <w:lvlText w:val=""/>
+      <w:lvlJc w:val="left"/>
+      <w:pPr>
+        <w:ind w:left="2160" w:hanging="360"/>
+      </w:pPr>
+      <w:rPr>
+        <w:rFonts w:ascii="Wingdings" w:hAnsi="Wingdings" w:hint="default"/>
+      </w:rPr>
+    </w:lvl>
+    <w:lvl w:ilvl="3" w:tplc="04090001" w:tentative="1">
+      <w:start w:val="1"/>
+      <w:numFmt w:val="bullet"/>
+      <w:lvlText w:val=""/>
+      <w:lvlJc w:val="left"/>
+      <w:pPr>
+        <w:ind w:left="2880" w:hanging="360"/>
+      </w:pPr>
+      <w:rPr>
+        <w:rFonts w:ascii="Symbol" w:hAnsi="Symbol" w:hint="default"/>
+      </w:rPr>
+    </w:lvl>
+    <w:lvl w:ilvl="4" w:tplc="04090003" w:tentative="1">
+      <w:start w:val="1"/>
+      <w:numFmt w:val="bullet"/>
+      <w:lvlText w:val="o"/>
+      <w:lvlJc w:val="left"/>
+      <w:pPr>
+        <w:ind w:left="3600" w:hanging="360"/>
+      </w:pPr>
+      <w:rPr>
+        <w:rFonts w:ascii="Courier New" w:hAnsi="Courier New" w:cs="Courier New" w:hint="default"/>
+      </w:rPr>
+    </w:lvl>
+    <w:lvl w:ilvl="5" w:tplc="04090005" w:tentative="1">
+      <w:start w:val="1"/>
+      <w:numFmt w:val="bullet"/>
+      <w:lvlText w:val=""/>
+      <w:lvlJc w:val="left"/>
+      <w:pPr>
+        <w:ind w:left="4320" w:hanging="360"/>
+      </w:pPr>
+      <w:rPr>
+        <w:rFonts w:ascii="Wingdings" w:hAnsi="Wingdings" w:hint="default"/>
+      </w:rPr>
+    </w:lvl>
+    <w:lvl w:ilvl="6" w:tplc="04090001" w:tentative="1">
+      <w:start w:val="1"/>
+      <w:numFmt w:val="bullet"/>
+      <w:lvlText w:val=""/>
+      <w:lvlJc w:val="left"/>
+      <w:pPr>
+        <w:ind w:left="5040" w:hanging="360"/>
+      </w:pPr>
+      <w:rPr>
+        <w:rFonts w:ascii="Symbol" w:hAnsi="Symbol" w:hint="default"/>
+      </w:rPr>
+    </w:lvl>
+    <w:lvl w:ilvl="7" w:tplc="04090003" w:tentative="1">
+      <w:start w:val="1"/>
+      <w:numFmt w:val="bullet"/>
+      <w:lvlText w:val="o"/>
+      <w:lvlJc w:val="left"/>
+      <w:pPr>
+        <w:ind w:left="5760" w:hanging="360"/>
+      </w:pPr>
+      <w:rPr>
+        <w:rFonts w:ascii="Courier New" w:hAnsi="Courier New" w:cs="Courier New" w:hint="default"/>
+      </w:rPr>
+    </w:lvl>
+    <w:lvl w:ilvl="8" w:tplc="04090005" w:tentative="1">
+      <w:start w:val="1"/>
+      <w:numFmt w:val="bullet"/>
+      <w:lvlText w:val=""/>
+      <w:lvlJc w:val="left"/>
+      <w:pPr>
+        <w:ind w:left="6480" w:hanging="360"/>
+      </w:pPr>
+      <w:rPr>
+        <w:rFonts w:ascii="Wingdings" w:hAnsi="Wingdings" w:hint="default"/>
+      </w:rPr>
+    </w:lvl>
+  </w:abstractNum>
+  <w:abstractNum w:abstractNumId="21" w15:restartNumberingAfterBreak="0">
     <w:nsid w:val="5FF3358F"/>
     <w:multiLevelType w:val="hybridMultilevel"/>
     <w:tmpl w:val="0DC6CA90"/>
@@ -8659,7 +10418,233 @@
       </w:rPr>
     </w:lvl>
   </w:abstractNum>
-  <w:abstractNum w:abstractNumId="16" w15:restartNumberingAfterBreak="0">
+  <w:abstractNum w:abstractNumId="22" w15:restartNumberingAfterBreak="0">
+    <w:nsid w:val="675610E7"/>
+    <w:multiLevelType w:val="hybridMultilevel"/>
+    <w:tmpl w:val="43B49BA6"/>
+    <w:lvl w:ilvl="0" w:tplc="04090001">
+      <w:start w:val="1"/>
+      <w:numFmt w:val="bullet"/>
+      <w:lvlText w:val=""/>
+      <w:lvlJc w:val="left"/>
+      <w:pPr>
+        <w:ind w:left="720" w:hanging="360"/>
+      </w:pPr>
+      <w:rPr>
+        <w:rFonts w:ascii="Symbol" w:hAnsi="Symbol" w:hint="default"/>
+      </w:rPr>
+    </w:lvl>
+    <w:lvl w:ilvl="1" w:tplc="04090003" w:tentative="1">
+      <w:start w:val="1"/>
+      <w:numFmt w:val="bullet"/>
+      <w:lvlText w:val="o"/>
+      <w:lvlJc w:val="left"/>
+      <w:pPr>
+        <w:ind w:left="1440" w:hanging="360"/>
+      </w:pPr>
+      <w:rPr>
+        <w:rFonts w:ascii="Courier New" w:hAnsi="Courier New" w:cs="Courier New" w:hint="default"/>
+      </w:rPr>
+    </w:lvl>
+    <w:lvl w:ilvl="2" w:tplc="04090005" w:tentative="1">
+      <w:start w:val="1"/>
+      <w:numFmt w:val="bullet"/>
+      <w:lvlText w:val=""/>
+      <w:lvlJc w:val="left"/>
+      <w:pPr>
+        <w:ind w:left="2160" w:hanging="360"/>
+      </w:pPr>
+      <w:rPr>
+        <w:rFonts w:ascii="Wingdings" w:hAnsi="Wingdings" w:hint="default"/>
+      </w:rPr>
+    </w:lvl>
+    <w:lvl w:ilvl="3" w:tplc="04090001" w:tentative="1">
+      <w:start w:val="1"/>
+      <w:numFmt w:val="bullet"/>
+      <w:lvlText w:val=""/>
+      <w:lvlJc w:val="left"/>
+      <w:pPr>
+        <w:ind w:left="2880" w:hanging="360"/>
+      </w:pPr>
+      <w:rPr>
+        <w:rFonts w:ascii="Symbol" w:hAnsi="Symbol" w:hint="default"/>
+      </w:rPr>
+    </w:lvl>
+    <w:lvl w:ilvl="4" w:tplc="04090003" w:tentative="1">
+      <w:start w:val="1"/>
+      <w:numFmt w:val="bullet"/>
+      <w:lvlText w:val="o"/>
+      <w:lvlJc w:val="left"/>
+      <w:pPr>
+        <w:ind w:left="3600" w:hanging="360"/>
+      </w:pPr>
+      <w:rPr>
+        <w:rFonts w:ascii="Courier New" w:hAnsi="Courier New" w:cs="Courier New" w:hint="default"/>
+      </w:rPr>
+    </w:lvl>
+    <w:lvl w:ilvl="5" w:tplc="04090005" w:tentative="1">
+      <w:start w:val="1"/>
+      <w:numFmt w:val="bullet"/>
+      <w:lvlText w:val=""/>
+      <w:lvlJc w:val="left"/>
+      <w:pPr>
+        <w:ind w:left="4320" w:hanging="360"/>
+      </w:pPr>
+      <w:rPr>
+        <w:rFonts w:ascii="Wingdings" w:hAnsi="Wingdings" w:hint="default"/>
+      </w:rPr>
+    </w:lvl>
+    <w:lvl w:ilvl="6" w:tplc="04090001" w:tentative="1">
+      <w:start w:val="1"/>
+      <w:numFmt w:val="bullet"/>
+      <w:lvlText w:val=""/>
+      <w:lvlJc w:val="left"/>
+      <w:pPr>
+        <w:ind w:left="5040" w:hanging="360"/>
+      </w:pPr>
+      <w:rPr>
+        <w:rFonts w:ascii="Symbol" w:hAnsi="Symbol" w:hint="default"/>
+      </w:rPr>
+    </w:lvl>
+    <w:lvl w:ilvl="7" w:tplc="04090003" w:tentative="1">
+      <w:start w:val="1"/>
+      <w:numFmt w:val="bullet"/>
+      <w:lvlText w:val="o"/>
+      <w:lvlJc w:val="left"/>
+      <w:pPr>
+        <w:ind w:left="5760" w:hanging="360"/>
+      </w:pPr>
+      <w:rPr>
+        <w:rFonts w:ascii="Courier New" w:hAnsi="Courier New" w:cs="Courier New" w:hint="default"/>
+      </w:rPr>
+    </w:lvl>
+    <w:lvl w:ilvl="8" w:tplc="04090005" w:tentative="1">
+      <w:start w:val="1"/>
+      <w:numFmt w:val="bullet"/>
+      <w:lvlText w:val=""/>
+      <w:lvlJc w:val="left"/>
+      <w:pPr>
+        <w:ind w:left="6480" w:hanging="360"/>
+      </w:pPr>
+      <w:rPr>
+        <w:rFonts w:ascii="Wingdings" w:hAnsi="Wingdings" w:hint="default"/>
+      </w:rPr>
+    </w:lvl>
+  </w:abstractNum>
+  <w:abstractNum w:abstractNumId="23" w15:restartNumberingAfterBreak="0">
+    <w:nsid w:val="6AFE681F"/>
+    <w:multiLevelType w:val="hybridMultilevel"/>
+    <w:tmpl w:val="FE361BBA"/>
+    <w:lvl w:ilvl="0" w:tplc="04090001">
+      <w:start w:val="1"/>
+      <w:numFmt w:val="bullet"/>
+      <w:lvlText w:val=""/>
+      <w:lvlJc w:val="left"/>
+      <w:pPr>
+        <w:ind w:left="720" w:hanging="360"/>
+      </w:pPr>
+      <w:rPr>
+        <w:rFonts w:ascii="Symbol" w:hAnsi="Symbol" w:hint="default"/>
+      </w:rPr>
+    </w:lvl>
+    <w:lvl w:ilvl="1" w:tplc="04090003">
+      <w:start w:val="1"/>
+      <w:numFmt w:val="bullet"/>
+      <w:lvlText w:val="o"/>
+      <w:lvlJc w:val="left"/>
+      <w:pPr>
+        <w:ind w:left="1440" w:hanging="360"/>
+      </w:pPr>
+      <w:rPr>
+        <w:rFonts w:ascii="Courier New" w:hAnsi="Courier New" w:cs="Courier New" w:hint="default"/>
+      </w:rPr>
+    </w:lvl>
+    <w:lvl w:ilvl="2" w:tplc="04090005" w:tentative="1">
+      <w:start w:val="1"/>
+      <w:numFmt w:val="bullet"/>
+      <w:lvlText w:val=""/>
+      <w:lvlJc w:val="left"/>
+      <w:pPr>
+        <w:ind w:left="2160" w:hanging="360"/>
+      </w:pPr>
+      <w:rPr>
+        <w:rFonts w:ascii="Wingdings" w:hAnsi="Wingdings" w:hint="default"/>
+      </w:rPr>
+    </w:lvl>
+    <w:lvl w:ilvl="3" w:tplc="04090001" w:tentative="1">
+      <w:start w:val="1"/>
+      <w:numFmt w:val="bullet"/>
+      <w:lvlText w:val=""/>
+      <w:lvlJc w:val="left"/>
+      <w:pPr>
+        <w:ind w:left="2880" w:hanging="360"/>
+      </w:pPr>
+      <w:rPr>
+        <w:rFonts w:ascii="Symbol" w:hAnsi="Symbol" w:hint="default"/>
+      </w:rPr>
+    </w:lvl>
+    <w:lvl w:ilvl="4" w:tplc="04090003" w:tentative="1">
+      <w:start w:val="1"/>
+      <w:numFmt w:val="bullet"/>
+      <w:lvlText w:val="o"/>
+      <w:lvlJc w:val="left"/>
+      <w:pPr>
+        <w:ind w:left="3600" w:hanging="360"/>
+      </w:pPr>
+      <w:rPr>
+        <w:rFonts w:ascii="Courier New" w:hAnsi="Courier New" w:cs="Courier New" w:hint="default"/>
+      </w:rPr>
+    </w:lvl>
+    <w:lvl w:ilvl="5" w:tplc="04090005" w:tentative="1">
+      <w:start w:val="1"/>
+      <w:numFmt w:val="bullet"/>
+      <w:lvlText w:val=""/>
+      <w:lvlJc w:val="left"/>
+      <w:pPr>
+        <w:ind w:left="4320" w:hanging="360"/>
+      </w:pPr>
+      <w:rPr>
+        <w:rFonts w:ascii="Wingdings" w:hAnsi="Wingdings" w:hint="default"/>
+      </w:rPr>
+    </w:lvl>
+    <w:lvl w:ilvl="6" w:tplc="04090001" w:tentative="1">
+      <w:start w:val="1"/>
+      <w:numFmt w:val="bullet"/>
+      <w:lvlText w:val=""/>
+      <w:lvlJc w:val="left"/>
+      <w:pPr>
+        <w:ind w:left="5040" w:hanging="360"/>
+      </w:pPr>
+      <w:rPr>
+        <w:rFonts w:ascii="Symbol" w:hAnsi="Symbol" w:hint="default"/>
+      </w:rPr>
+    </w:lvl>
+    <w:lvl w:ilvl="7" w:tplc="04090003" w:tentative="1">
+      <w:start w:val="1"/>
+      <w:numFmt w:val="bullet"/>
+      <w:lvlText w:val="o"/>
+      <w:lvlJc w:val="left"/>
+      <w:pPr>
+        <w:ind w:left="5760" w:hanging="360"/>
+      </w:pPr>
+      <w:rPr>
+        <w:rFonts w:ascii="Courier New" w:hAnsi="Courier New" w:cs="Courier New" w:hint="default"/>
+      </w:rPr>
+    </w:lvl>
+    <w:lvl w:ilvl="8" w:tplc="04090005" w:tentative="1">
+      <w:start w:val="1"/>
+      <w:numFmt w:val="bullet"/>
+      <w:lvlText w:val=""/>
+      <w:lvlJc w:val="left"/>
+      <w:pPr>
+        <w:ind w:left="6480" w:hanging="360"/>
+      </w:pPr>
+      <w:rPr>
+        <w:rFonts w:ascii="Wingdings" w:hAnsi="Wingdings" w:hint="default"/>
+      </w:rPr>
+    </w:lvl>
+  </w:abstractNum>
+  <w:abstractNum w:abstractNumId="24" w15:restartNumberingAfterBreak="0">
     <w:nsid w:val="733A4AAF"/>
     <w:multiLevelType w:val="hybridMultilevel"/>
     <w:tmpl w:val="B6242F6C"/>
@@ -8772,7 +10757,7 @@
       </w:rPr>
     </w:lvl>
   </w:abstractNum>
-  <w:abstractNum w:abstractNumId="17" w15:restartNumberingAfterBreak="0">
+  <w:abstractNum w:abstractNumId="25" w15:restartNumberingAfterBreak="0">
     <w:nsid w:val="79352755"/>
     <w:multiLevelType w:val="hybridMultilevel"/>
     <w:tmpl w:val="ACD4C058"/>
@@ -8885,7 +10870,7 @@
       </w:rPr>
     </w:lvl>
   </w:abstractNum>
-  <w:abstractNum w:abstractNumId="18" w15:restartNumberingAfterBreak="0">
+  <w:abstractNum w:abstractNumId="26" w15:restartNumberingAfterBreak="0">
     <w:nsid w:val="7A1D061A"/>
     <w:multiLevelType w:val="hybridMultilevel"/>
     <w:tmpl w:val="AA8EAF4C"/>
@@ -8999,61 +10984,85 @@
     </w:lvl>
   </w:abstractNum>
   <w:num w:numId="1">
-    <w:abstractNumId w:val="4"/>
+    <w:abstractNumId w:val="6"/>
   </w:num>
   <w:num w:numId="2">
-    <w:abstractNumId w:val="10"/>
+    <w:abstractNumId w:val="13"/>
   </w:num>
   <w:num w:numId="3">
+    <w:abstractNumId w:val="3"/>
+  </w:num>
+  <w:num w:numId="4">
     <w:abstractNumId w:val="2"/>
   </w:num>
-  <w:num w:numId="4">
-    <w:abstractNumId w:val="1"/>
+  <w:num w:numId="5">
+    <w:abstractNumId w:val="12"/>
   </w:num>
-  <w:num w:numId="5">
+  <w:num w:numId="6">
+    <w:abstractNumId w:val="21"/>
+  </w:num>
+  <w:num w:numId="7">
+    <w:abstractNumId w:val="24"/>
+  </w:num>
+  <w:num w:numId="8">
+    <w:abstractNumId w:val="26"/>
+  </w:num>
+  <w:num w:numId="9">
+    <w:abstractNumId w:val="11"/>
+  </w:num>
+  <w:num w:numId="10">
+    <w:abstractNumId w:val="15"/>
+  </w:num>
+  <w:num w:numId="11">
     <w:abstractNumId w:val="9"/>
   </w:num>
-  <w:num w:numId="6">
-    <w:abstractNumId w:val="15"/>
-  </w:num>
-  <w:num w:numId="7">
-    <w:abstractNumId w:val="16"/>
-  </w:num>
-  <w:num w:numId="8">
-    <w:abstractNumId w:val="18"/>
-  </w:num>
-  <w:num w:numId="9">
-    <w:abstractNumId w:val="8"/>
-  </w:num>
-  <w:num w:numId="10">
-    <w:abstractNumId w:val="11"/>
-  </w:num>
-  <w:num w:numId="11">
-    <w:abstractNumId w:val="6"/>
-  </w:num>
   <w:num w:numId="12">
-    <w:abstractNumId w:val="17"/>
+    <w:abstractNumId w:val="25"/>
   </w:num>
   <w:num w:numId="13">
     <w:abstractNumId w:val="0"/>
   </w:num>
   <w:num w:numId="14">
+    <w:abstractNumId w:val="19"/>
+  </w:num>
+  <w:num w:numId="15">
+    <w:abstractNumId w:val="8"/>
+  </w:num>
+  <w:num w:numId="16">
+    <w:abstractNumId w:val="18"/>
+  </w:num>
+  <w:num w:numId="17">
+    <w:abstractNumId w:val="5"/>
+  </w:num>
+  <w:num w:numId="18">
+    <w:abstractNumId w:val="10"/>
+  </w:num>
+  <w:num w:numId="19">
+    <w:abstractNumId w:val="16"/>
+  </w:num>
+  <w:num w:numId="20">
     <w:abstractNumId w:val="14"/>
   </w:num>
-  <w:num w:numId="15">
-    <w:abstractNumId w:val="5"/>
+  <w:num w:numId="21">
+    <w:abstractNumId w:val="17"/>
   </w:num>
-  <w:num w:numId="16">
-    <w:abstractNumId w:val="13"/>
+  <w:num w:numId="22">
+    <w:abstractNumId w:val="22"/>
   </w:num>
-  <w:num w:numId="17">
-    <w:abstractNumId w:val="3"/>
+  <w:num w:numId="23">
+    <w:abstractNumId w:val="1"/>
   </w:num>
-  <w:num w:numId="18">
+  <w:num w:numId="24">
+    <w:abstractNumId w:val="4"/>
+  </w:num>
+  <w:num w:numId="25">
+    <w:abstractNumId w:val="20"/>
+  </w:num>
+  <w:num w:numId="26">
     <w:abstractNumId w:val="7"/>
   </w:num>
-  <w:num w:numId="19">
-    <w:abstractNumId w:val="12"/>
+  <w:num w:numId="27">
+    <w:abstractNumId w:val="23"/>
   </w:num>
 </w:numbering>
 </file>

</xml_diff>

<commit_message>
Added Spring Task Documents
</commit_message>
<xml_diff>
--- a/Microservices Spring Boot and Spring Cloud.docx
+++ b/Microservices Spring Boot and Spring Cloud.docx
@@ -6838,6 +6838,9 @@
         <w:jc w:val="center"/>
       </w:pPr>
       <w:r>
+        <w:rPr>
+          <w:noProof/>
+        </w:rPr>
         <w:drawing>
           <wp:inline distT="0" distB="0" distL="0" distR="0" wp14:anchorId="7458E54B" wp14:editId="3FD0E301">
             <wp:extent cx="4711755" cy="1798320"/>
@@ -7064,14 +7067,7 @@
           <w:b/>
           <w:bCs/>
         </w:rPr>
-        <w:t xml:space="preserve">DEMO: </w:t>
-      </w:r>
-      <w:r>
-        <w:rPr>
-          <w:b/>
-          <w:bCs/>
-        </w:rPr>
-        <w:t>Creating a Task</w:t>
+        <w:t>DEMO: Creating a Task</w:t>
       </w:r>
     </w:p>
     <w:p>
@@ -7427,6 +7423,9 @@
         <w:jc w:val="center"/>
       </w:pPr>
       <w:r>
+        <w:rPr>
+          <w:noProof/>
+        </w:rPr>
         <w:drawing>
           <wp:inline distT="0" distB="0" distL="0" distR="0" wp14:anchorId="44510C8C" wp14:editId="4D544CD8">
             <wp:extent cx="3760470" cy="2250015"/>
@@ -7577,33 +7576,225 @@
     </w:p>
     <w:p>
       <w:pPr>
-        <w:spacing w:after="0"/>
-      </w:pPr>
-    </w:p>
-    <w:p>
-      <w:pPr>
-        <w:spacing w:after="0"/>
-      </w:pPr>
-    </w:p>
-    <w:p>
-      <w:pPr>
-        <w:spacing w:after="0"/>
-      </w:pPr>
-    </w:p>
-    <w:p>
-      <w:pPr>
-        <w:spacing w:after="0"/>
-      </w:pPr>
-    </w:p>
-    <w:p>
-      <w:pPr>
-        <w:spacing w:after="0"/>
-      </w:pPr>
-    </w:p>
-    <w:p>
-      <w:pPr>
-        <w:spacing w:after="0"/>
-      </w:pPr>
+        <w:pStyle w:val="ListParagraph"/>
+        <w:numPr>
+          <w:ilvl w:val="1"/>
+          <w:numId w:val="27"/>
+        </w:numPr>
+        <w:spacing w:after="0"/>
+      </w:pPr>
+      <w:hyperlink r:id="rId40" w:history="1">
+        <w:r>
+          <w:rPr>
+            <w:rStyle w:val="Hyperlink"/>
+          </w:rPr>
+          <w:t>https://github.com/Raj-Tomar/spring-cloud-m3-task</w:t>
+        </w:r>
+      </w:hyperlink>
+    </w:p>
+    <w:p>
+      <w:pPr>
+        <w:spacing w:after="0"/>
+      </w:pPr>
+    </w:p>
+    <w:p>
+      <w:pPr>
+        <w:spacing w:after="0"/>
+        <w:rPr>
+          <w:b/>
+          <w:bCs/>
+        </w:rPr>
+      </w:pPr>
+      <w:r>
+        <w:rPr>
+          <w:b/>
+          <w:bCs/>
+        </w:rPr>
+        <w:t>Options for Invoking Tasks</w:t>
+      </w:r>
+    </w:p>
+    <w:p>
+      <w:pPr>
+        <w:pStyle w:val="ListParagraph"/>
+        <w:numPr>
+          <w:ilvl w:val="0"/>
+          <w:numId w:val="28"/>
+        </w:numPr>
+        <w:spacing w:after="0"/>
+      </w:pPr>
+      <w:r>
+        <w:t>Run jar as Cron (scheduled) job</w:t>
+      </w:r>
+    </w:p>
+    <w:p>
+      <w:pPr>
+        <w:pStyle w:val="ListParagraph"/>
+        <w:numPr>
+          <w:ilvl w:val="0"/>
+          <w:numId w:val="28"/>
+        </w:numPr>
+        <w:spacing w:after="0"/>
+      </w:pPr>
+      <w:r>
+        <w:t>Include as part of data pipeline</w:t>
+      </w:r>
+    </w:p>
+    <w:p>
+      <w:pPr>
+        <w:pStyle w:val="ListParagraph"/>
+        <w:numPr>
+          <w:ilvl w:val="0"/>
+          <w:numId w:val="28"/>
+        </w:numPr>
+        <w:spacing w:after="0"/>
+      </w:pPr>
+      <w:r>
+        <w:t>Subscribe to event bus</w:t>
+      </w:r>
+    </w:p>
+    <w:p>
+      <w:pPr>
+        <w:pStyle w:val="ListParagraph"/>
+        <w:numPr>
+          <w:ilvl w:val="0"/>
+          <w:numId w:val="28"/>
+        </w:numPr>
+        <w:spacing w:after="0"/>
+      </w:pPr>
+      <w:r>
+        <w:t>Directly invoked via custom Launcher</w:t>
+      </w:r>
+    </w:p>
+    <w:p>
+      <w:pPr>
+        <w:spacing w:after="0"/>
+      </w:pPr>
+    </w:p>
+    <w:p>
+      <w:pPr>
+        <w:spacing w:after="0"/>
+        <w:jc w:val="center"/>
+      </w:pPr>
+      <w:r>
+        <w:drawing>
+          <wp:inline distT="0" distB="0" distL="0" distR="0" wp14:anchorId="3E599647" wp14:editId="03492DAD">
+            <wp:extent cx="5886450" cy="3126904"/>
+            <wp:effectExtent l="19050" t="19050" r="19050" b="16510"/>
+            <wp:docPr id="5" name="Picture 5"/>
+            <wp:cNvGraphicFramePr>
+              <a:graphicFrameLocks xmlns:a="http://schemas.openxmlformats.org/drawingml/2006/main" noChangeAspect="1"/>
+            </wp:cNvGraphicFramePr>
+            <a:graphic xmlns:a="http://schemas.openxmlformats.org/drawingml/2006/main">
+              <a:graphicData uri="http://schemas.openxmlformats.org/drawingml/2006/picture">
+                <pic:pic xmlns:pic="http://schemas.openxmlformats.org/drawingml/2006/picture">
+                  <pic:nvPicPr>
+                    <pic:cNvPr id="1" name=""/>
+                    <pic:cNvPicPr/>
+                  </pic:nvPicPr>
+                  <pic:blipFill>
+                    <a:blip r:embed="rId41"/>
+                    <a:stretch>
+                      <a:fillRect/>
+                    </a:stretch>
+                  </pic:blipFill>
+                  <pic:spPr>
+                    <a:xfrm>
+                      <a:off x="0" y="0"/>
+                      <a:ext cx="5937700" cy="3154128"/>
+                    </a:xfrm>
+                    <a:prstGeom prst="rect">
+                      <a:avLst/>
+                    </a:prstGeom>
+                    <a:ln>
+                      <a:solidFill>
+                        <a:schemeClr val="tx1"/>
+                      </a:solidFill>
+                    </a:ln>
+                  </pic:spPr>
+                </pic:pic>
+              </a:graphicData>
+            </a:graphic>
+          </wp:inline>
+        </w:drawing>
+      </w:r>
+    </w:p>
+    <w:p>
+      <w:pPr>
+        <w:spacing w:after="0"/>
+      </w:pPr>
+    </w:p>
+    <w:p>
+      <w:pPr>
+        <w:spacing w:after="0"/>
+      </w:pPr>
+    </w:p>
+    <w:p>
+      <w:pPr>
+        <w:spacing w:after="0"/>
+        <w:rPr>
+          <w:b/>
+          <w:bCs/>
+        </w:rPr>
+      </w:pPr>
+      <w:r>
+        <w:rPr>
+          <w:b/>
+          <w:bCs/>
+        </w:rPr>
+        <w:t>DEMO: Invoking a Task Through HTTP and Spring Cloud Stream</w:t>
+      </w:r>
+    </w:p>
+    <w:p>
+      <w:pPr>
+        <w:pStyle w:val="ListParagraph"/>
+        <w:numPr>
+          <w:ilvl w:val="0"/>
+          <w:numId w:val="29"/>
+        </w:numPr>
+        <w:spacing w:after="0"/>
+      </w:pPr>
+      <w:r>
+        <w:t>Create RabbitMQ environment</w:t>
+      </w:r>
+    </w:p>
+    <w:p>
+      <w:pPr>
+        <w:pStyle w:val="ListParagraph"/>
+        <w:numPr>
+          <w:ilvl w:val="0"/>
+          <w:numId w:val="29"/>
+        </w:numPr>
+        <w:spacing w:after="0"/>
+      </w:pPr>
+      <w:r>
+        <w:t>Build event sink</w:t>
+      </w:r>
+    </w:p>
+    <w:p>
+      <w:pPr>
+        <w:pStyle w:val="ListParagraph"/>
+        <w:numPr>
+          <w:ilvl w:val="0"/>
+          <w:numId w:val="29"/>
+        </w:numPr>
+        <w:spacing w:after="0"/>
+      </w:pPr>
+      <w:r>
+        <w:t>Build launcher</w:t>
+      </w:r>
+    </w:p>
+    <w:p>
+      <w:pPr>
+        <w:pStyle w:val="ListParagraph"/>
+        <w:numPr>
+          <w:ilvl w:val="0"/>
+          <w:numId w:val="29"/>
+        </w:numPr>
+        <w:spacing w:after="0"/>
+      </w:pPr>
+      <w:r>
+        <w:t>Submit request and see execution</w:t>
+      </w:r>
     </w:p>
     <w:p>
       <w:pPr>
@@ -9289,6 +9480,119 @@
     </w:lvl>
   </w:abstractNum>
   <w:abstractNum w:abstractNumId="12" w15:restartNumberingAfterBreak="0">
+    <w:nsid w:val="2B271F6E"/>
+    <w:multiLevelType w:val="hybridMultilevel"/>
+    <w:tmpl w:val="F04058C8"/>
+    <w:lvl w:ilvl="0" w:tplc="04090001">
+      <w:start w:val="1"/>
+      <w:numFmt w:val="bullet"/>
+      <w:lvlText w:val=""/>
+      <w:lvlJc w:val="left"/>
+      <w:pPr>
+        <w:ind w:left="720" w:hanging="360"/>
+      </w:pPr>
+      <w:rPr>
+        <w:rFonts w:ascii="Symbol" w:hAnsi="Symbol" w:hint="default"/>
+      </w:rPr>
+    </w:lvl>
+    <w:lvl w:ilvl="1" w:tplc="04090003" w:tentative="1">
+      <w:start w:val="1"/>
+      <w:numFmt w:val="bullet"/>
+      <w:lvlText w:val="o"/>
+      <w:lvlJc w:val="left"/>
+      <w:pPr>
+        <w:ind w:left="1440" w:hanging="360"/>
+      </w:pPr>
+      <w:rPr>
+        <w:rFonts w:ascii="Courier New" w:hAnsi="Courier New" w:cs="Courier New" w:hint="default"/>
+      </w:rPr>
+    </w:lvl>
+    <w:lvl w:ilvl="2" w:tplc="04090005" w:tentative="1">
+      <w:start w:val="1"/>
+      <w:numFmt w:val="bullet"/>
+      <w:lvlText w:val=""/>
+      <w:lvlJc w:val="left"/>
+      <w:pPr>
+        <w:ind w:left="2160" w:hanging="360"/>
+      </w:pPr>
+      <w:rPr>
+        <w:rFonts w:ascii="Wingdings" w:hAnsi="Wingdings" w:hint="default"/>
+      </w:rPr>
+    </w:lvl>
+    <w:lvl w:ilvl="3" w:tplc="04090001" w:tentative="1">
+      <w:start w:val="1"/>
+      <w:numFmt w:val="bullet"/>
+      <w:lvlText w:val=""/>
+      <w:lvlJc w:val="left"/>
+      <w:pPr>
+        <w:ind w:left="2880" w:hanging="360"/>
+      </w:pPr>
+      <w:rPr>
+        <w:rFonts w:ascii="Symbol" w:hAnsi="Symbol" w:hint="default"/>
+      </w:rPr>
+    </w:lvl>
+    <w:lvl w:ilvl="4" w:tplc="04090003" w:tentative="1">
+      <w:start w:val="1"/>
+      <w:numFmt w:val="bullet"/>
+      <w:lvlText w:val="o"/>
+      <w:lvlJc w:val="left"/>
+      <w:pPr>
+        <w:ind w:left="3600" w:hanging="360"/>
+      </w:pPr>
+      <w:rPr>
+        <w:rFonts w:ascii="Courier New" w:hAnsi="Courier New" w:cs="Courier New" w:hint="default"/>
+      </w:rPr>
+    </w:lvl>
+    <w:lvl w:ilvl="5" w:tplc="04090005" w:tentative="1">
+      <w:start w:val="1"/>
+      <w:numFmt w:val="bullet"/>
+      <w:lvlText w:val=""/>
+      <w:lvlJc w:val="left"/>
+      <w:pPr>
+        <w:ind w:left="4320" w:hanging="360"/>
+      </w:pPr>
+      <w:rPr>
+        <w:rFonts w:ascii="Wingdings" w:hAnsi="Wingdings" w:hint="default"/>
+      </w:rPr>
+    </w:lvl>
+    <w:lvl w:ilvl="6" w:tplc="04090001" w:tentative="1">
+      <w:start w:val="1"/>
+      <w:numFmt w:val="bullet"/>
+      <w:lvlText w:val=""/>
+      <w:lvlJc w:val="left"/>
+      <w:pPr>
+        <w:ind w:left="5040" w:hanging="360"/>
+      </w:pPr>
+      <w:rPr>
+        <w:rFonts w:ascii="Symbol" w:hAnsi="Symbol" w:hint="default"/>
+      </w:rPr>
+    </w:lvl>
+    <w:lvl w:ilvl="7" w:tplc="04090003" w:tentative="1">
+      <w:start w:val="1"/>
+      <w:numFmt w:val="bullet"/>
+      <w:lvlText w:val="o"/>
+      <w:lvlJc w:val="left"/>
+      <w:pPr>
+        <w:ind w:left="5760" w:hanging="360"/>
+      </w:pPr>
+      <w:rPr>
+        <w:rFonts w:ascii="Courier New" w:hAnsi="Courier New" w:cs="Courier New" w:hint="default"/>
+      </w:rPr>
+    </w:lvl>
+    <w:lvl w:ilvl="8" w:tplc="04090005" w:tentative="1">
+      <w:start w:val="1"/>
+      <w:numFmt w:val="bullet"/>
+      <w:lvlText w:val=""/>
+      <w:lvlJc w:val="left"/>
+      <w:pPr>
+        <w:ind w:left="6480" w:hanging="360"/>
+      </w:pPr>
+      <w:rPr>
+        <w:rFonts w:ascii="Wingdings" w:hAnsi="Wingdings" w:hint="default"/>
+      </w:rPr>
+    </w:lvl>
+  </w:abstractNum>
+  <w:abstractNum w:abstractNumId="13" w15:restartNumberingAfterBreak="0">
     <w:nsid w:val="2B5355CD"/>
     <w:multiLevelType w:val="hybridMultilevel"/>
     <w:tmpl w:val="F32EEAD6"/>
@@ -9401,7 +9705,7 @@
       </w:rPr>
     </w:lvl>
   </w:abstractNum>
-  <w:abstractNum w:abstractNumId="13" w15:restartNumberingAfterBreak="0">
+  <w:abstractNum w:abstractNumId="14" w15:restartNumberingAfterBreak="0">
     <w:nsid w:val="2BDB2B56"/>
     <w:multiLevelType w:val="hybridMultilevel"/>
     <w:tmpl w:val="78F4C288"/>
@@ -9514,7 +9818,7 @@
       </w:rPr>
     </w:lvl>
   </w:abstractNum>
-  <w:abstractNum w:abstractNumId="14" w15:restartNumberingAfterBreak="0">
+  <w:abstractNum w:abstractNumId="15" w15:restartNumberingAfterBreak="0">
     <w:nsid w:val="2F620D21"/>
     <w:multiLevelType w:val="hybridMultilevel"/>
     <w:tmpl w:val="C7105A46"/>
@@ -9627,7 +9931,120 @@
       </w:rPr>
     </w:lvl>
   </w:abstractNum>
-  <w:abstractNum w:abstractNumId="15" w15:restartNumberingAfterBreak="0">
+  <w:abstractNum w:abstractNumId="16" w15:restartNumberingAfterBreak="0">
+    <w:nsid w:val="316B11EC"/>
+    <w:multiLevelType w:val="hybridMultilevel"/>
+    <w:tmpl w:val="A11AD092"/>
+    <w:lvl w:ilvl="0" w:tplc="04090001">
+      <w:start w:val="1"/>
+      <w:numFmt w:val="bullet"/>
+      <w:lvlText w:val=""/>
+      <w:lvlJc w:val="left"/>
+      <w:pPr>
+        <w:ind w:left="720" w:hanging="360"/>
+      </w:pPr>
+      <w:rPr>
+        <w:rFonts w:ascii="Symbol" w:hAnsi="Symbol" w:hint="default"/>
+      </w:rPr>
+    </w:lvl>
+    <w:lvl w:ilvl="1" w:tplc="04090003" w:tentative="1">
+      <w:start w:val="1"/>
+      <w:numFmt w:val="bullet"/>
+      <w:lvlText w:val="o"/>
+      <w:lvlJc w:val="left"/>
+      <w:pPr>
+        <w:ind w:left="1440" w:hanging="360"/>
+      </w:pPr>
+      <w:rPr>
+        <w:rFonts w:ascii="Courier New" w:hAnsi="Courier New" w:cs="Courier New" w:hint="default"/>
+      </w:rPr>
+    </w:lvl>
+    <w:lvl w:ilvl="2" w:tplc="04090005" w:tentative="1">
+      <w:start w:val="1"/>
+      <w:numFmt w:val="bullet"/>
+      <w:lvlText w:val=""/>
+      <w:lvlJc w:val="left"/>
+      <w:pPr>
+        <w:ind w:left="2160" w:hanging="360"/>
+      </w:pPr>
+      <w:rPr>
+        <w:rFonts w:ascii="Wingdings" w:hAnsi="Wingdings" w:hint="default"/>
+      </w:rPr>
+    </w:lvl>
+    <w:lvl w:ilvl="3" w:tplc="04090001" w:tentative="1">
+      <w:start w:val="1"/>
+      <w:numFmt w:val="bullet"/>
+      <w:lvlText w:val=""/>
+      <w:lvlJc w:val="left"/>
+      <w:pPr>
+        <w:ind w:left="2880" w:hanging="360"/>
+      </w:pPr>
+      <w:rPr>
+        <w:rFonts w:ascii="Symbol" w:hAnsi="Symbol" w:hint="default"/>
+      </w:rPr>
+    </w:lvl>
+    <w:lvl w:ilvl="4" w:tplc="04090003" w:tentative="1">
+      <w:start w:val="1"/>
+      <w:numFmt w:val="bullet"/>
+      <w:lvlText w:val="o"/>
+      <w:lvlJc w:val="left"/>
+      <w:pPr>
+        <w:ind w:left="3600" w:hanging="360"/>
+      </w:pPr>
+      <w:rPr>
+        <w:rFonts w:ascii="Courier New" w:hAnsi="Courier New" w:cs="Courier New" w:hint="default"/>
+      </w:rPr>
+    </w:lvl>
+    <w:lvl w:ilvl="5" w:tplc="04090005" w:tentative="1">
+      <w:start w:val="1"/>
+      <w:numFmt w:val="bullet"/>
+      <w:lvlText w:val=""/>
+      <w:lvlJc w:val="left"/>
+      <w:pPr>
+        <w:ind w:left="4320" w:hanging="360"/>
+      </w:pPr>
+      <w:rPr>
+        <w:rFonts w:ascii="Wingdings" w:hAnsi="Wingdings" w:hint="default"/>
+      </w:rPr>
+    </w:lvl>
+    <w:lvl w:ilvl="6" w:tplc="04090001" w:tentative="1">
+      <w:start w:val="1"/>
+      <w:numFmt w:val="bullet"/>
+      <w:lvlText w:val=""/>
+      <w:lvlJc w:val="left"/>
+      <w:pPr>
+        <w:ind w:left="5040" w:hanging="360"/>
+      </w:pPr>
+      <w:rPr>
+        <w:rFonts w:ascii="Symbol" w:hAnsi="Symbol" w:hint="default"/>
+      </w:rPr>
+    </w:lvl>
+    <w:lvl w:ilvl="7" w:tplc="04090003" w:tentative="1">
+      <w:start w:val="1"/>
+      <w:numFmt w:val="bullet"/>
+      <w:lvlText w:val="o"/>
+      <w:lvlJc w:val="left"/>
+      <w:pPr>
+        <w:ind w:left="5760" w:hanging="360"/>
+      </w:pPr>
+      <w:rPr>
+        <w:rFonts w:ascii="Courier New" w:hAnsi="Courier New" w:cs="Courier New" w:hint="default"/>
+      </w:rPr>
+    </w:lvl>
+    <w:lvl w:ilvl="8" w:tplc="04090005" w:tentative="1">
+      <w:start w:val="1"/>
+      <w:numFmt w:val="bullet"/>
+      <w:lvlText w:val=""/>
+      <w:lvlJc w:val="left"/>
+      <w:pPr>
+        <w:ind w:left="6480" w:hanging="360"/>
+      </w:pPr>
+      <w:rPr>
+        <w:rFonts w:ascii="Wingdings" w:hAnsi="Wingdings" w:hint="default"/>
+      </w:rPr>
+    </w:lvl>
+  </w:abstractNum>
+  <w:abstractNum w:abstractNumId="17" w15:restartNumberingAfterBreak="0">
     <w:nsid w:val="379A5983"/>
     <w:multiLevelType w:val="hybridMultilevel"/>
     <w:tmpl w:val="F29CF81C"/>
@@ -9740,7 +10157,7 @@
       </w:rPr>
     </w:lvl>
   </w:abstractNum>
-  <w:abstractNum w:abstractNumId="16" w15:restartNumberingAfterBreak="0">
+  <w:abstractNum w:abstractNumId="18" w15:restartNumberingAfterBreak="0">
     <w:nsid w:val="37F44F96"/>
     <w:multiLevelType w:val="hybridMultilevel"/>
     <w:tmpl w:val="D448668C"/>
@@ -9853,7 +10270,7 @@
       </w:rPr>
     </w:lvl>
   </w:abstractNum>
-  <w:abstractNum w:abstractNumId="17" w15:restartNumberingAfterBreak="0">
+  <w:abstractNum w:abstractNumId="19" w15:restartNumberingAfterBreak="0">
     <w:nsid w:val="387064A8"/>
     <w:multiLevelType w:val="hybridMultilevel"/>
     <w:tmpl w:val="8F787FD0"/>
@@ -9966,7 +10383,7 @@
       </w:rPr>
     </w:lvl>
   </w:abstractNum>
-  <w:abstractNum w:abstractNumId="18" w15:restartNumberingAfterBreak="0">
+  <w:abstractNum w:abstractNumId="20" w15:restartNumberingAfterBreak="0">
     <w:nsid w:val="45E6529B"/>
     <w:multiLevelType w:val="hybridMultilevel"/>
     <w:tmpl w:val="B6D6D7C4"/>
@@ -10079,7 +10496,7 @@
       </w:rPr>
     </w:lvl>
   </w:abstractNum>
-  <w:abstractNum w:abstractNumId="19" w15:restartNumberingAfterBreak="0">
+  <w:abstractNum w:abstractNumId="21" w15:restartNumberingAfterBreak="0">
     <w:nsid w:val="57BC0414"/>
     <w:multiLevelType w:val="hybridMultilevel"/>
     <w:tmpl w:val="61069144"/>
@@ -10192,7 +10609,7 @@
       </w:rPr>
     </w:lvl>
   </w:abstractNum>
-  <w:abstractNum w:abstractNumId="20" w15:restartNumberingAfterBreak="0">
+  <w:abstractNum w:abstractNumId="22" w15:restartNumberingAfterBreak="0">
     <w:nsid w:val="5EDA1EB8"/>
     <w:multiLevelType w:val="hybridMultilevel"/>
     <w:tmpl w:val="56E4C2D0"/>
@@ -10305,7 +10722,7 @@
       </w:rPr>
     </w:lvl>
   </w:abstractNum>
-  <w:abstractNum w:abstractNumId="21" w15:restartNumberingAfterBreak="0">
+  <w:abstractNum w:abstractNumId="23" w15:restartNumberingAfterBreak="0">
     <w:nsid w:val="5FF3358F"/>
     <w:multiLevelType w:val="hybridMultilevel"/>
     <w:tmpl w:val="0DC6CA90"/>
@@ -10418,7 +10835,7 @@
       </w:rPr>
     </w:lvl>
   </w:abstractNum>
-  <w:abstractNum w:abstractNumId="22" w15:restartNumberingAfterBreak="0">
+  <w:abstractNum w:abstractNumId="24" w15:restartNumberingAfterBreak="0">
     <w:nsid w:val="675610E7"/>
     <w:multiLevelType w:val="hybridMultilevel"/>
     <w:tmpl w:val="43B49BA6"/>
@@ -10531,7 +10948,7 @@
       </w:rPr>
     </w:lvl>
   </w:abstractNum>
-  <w:abstractNum w:abstractNumId="23" w15:restartNumberingAfterBreak="0">
+  <w:abstractNum w:abstractNumId="25" w15:restartNumberingAfterBreak="0">
     <w:nsid w:val="6AFE681F"/>
     <w:multiLevelType w:val="hybridMultilevel"/>
     <w:tmpl w:val="FE361BBA"/>
@@ -10644,7 +11061,7 @@
       </w:rPr>
     </w:lvl>
   </w:abstractNum>
-  <w:abstractNum w:abstractNumId="24" w15:restartNumberingAfterBreak="0">
+  <w:abstractNum w:abstractNumId="26" w15:restartNumberingAfterBreak="0">
     <w:nsid w:val="733A4AAF"/>
     <w:multiLevelType w:val="hybridMultilevel"/>
     <w:tmpl w:val="B6242F6C"/>
@@ -10757,7 +11174,7 @@
       </w:rPr>
     </w:lvl>
   </w:abstractNum>
-  <w:abstractNum w:abstractNumId="25" w15:restartNumberingAfterBreak="0">
+  <w:abstractNum w:abstractNumId="27" w15:restartNumberingAfterBreak="0">
     <w:nsid w:val="79352755"/>
     <w:multiLevelType w:val="hybridMultilevel"/>
     <w:tmpl w:val="ACD4C058"/>
@@ -10870,7 +11287,7 @@
       </w:rPr>
     </w:lvl>
   </w:abstractNum>
-  <w:abstractNum w:abstractNumId="26" w15:restartNumberingAfterBreak="0">
+  <w:abstractNum w:abstractNumId="28" w15:restartNumberingAfterBreak="0">
     <w:nsid w:val="7A1D061A"/>
     <w:multiLevelType w:val="hybridMultilevel"/>
     <w:tmpl w:val="AA8EAF4C"/>
@@ -10987,7 +11404,7 @@
     <w:abstractNumId w:val="6"/>
   </w:num>
   <w:num w:numId="2">
-    <w:abstractNumId w:val="13"/>
+    <w:abstractNumId w:val="14"/>
   </w:num>
   <w:num w:numId="3">
     <w:abstractNumId w:val="3"/>
@@ -10996,40 +11413,40 @@
     <w:abstractNumId w:val="2"/>
   </w:num>
   <w:num w:numId="5">
-    <w:abstractNumId w:val="12"/>
+    <w:abstractNumId w:val="13"/>
   </w:num>
   <w:num w:numId="6">
-    <w:abstractNumId w:val="21"/>
+    <w:abstractNumId w:val="23"/>
   </w:num>
   <w:num w:numId="7">
-    <w:abstractNumId w:val="24"/>
+    <w:abstractNumId w:val="26"/>
   </w:num>
   <w:num w:numId="8">
-    <w:abstractNumId w:val="26"/>
+    <w:abstractNumId w:val="28"/>
   </w:num>
   <w:num w:numId="9">
     <w:abstractNumId w:val="11"/>
   </w:num>
   <w:num w:numId="10">
-    <w:abstractNumId w:val="15"/>
+    <w:abstractNumId w:val="17"/>
   </w:num>
   <w:num w:numId="11">
     <w:abstractNumId w:val="9"/>
   </w:num>
   <w:num w:numId="12">
-    <w:abstractNumId w:val="25"/>
+    <w:abstractNumId w:val="27"/>
   </w:num>
   <w:num w:numId="13">
     <w:abstractNumId w:val="0"/>
   </w:num>
   <w:num w:numId="14">
-    <w:abstractNumId w:val="19"/>
+    <w:abstractNumId w:val="21"/>
   </w:num>
   <w:num w:numId="15">
     <w:abstractNumId w:val="8"/>
   </w:num>
   <w:num w:numId="16">
-    <w:abstractNumId w:val="18"/>
+    <w:abstractNumId w:val="20"/>
   </w:num>
   <w:num w:numId="17">
     <w:abstractNumId w:val="5"/>
@@ -11038,16 +11455,16 @@
     <w:abstractNumId w:val="10"/>
   </w:num>
   <w:num w:numId="19">
-    <w:abstractNumId w:val="16"/>
+    <w:abstractNumId w:val="18"/>
   </w:num>
   <w:num w:numId="20">
-    <w:abstractNumId w:val="14"/>
+    <w:abstractNumId w:val="15"/>
   </w:num>
   <w:num w:numId="21">
-    <w:abstractNumId w:val="17"/>
+    <w:abstractNumId w:val="19"/>
   </w:num>
   <w:num w:numId="22">
-    <w:abstractNumId w:val="22"/>
+    <w:abstractNumId w:val="24"/>
   </w:num>
   <w:num w:numId="23">
     <w:abstractNumId w:val="1"/>
@@ -11056,13 +11473,19 @@
     <w:abstractNumId w:val="4"/>
   </w:num>
   <w:num w:numId="25">
-    <w:abstractNumId w:val="20"/>
+    <w:abstractNumId w:val="22"/>
   </w:num>
   <w:num w:numId="26">
     <w:abstractNumId w:val="7"/>
   </w:num>
   <w:num w:numId="27">
-    <w:abstractNumId w:val="23"/>
+    <w:abstractNumId w:val="25"/>
+  </w:num>
+  <w:num w:numId="28">
+    <w:abstractNumId w:val="16"/>
+  </w:num>
+  <w:num w:numId="29">
+    <w:abstractNumId w:val="12"/>
   </w:num>
 </w:numbering>
 </file>

</xml_diff>